<commit_message>
Added referat and fixed title
</commit_message>
<xml_diff>
--- a/report/Report.docx
+++ b/report/Report.docx
@@ -4,75 +4,553 @@
   <w:body>
     <w:p>
       <w:pPr>
+        <w:widowControl/>
+        <w:spacing w:after="240"/>
+        <w:ind w:left="-426" w:firstLine="0"/>
+        <w:jc w:val="center"/>
+        <w:rPr>
+          <w:rFonts w:ascii="Times New Roman" w:hAnsi="Times New Roman"/>
+          <w:b/>
+          <w:color w:val="auto"/>
+          <w:kern w:val="0"/>
+          <w:sz w:val="32"/>
+          <w:szCs w:val="32"/>
+          <w:lang w:eastAsia="en-US" w:bidi="ar-SA"/>
+        </w:rPr>
+      </w:pPr>
+      <w:r>
+        <w:rPr>
+          <w:rFonts w:ascii="Times New Roman" w:hAnsi="Times New Roman"/>
+          <w:b/>
+          <w:color w:val="auto"/>
+          <w:kern w:val="0"/>
+          <w:sz w:val="32"/>
+          <w:szCs w:val="32"/>
+          <w:lang w:eastAsia="en-US" w:bidi="ar-SA"/>
+        </w:rPr>
+        <w:t>МИНИСТЕРСТВО ОБРАЗОВАНИЯ РЕСПУБЛИКИ БЕЛАРУСЬ</w:t>
+      </w:r>
+    </w:p>
+    <w:p>
+      <w:pPr>
+        <w:widowControl/>
+        <w:spacing w:after="360"/>
+        <w:ind w:left="-426" w:firstLine="0"/>
+        <w:jc w:val="center"/>
+        <w:rPr>
+          <w:rFonts w:ascii="Times New Roman" w:hAnsi="Times New Roman"/>
+          <w:b/>
+          <w:color w:val="auto"/>
+          <w:kern w:val="0"/>
+          <w:sz w:val="32"/>
+          <w:szCs w:val="32"/>
+          <w:lang w:eastAsia="en-US" w:bidi="ar-SA"/>
+        </w:rPr>
+      </w:pPr>
+      <w:r>
+        <w:rPr>
+          <w:rFonts w:ascii="Times New Roman" w:hAnsi="Times New Roman"/>
+          <w:b/>
+          <w:color w:val="auto"/>
+          <w:kern w:val="0"/>
+          <w:sz w:val="32"/>
+          <w:szCs w:val="32"/>
+          <w:lang w:eastAsia="en-US" w:bidi="ar-SA"/>
+        </w:rPr>
+        <w:t>БЕЛОРУССКИЙ ГОСУДАРСТВЕННЫЙ УНИВЕРСИТЕТ</w:t>
+      </w:r>
+    </w:p>
+    <w:p>
+      <w:pPr>
+        <w:widowControl/>
+        <w:spacing w:after="360"/>
+        <w:ind w:left="-426" w:firstLine="0"/>
+        <w:jc w:val="center"/>
+        <w:rPr>
+          <w:rFonts w:ascii="Times New Roman" w:hAnsi="Times New Roman"/>
+          <w:b/>
+          <w:color w:val="auto"/>
+          <w:kern w:val="0"/>
+          <w:sz w:val="28"/>
+          <w:szCs w:val="28"/>
+          <w:lang w:eastAsia="en-US" w:bidi="ar-SA"/>
+        </w:rPr>
+      </w:pPr>
+      <w:r>
+        <w:rPr>
+          <w:rFonts w:ascii="Times New Roman" w:hAnsi="Times New Roman"/>
+          <w:b/>
+          <w:color w:val="auto"/>
+          <w:kern w:val="0"/>
+          <w:sz w:val="28"/>
+          <w:szCs w:val="28"/>
+          <w:lang w:eastAsia="en-US" w:bidi="ar-SA"/>
+        </w:rPr>
+        <w:t>Факультет прикладной математики и информатики</w:t>
+      </w:r>
+    </w:p>
+    <w:p>
+      <w:pPr>
+        <w:widowControl/>
+        <w:spacing w:after="360"/>
+        <w:ind w:left="-426" w:firstLine="0"/>
+        <w:jc w:val="center"/>
+        <w:rPr>
+          <w:rFonts w:ascii="Times New Roman" w:hAnsi="Times New Roman"/>
+          <w:b/>
+          <w:color w:val="auto"/>
+          <w:kern w:val="0"/>
+          <w:sz w:val="28"/>
+          <w:szCs w:val="28"/>
+          <w:lang w:eastAsia="en-US" w:bidi="ar-SA"/>
+        </w:rPr>
+      </w:pPr>
+      <w:r>
+        <w:rPr>
+          <w:rFonts w:ascii="Times New Roman" w:hAnsi="Times New Roman"/>
+          <w:b/>
+          <w:color w:val="auto"/>
+          <w:kern w:val="0"/>
+          <w:sz w:val="28"/>
+          <w:szCs w:val="28"/>
+          <w:lang w:eastAsia="en-US" w:bidi="ar-SA"/>
+        </w:rPr>
+        <w:t>Кафедра информационных систем управления</w:t>
+      </w:r>
+    </w:p>
+    <w:p>
+      <w:pPr>
+        <w:widowControl/>
+        <w:spacing w:after="360"/>
+        <w:ind w:left="-426" w:firstLine="0"/>
+        <w:jc w:val="center"/>
+        <w:rPr>
+          <w:rFonts w:ascii="Times New Roman" w:hAnsi="Times New Roman"/>
+          <w:b/>
+          <w:color w:val="auto"/>
+          <w:kern w:val="0"/>
+          <w:sz w:val="28"/>
+          <w:szCs w:val="28"/>
+          <w:lang w:eastAsia="en-US" w:bidi="ar-SA"/>
+        </w:rPr>
+      </w:pPr>
+    </w:p>
+    <w:p>
+      <w:pPr>
+        <w:widowControl/>
+        <w:spacing w:after="360"/>
+        <w:ind w:left="-426" w:firstLine="0"/>
+        <w:jc w:val="center"/>
+        <w:rPr>
+          <w:rFonts w:ascii="Times New Roman" w:hAnsi="Times New Roman"/>
+          <w:b/>
+          <w:color w:val="auto"/>
+          <w:kern w:val="0"/>
+          <w:sz w:val="28"/>
+          <w:szCs w:val="28"/>
+          <w:lang w:eastAsia="en-US" w:bidi="ar-SA"/>
+        </w:rPr>
+      </w:pPr>
+    </w:p>
+    <w:p>
+      <w:pPr>
+        <w:widowControl/>
+        <w:spacing w:after="360"/>
+        <w:ind w:left="-426" w:firstLine="0"/>
+        <w:jc w:val="center"/>
+        <w:rPr>
+          <w:rFonts w:ascii="Times New Roman" w:hAnsi="Times New Roman"/>
+          <w:b/>
+          <w:color w:val="auto"/>
+          <w:kern w:val="0"/>
+          <w:sz w:val="28"/>
+          <w:szCs w:val="28"/>
+          <w:lang w:eastAsia="en-US" w:bidi="ar-SA"/>
+        </w:rPr>
+      </w:pPr>
+    </w:p>
+    <w:p>
+      <w:pPr>
+        <w:widowControl/>
+        <w:spacing w:after="120"/>
+        <w:ind w:left="-425" w:firstLine="0"/>
+        <w:jc w:val="center"/>
+        <w:rPr>
+          <w:rFonts w:ascii="Times New Roman" w:hAnsi="Times New Roman"/>
+          <w:color w:val="auto"/>
+          <w:kern w:val="0"/>
+          <w:sz w:val="28"/>
+          <w:szCs w:val="28"/>
+          <w:lang w:eastAsia="en-US" w:bidi="ar-SA"/>
+        </w:rPr>
+      </w:pPr>
+      <w:r>
+        <w:rPr>
+          <w:rFonts w:ascii="Times New Roman" w:hAnsi="Times New Roman"/>
+          <w:color w:val="auto"/>
+          <w:kern w:val="0"/>
+          <w:sz w:val="28"/>
+          <w:szCs w:val="28"/>
+          <w:lang w:eastAsia="en-US" w:bidi="ar-SA"/>
+        </w:rPr>
+        <w:t>ЖДАНОВИЧ</w:t>
+      </w:r>
+    </w:p>
+    <w:p>
+      <w:pPr>
+        <w:widowControl/>
+        <w:spacing w:after="360"/>
+        <w:ind w:left="-426" w:firstLine="0"/>
+        <w:jc w:val="center"/>
+        <w:rPr>
+          <w:rFonts w:ascii="Times New Roman" w:hAnsi="Times New Roman"/>
+          <w:b/>
+          <w:color w:val="auto"/>
+          <w:kern w:val="0"/>
+          <w:sz w:val="28"/>
+          <w:szCs w:val="28"/>
+          <w:lang w:eastAsia="en-US" w:bidi="ar-SA"/>
+        </w:rPr>
+      </w:pPr>
+      <w:r>
+        <w:rPr>
+          <w:rFonts w:ascii="Times New Roman" w:hAnsi="Times New Roman"/>
+          <w:color w:val="auto"/>
+          <w:kern w:val="0"/>
+          <w:sz w:val="28"/>
+          <w:szCs w:val="28"/>
+          <w:lang w:eastAsia="en-US" w:bidi="ar-SA"/>
+        </w:rPr>
+        <w:t>Павел Александрович</w:t>
+      </w:r>
+    </w:p>
+    <w:p>
+      <w:pPr>
         <w:spacing w:after="360"/>
         <w:ind w:firstLine="0"/>
         <w:jc w:val="center"/>
         <w:rPr>
           <w:rFonts w:ascii="Times New Roman" w:hAnsi="Times New Roman"/>
           <w:b/>
-          <w:sz w:val="28"/>
+          <w:sz w:val="32"/>
         </w:rPr>
       </w:pPr>
       <w:r>
         <w:rPr>
           <w:rFonts w:ascii="Times New Roman" w:hAnsi="Times New Roman"/>
           <w:b/>
-          <w:sz w:val="28"/>
-        </w:rPr>
-        <w:t>БЕЛОРУССКИЙ ГОСУДАРСТВЕННЫЙ УНИВЕРСИТЕТ</w:t>
-      </w:r>
-    </w:p>
-    <w:p>
-      <w:pPr>
+          <w:sz w:val="32"/>
+        </w:rPr>
+        <w:t>РАЗРАБОТКА WEB-ПРИЛОЖЕНИЙ НА ОСНОВЕ ФРЕЙМВОРКА BLAZOR</w:t>
+      </w:r>
+    </w:p>
+    <w:p>
+      <w:pPr>
+        <w:widowControl/>
         <w:spacing w:after="360"/>
         <w:ind w:firstLine="0"/>
         <w:jc w:val="center"/>
         <w:rPr>
           <w:rFonts w:ascii="Times New Roman" w:hAnsi="Times New Roman"/>
           <w:b/>
-          <w:sz w:val="28"/>
-        </w:rPr>
-      </w:pPr>
-      <w:r>
+          <w:color w:val="auto"/>
+          <w:kern w:val="0"/>
+          <w:sz w:val="28"/>
+          <w:szCs w:val="28"/>
+          <w:lang w:eastAsia="en-US" w:bidi="ar-SA"/>
+        </w:rPr>
+      </w:pPr>
+    </w:p>
+    <w:p>
+      <w:pPr>
+        <w:widowControl/>
+        <w:spacing w:after="360"/>
+        <w:ind w:left="-426" w:firstLine="0"/>
+        <w:jc w:val="center"/>
+        <w:rPr>
+          <w:rFonts w:ascii="Times New Roman" w:hAnsi="Times New Roman"/>
+          <w:color w:val="auto"/>
+          <w:kern w:val="0"/>
+          <w:sz w:val="28"/>
+          <w:szCs w:val="28"/>
+          <w:lang w:eastAsia="en-US" w:bidi="ar-SA"/>
+        </w:rPr>
+      </w:pPr>
+      <w:r>
+        <w:rPr>
+          <w:rFonts w:ascii="Times New Roman" w:hAnsi="Times New Roman"/>
+          <w:color w:val="auto"/>
+          <w:kern w:val="0"/>
+          <w:sz w:val="28"/>
+          <w:szCs w:val="28"/>
+          <w:lang w:eastAsia="en-US" w:bidi="ar-SA"/>
+        </w:rPr>
+        <w:t>Дипломная работа</w:t>
+      </w:r>
+    </w:p>
+    <w:p>
+      <w:pPr>
+        <w:widowControl/>
+        <w:spacing w:after="360"/>
+        <w:ind w:firstLine="708"/>
+        <w:jc w:val="center"/>
+        <w:rPr>
+          <w:rFonts w:ascii="Times New Roman" w:hAnsi="Times New Roman"/>
+          <w:color w:val="auto"/>
+          <w:kern w:val="0"/>
+          <w:sz w:val="28"/>
+          <w:szCs w:val="28"/>
+          <w:lang w:eastAsia="en-US" w:bidi="ar-SA"/>
+        </w:rPr>
+      </w:pPr>
+    </w:p>
+    <w:p>
+      <w:pPr>
+        <w:widowControl/>
+        <w:spacing w:line="360" w:lineRule="exact"/>
+        <w:ind w:firstLine="5103"/>
+        <w:rPr>
+          <w:rFonts w:ascii="Times New Roman" w:hAnsi="Times New Roman"/>
+          <w:color w:val="auto"/>
+          <w:kern w:val="0"/>
+          <w:sz w:val="28"/>
+          <w:szCs w:val="28"/>
+          <w:lang w:eastAsia="en-US" w:bidi="ar-SA"/>
+        </w:rPr>
+      </w:pPr>
+    </w:p>
+    <w:p>
+      <w:pPr>
+        <w:widowControl/>
+        <w:spacing w:line="360" w:lineRule="exact"/>
+        <w:ind w:firstLine="5103"/>
+        <w:rPr>
+          <w:rFonts w:ascii="Times New Roman" w:hAnsi="Times New Roman"/>
+          <w:color w:val="auto"/>
+          <w:kern w:val="0"/>
+          <w:sz w:val="28"/>
+          <w:szCs w:val="28"/>
+          <w:lang w:eastAsia="en-US" w:bidi="ar-SA"/>
+        </w:rPr>
+      </w:pPr>
+    </w:p>
+    <w:p>
+      <w:pPr>
+        <w:widowControl/>
+        <w:ind w:firstLine="5103"/>
         <w:rPr>
           <w:rFonts w:ascii="Times New Roman" w:hAnsi="Times New Roman"/>
           <w:b/>
-          <w:sz w:val="28"/>
-        </w:rPr>
-        <w:t>ФАКУЛЬТЕТ ПРИКЛАДНОЙ МАТЕМАТИКИ И ИНФОРМАТИКИ</w:t>
-      </w:r>
-    </w:p>
-    <w:p>
-      <w:pPr>
+          <w:color w:val="auto"/>
+          <w:kern w:val="0"/>
+          <w:sz w:val="28"/>
+          <w:szCs w:val="28"/>
+          <w:lang w:eastAsia="en-US" w:bidi="ar-SA"/>
+        </w:rPr>
+      </w:pPr>
+      <w:r>
+        <w:rPr>
+          <w:rFonts w:ascii="Times New Roman" w:hAnsi="Times New Roman"/>
+          <w:b/>
+          <w:color w:val="auto"/>
+          <w:kern w:val="0"/>
+          <w:sz w:val="28"/>
+          <w:szCs w:val="28"/>
+          <w:lang w:eastAsia="en-US" w:bidi="ar-SA"/>
+        </w:rPr>
+        <w:t>Руководитель:</w:t>
+      </w:r>
+    </w:p>
+    <w:p>
+      <w:pPr>
+        <w:ind w:left="5103" w:firstLine="0"/>
+        <w:rPr>
+          <w:rFonts w:ascii="Times New Roman" w:hAnsi="Times New Roman"/>
+          <w:sz w:val="28"/>
+        </w:rPr>
+      </w:pPr>
+      <w:r>
+        <w:rPr>
+          <w:rFonts w:ascii="Times New Roman" w:hAnsi="Times New Roman"/>
+          <w:sz w:val="28"/>
+        </w:rPr>
+        <w:t>Конах Валентина Владимировна</w:t>
+      </w:r>
+      <w:r>
+        <w:rPr>
+          <w:rFonts w:ascii="Times New Roman" w:hAnsi="Times New Roman"/>
+          <w:color w:val="auto"/>
+          <w:kern w:val="0"/>
+          <w:sz w:val="28"/>
+          <w:szCs w:val="28"/>
+          <w:lang w:eastAsia="en-US" w:bidi="ar-SA"/>
+        </w:rPr>
+        <w:t>,</w:t>
+      </w:r>
+    </w:p>
+    <w:p>
+      <w:pPr>
+        <w:widowControl/>
+        <w:ind w:firstLine="5103"/>
+        <w:rPr>
+          <w:rFonts w:ascii="Times New Roman" w:hAnsi="Times New Roman"/>
+          <w:color w:val="auto"/>
+          <w:kern w:val="0"/>
+          <w:sz w:val="28"/>
+          <w:szCs w:val="28"/>
+          <w:lang w:eastAsia="en-US" w:bidi="ar-SA"/>
+        </w:rPr>
+      </w:pPr>
+      <w:r>
+        <w:rPr>
+          <w:rFonts w:ascii="Times New Roman" w:hAnsi="Times New Roman"/>
+          <w:color w:val="auto"/>
+          <w:kern w:val="0"/>
+          <w:sz w:val="28"/>
+          <w:szCs w:val="28"/>
+          <w:lang w:eastAsia="en-US" w:bidi="ar-SA"/>
+        </w:rPr>
+        <w:t>старший преподаватель каф. ИСУ</w:t>
+      </w:r>
+    </w:p>
+    <w:p>
+      <w:pPr>
+        <w:widowControl/>
         <w:spacing w:after="360"/>
         <w:ind w:firstLine="0"/>
         <w:jc w:val="center"/>
         <w:rPr>
           <w:rFonts w:ascii="Times New Roman" w:hAnsi="Times New Roman"/>
-          <w:b/>
-          <w:sz w:val="28"/>
-        </w:rPr>
-      </w:pPr>
-      <w:r>
-        <w:rPr>
-          <w:rFonts w:ascii="Times New Roman" w:hAnsi="Times New Roman"/>
-          <w:b/>
-          <w:sz w:val="28"/>
-        </w:rPr>
-        <w:t>Кафедра информационных систем управления</w:t>
-      </w:r>
-    </w:p>
-    <w:p>
-      <w:pPr>
+          <w:color w:val="auto"/>
+          <w:kern w:val="0"/>
+          <w:sz w:val="28"/>
+          <w:szCs w:val="28"/>
+          <w:lang w:eastAsia="en-US" w:bidi="ar-SA"/>
+        </w:rPr>
+      </w:pPr>
+    </w:p>
+    <w:p>
+      <w:pPr>
+        <w:widowControl/>
         <w:spacing w:after="360"/>
         <w:ind w:firstLine="0"/>
         <w:jc w:val="center"/>
         <w:rPr>
           <w:rFonts w:ascii="Times New Roman" w:hAnsi="Times New Roman"/>
+          <w:color w:val="auto"/>
+          <w:kern w:val="0"/>
+          <w:sz w:val="28"/>
+          <w:szCs w:val="28"/>
+          <w:lang w:eastAsia="en-US" w:bidi="ar-SA"/>
+        </w:rPr>
+      </w:pPr>
+    </w:p>
+    <w:p>
+      <w:pPr>
+        <w:widowControl/>
+        <w:spacing w:after="360"/>
+        <w:ind w:firstLine="0"/>
+        <w:rPr>
+          <w:rFonts w:ascii="Times New Roman" w:hAnsi="Times New Roman"/>
+          <w:color w:val="auto"/>
+          <w:kern w:val="0"/>
+          <w:sz w:val="28"/>
+          <w:szCs w:val="28"/>
+          <w:lang w:eastAsia="en-US" w:bidi="ar-SA"/>
+        </w:rPr>
+      </w:pPr>
+    </w:p>
+    <w:p>
+      <w:pPr>
+        <w:widowControl/>
+        <w:spacing w:after="360"/>
+        <w:ind w:firstLine="0"/>
+        <w:rPr>
+          <w:rFonts w:ascii="Times New Roman" w:hAnsi="Times New Roman"/>
+          <w:color w:val="auto"/>
+          <w:kern w:val="0"/>
+          <w:sz w:val="28"/>
+          <w:szCs w:val="28"/>
+          <w:lang w:eastAsia="en-US" w:bidi="ar-SA"/>
+        </w:rPr>
+      </w:pPr>
+    </w:p>
+    <w:p>
+      <w:pPr>
+        <w:widowControl/>
+        <w:ind w:left="-425" w:firstLine="0"/>
+        <w:jc w:val="center"/>
+        <w:rPr>
+          <w:rFonts w:ascii="Times New Roman" w:hAnsi="Times New Roman"/>
+          <w:color w:val="auto"/>
+          <w:kern w:val="0"/>
+          <w:sz w:val="28"/>
+          <w:szCs w:val="28"/>
+          <w:lang w:eastAsia="en-US" w:bidi="ar-SA"/>
+        </w:rPr>
+      </w:pPr>
+      <w:r>
+        <w:rPr>
+          <w:rFonts w:ascii="Times New Roman" w:hAnsi="Times New Roman"/>
+          <w:color w:val="auto"/>
+          <w:kern w:val="0"/>
+          <w:sz w:val="28"/>
+          <w:szCs w:val="28"/>
+          <w:lang w:eastAsia="en-US" w:bidi="ar-SA"/>
+        </w:rPr>
+        <w:t>Минск</w:t>
+      </w:r>
+    </w:p>
+    <w:p>
+      <w:pPr>
+        <w:widowControl/>
+        <w:ind w:left="-425" w:firstLine="0"/>
+        <w:jc w:val="center"/>
+        <w:rPr>
+          <w:rFonts w:ascii="Times New Roman" w:hAnsi="Times New Roman"/>
+          <w:color w:val="auto"/>
+          <w:kern w:val="0"/>
+          <w:sz w:val="28"/>
+          <w:szCs w:val="28"/>
+          <w:lang w:eastAsia="en-US" w:bidi="ar-SA"/>
+        </w:rPr>
+      </w:pPr>
+      <w:r>
+        <w:rPr>
+          <w:rFonts w:ascii="Times New Roman" w:hAnsi="Times New Roman"/>
+          <w:color w:val="auto"/>
+          <w:kern w:val="0"/>
+          <w:sz w:val="28"/>
+          <w:szCs w:val="28"/>
+          <w:lang w:eastAsia="en-US" w:bidi="ar-SA"/>
+        </w:rPr>
+        <w:t xml:space="preserve"> 2019</w:t>
+      </w:r>
+    </w:p>
+    <w:p>
+      <w:pPr>
+        <w:spacing w:before="100" w:beforeAutospacing="1" w:after="100" w:afterAutospacing="1"/>
+        <w:ind w:firstLine="0"/>
+        <w:jc w:val="center"/>
+        <w:rPr>
+          <w:rFonts w:ascii="Times New Roman" w:eastAsia="Times New Roman" w:hAnsi="Times New Roman"/>
           <w:b/>
           <w:sz w:val="28"/>
-        </w:rPr>
-      </w:pPr>
+          <w:szCs w:val="28"/>
+        </w:rPr>
+      </w:pPr>
+      <w:bookmarkStart w:id="0" w:name="_GoBack"/>
+      <w:bookmarkEnd w:id="0"/>
+      <w:r>
+        <w:rPr>
+          <w:rFonts w:ascii="Times New Roman" w:eastAsia="Times New Roman" w:hAnsi="Times New Roman"/>
+          <w:b/>
+          <w:sz w:val="28"/>
+          <w:szCs w:val="28"/>
+        </w:rPr>
+        <w:lastRenderedPageBreak/>
+        <w:t>РЕФЕРАТ</w:t>
+      </w:r>
     </w:p>
     <w:p>
       <w:pPr>
@@ -82,333 +560,423 @@
         <w:rPr>
           <w:rFonts w:ascii="Times New Roman" w:hAnsi="Times New Roman"/>
           <w:b/>
-          <w:sz w:val="28"/>
-        </w:rPr>
-      </w:pPr>
-    </w:p>
-    <w:p>
-      <w:pPr>
-        <w:spacing w:after="360"/>
+          <w:sz w:val="32"/>
+        </w:rPr>
+      </w:pPr>
+      <w:r>
+        <w:rPr>
+          <w:rFonts w:ascii="Times New Roman" w:hAnsi="Times New Roman"/>
+          <w:b/>
+          <w:sz w:val="32"/>
+        </w:rPr>
+        <w:t>РАЗРАБОТКА WEB-ПРИЛОЖЕНИЙ НА ОСНОВЕ ФРЕЙМВОРКА BLAZOR</w:t>
+      </w:r>
+    </w:p>
+    <w:p>
+      <w:pPr>
+        <w:pStyle w:val="af5"/>
+        <w:jc w:val="center"/>
+        <w:rPr>
+          <w:sz w:val="28"/>
+          <w:szCs w:val="28"/>
+        </w:rPr>
+      </w:pPr>
+      <w:r>
+        <w:rPr>
+          <w:sz w:val="28"/>
+          <w:szCs w:val="28"/>
+        </w:rPr>
+        <w:t xml:space="preserve">Дипломная работа, </w:t>
+      </w:r>
+      <w:r>
+        <w:rPr>
+          <w:sz w:val="28"/>
+          <w:szCs w:val="28"/>
+        </w:rPr>
+        <w:t>26</w:t>
+      </w:r>
+      <w:r>
+        <w:rPr>
+          <w:sz w:val="28"/>
+          <w:szCs w:val="28"/>
+        </w:rPr>
+        <w:t xml:space="preserve"> с., </w:t>
+      </w:r>
+      <w:r>
+        <w:rPr>
+          <w:sz w:val="28"/>
+          <w:szCs w:val="28"/>
+        </w:rPr>
+        <w:t>4</w:t>
+      </w:r>
+      <w:r>
+        <w:rPr>
+          <w:sz w:val="28"/>
+          <w:szCs w:val="28"/>
+        </w:rPr>
+        <w:t xml:space="preserve"> рис., 4 источника</w:t>
+      </w:r>
+    </w:p>
+    <w:p>
+      <w:pPr>
+        <w:spacing w:before="100" w:beforeAutospacing="1" w:after="100" w:afterAutospacing="1"/>
+        <w:rPr>
+          <w:rFonts w:ascii="Times New Roman" w:eastAsia="Times New Roman" w:hAnsi="Times New Roman"/>
+          <w:sz w:val="28"/>
+          <w:szCs w:val="28"/>
+        </w:rPr>
+      </w:pPr>
+      <w:r>
+        <w:rPr>
+          <w:rFonts w:ascii="Times New Roman" w:eastAsia="Times New Roman" w:hAnsi="Times New Roman"/>
+          <w:b/>
+          <w:sz w:val="28"/>
+          <w:szCs w:val="28"/>
+        </w:rPr>
+        <w:t>Ключевые слова:</w:t>
+      </w:r>
+      <w:r>
+        <w:rPr>
+          <w:rFonts w:ascii="Times New Roman" w:eastAsia="Times New Roman" w:hAnsi="Times New Roman"/>
+          <w:sz w:val="28"/>
+          <w:szCs w:val="28"/>
+        </w:rPr>
+        <w:t xml:space="preserve"> </w:t>
+      </w:r>
+      <w:r>
+        <w:rPr>
+          <w:rFonts w:ascii="Times New Roman" w:eastAsia="Times New Roman" w:hAnsi="Times New Roman"/>
+          <w:sz w:val="28"/>
+          <w:szCs w:val="28"/>
+          <w:lang w:val="en-US"/>
+        </w:rPr>
+        <w:t>Web</w:t>
+      </w:r>
+      <w:r>
+        <w:rPr>
+          <w:rFonts w:ascii="Times New Roman" w:eastAsia="Times New Roman" w:hAnsi="Times New Roman"/>
+          <w:sz w:val="28"/>
+          <w:szCs w:val="28"/>
+        </w:rPr>
+        <w:t>-</w:t>
+      </w:r>
+      <w:r>
+        <w:rPr>
+          <w:rFonts w:ascii="Times New Roman" w:eastAsia="Times New Roman" w:hAnsi="Times New Roman"/>
+          <w:sz w:val="28"/>
+          <w:szCs w:val="28"/>
+        </w:rPr>
+        <w:t xml:space="preserve">приложение, </w:t>
+      </w:r>
+      <w:r>
+        <w:rPr>
+          <w:rFonts w:ascii="Times New Roman" w:eastAsia="Times New Roman" w:hAnsi="Times New Roman"/>
+          <w:sz w:val="28"/>
+          <w:szCs w:val="28"/>
+        </w:rPr>
+        <w:t>.</w:t>
+      </w:r>
+      <w:r>
+        <w:rPr>
+          <w:rFonts w:ascii="Times New Roman" w:eastAsia="Times New Roman" w:hAnsi="Times New Roman"/>
+          <w:sz w:val="28"/>
+          <w:szCs w:val="28"/>
+          <w:lang w:val="en-US"/>
+        </w:rPr>
+        <w:t>NET</w:t>
+      </w:r>
+      <w:r>
+        <w:rPr>
+          <w:rFonts w:ascii="Times New Roman" w:eastAsia="Times New Roman" w:hAnsi="Times New Roman"/>
+          <w:sz w:val="28"/>
+          <w:szCs w:val="28"/>
+        </w:rPr>
+        <w:t xml:space="preserve">, </w:t>
+      </w:r>
+      <w:r>
+        <w:rPr>
+          <w:rFonts w:ascii="Times New Roman" w:eastAsia="Times New Roman" w:hAnsi="Times New Roman"/>
+          <w:sz w:val="28"/>
+          <w:szCs w:val="28"/>
+          <w:lang w:val="en-US"/>
+        </w:rPr>
+        <w:t>Blazor</w:t>
+      </w:r>
+      <w:r>
+        <w:rPr>
+          <w:rFonts w:ascii="Times New Roman" w:eastAsia="Times New Roman" w:hAnsi="Times New Roman"/>
+          <w:sz w:val="28"/>
+          <w:szCs w:val="28"/>
+        </w:rPr>
+        <w:t xml:space="preserve">, </w:t>
+      </w:r>
+      <w:r>
+        <w:rPr>
+          <w:rFonts w:ascii="Times New Roman" w:eastAsia="Times New Roman" w:hAnsi="Times New Roman"/>
+          <w:sz w:val="28"/>
+          <w:szCs w:val="28"/>
+        </w:rPr>
+        <w:t>производительность</w:t>
+      </w:r>
+      <w:r>
+        <w:rPr>
+          <w:rFonts w:ascii="Times New Roman" w:eastAsia="Times New Roman" w:hAnsi="Times New Roman"/>
+          <w:sz w:val="28"/>
+          <w:szCs w:val="28"/>
+        </w:rPr>
+        <w:t>.</w:t>
+      </w:r>
+    </w:p>
+    <w:p>
+      <w:pPr>
+        <w:spacing w:before="100" w:beforeAutospacing="1" w:after="100" w:afterAutospacing="1"/>
+        <w:rPr>
+          <w:rFonts w:ascii="Times New Roman" w:eastAsia="Times New Roman" w:hAnsi="Times New Roman"/>
+          <w:sz w:val="28"/>
+          <w:szCs w:val="28"/>
+        </w:rPr>
+      </w:pPr>
+      <w:r>
+        <w:rPr>
+          <w:rFonts w:ascii="Times New Roman" w:eastAsia="Times New Roman" w:hAnsi="Times New Roman"/>
+          <w:b/>
+          <w:sz w:val="28"/>
+          <w:szCs w:val="28"/>
+        </w:rPr>
+        <w:t>Цель работы:</w:t>
+      </w:r>
+      <w:r>
+        <w:rPr>
+          <w:rFonts w:ascii="Times New Roman" w:eastAsia="Times New Roman" w:hAnsi="Times New Roman"/>
+          <w:sz w:val="28"/>
+          <w:szCs w:val="28"/>
+        </w:rPr>
+        <w:t xml:space="preserve"> </w:t>
+      </w:r>
+      <w:r>
+        <w:rPr>
+          <w:rFonts w:ascii="Times New Roman" w:eastAsia="Times New Roman" w:hAnsi="Times New Roman"/>
+          <w:sz w:val="28"/>
+          <w:szCs w:val="28"/>
+        </w:rPr>
+        <w:t>изучение и анализ характеристик фреймворка Blazor, сравнение с другими технологиями, создания прототипа Web-приложений для демонстрации возможностей</w:t>
+      </w:r>
+      <w:r>
+        <w:rPr>
+          <w:rFonts w:ascii="Times New Roman" w:eastAsia="Times New Roman" w:hAnsi="Times New Roman"/>
+          <w:sz w:val="28"/>
+          <w:szCs w:val="28"/>
+        </w:rPr>
+        <w:t>.</w:t>
+      </w:r>
+    </w:p>
+    <w:p>
+      <w:pPr>
+        <w:spacing w:before="100" w:beforeAutospacing="1" w:after="100" w:afterAutospacing="1"/>
+        <w:rPr>
+          <w:rFonts w:ascii="Times New Roman" w:eastAsia="Times New Roman" w:hAnsi="Times New Roman"/>
+          <w:sz w:val="28"/>
+          <w:szCs w:val="28"/>
+        </w:rPr>
+      </w:pPr>
+      <w:r>
+        <w:rPr>
+          <w:rFonts w:ascii="Times New Roman" w:eastAsia="Times New Roman" w:hAnsi="Times New Roman"/>
+          <w:b/>
+          <w:sz w:val="28"/>
+          <w:szCs w:val="28"/>
+        </w:rPr>
+        <w:t>Методы исследования:</w:t>
+      </w:r>
+      <w:r>
+        <w:rPr>
+          <w:rFonts w:ascii="Times New Roman" w:eastAsia="Times New Roman" w:hAnsi="Times New Roman"/>
+          <w:sz w:val="28"/>
+          <w:szCs w:val="28"/>
+        </w:rPr>
+        <w:t xml:space="preserve"> </w:t>
+      </w:r>
+      <w:r>
+        <w:rPr>
+          <w:rFonts w:ascii="Times New Roman" w:eastAsia="Times New Roman" w:hAnsi="Times New Roman"/>
+          <w:sz w:val="28"/>
+          <w:szCs w:val="28"/>
+        </w:rPr>
+        <w:t>анализ документации, тестирование производительности, статистический анализ</w:t>
+      </w:r>
+      <w:r>
+        <w:rPr>
+          <w:rFonts w:ascii="Times New Roman" w:eastAsia="Times New Roman" w:hAnsi="Times New Roman"/>
+          <w:sz w:val="28"/>
+          <w:szCs w:val="28"/>
+        </w:rPr>
+        <w:t xml:space="preserve"> </w:t>
+      </w:r>
+    </w:p>
+    <w:p>
+      <w:pPr>
+        <w:spacing w:before="100" w:beforeAutospacing="1" w:after="100" w:afterAutospacing="1"/>
+        <w:rPr>
+          <w:rFonts w:ascii="Times New Roman" w:eastAsia="Times New Roman" w:hAnsi="Times New Roman"/>
+          <w:sz w:val="28"/>
+          <w:szCs w:val="28"/>
+        </w:rPr>
+      </w:pPr>
+      <w:r>
+        <w:rPr>
+          <w:rFonts w:ascii="Times New Roman" w:eastAsia="Times New Roman" w:hAnsi="Times New Roman"/>
+          <w:b/>
+          <w:sz w:val="28"/>
+          <w:szCs w:val="28"/>
+        </w:rPr>
+        <w:t>Результаты работы:</w:t>
+      </w:r>
+      <w:r>
+        <w:rPr>
+          <w:rFonts w:ascii="Times New Roman" w:eastAsia="Times New Roman" w:hAnsi="Times New Roman"/>
+          <w:sz w:val="28"/>
+          <w:szCs w:val="28"/>
+        </w:rPr>
+        <w:t xml:space="preserve"> </w:t>
+      </w:r>
+      <w:r>
+        <w:rPr>
+          <w:rFonts w:ascii="Times New Roman" w:eastAsia="Times New Roman" w:hAnsi="Times New Roman"/>
+          <w:sz w:val="28"/>
+          <w:szCs w:val="28"/>
+        </w:rPr>
+        <w:t xml:space="preserve">проанализирована производительность фреймворка </w:t>
+      </w:r>
+      <w:r>
+        <w:rPr>
+          <w:rFonts w:ascii="Times New Roman" w:eastAsia="Times New Roman" w:hAnsi="Times New Roman"/>
+          <w:sz w:val="28"/>
+          <w:szCs w:val="28"/>
+          <w:lang w:val="en-US"/>
+        </w:rPr>
+        <w:t>Blazor</w:t>
+      </w:r>
+      <w:r>
+        <w:rPr>
+          <w:rFonts w:ascii="Times New Roman" w:eastAsia="Times New Roman" w:hAnsi="Times New Roman"/>
+          <w:sz w:val="28"/>
+          <w:szCs w:val="28"/>
+        </w:rPr>
+        <w:t xml:space="preserve">, </w:t>
+      </w:r>
+      <w:r>
+        <w:rPr>
+          <w:rFonts w:ascii="Times New Roman" w:eastAsia="Times New Roman" w:hAnsi="Times New Roman"/>
+          <w:sz w:val="28"/>
+          <w:szCs w:val="28"/>
+        </w:rPr>
+        <w:t xml:space="preserve">разработано демонстрационное приложения, разработана библиотека </w:t>
+      </w:r>
+      <w:r>
+        <w:rPr>
+          <w:rFonts w:ascii="Times New Roman" w:eastAsia="Times New Roman" w:hAnsi="Times New Roman"/>
+          <w:sz w:val="28"/>
+          <w:szCs w:val="28"/>
+          <w:lang w:val="en-US"/>
+        </w:rPr>
+        <w:t>Blazor</w:t>
+      </w:r>
+      <w:r>
+        <w:rPr>
+          <w:rFonts w:ascii="Times New Roman" w:eastAsia="Times New Roman" w:hAnsi="Times New Roman"/>
+          <w:sz w:val="28"/>
+          <w:szCs w:val="28"/>
+        </w:rPr>
+        <w:t>-</w:t>
+      </w:r>
+      <w:r>
+        <w:rPr>
+          <w:rFonts w:ascii="Times New Roman" w:eastAsia="Times New Roman" w:hAnsi="Times New Roman"/>
+          <w:sz w:val="28"/>
+          <w:szCs w:val="28"/>
+        </w:rPr>
+        <w:t>компонентов.</w:t>
+      </w:r>
+    </w:p>
+    <w:p>
+      <w:pPr>
+        <w:spacing w:before="100" w:beforeAutospacing="1" w:after="100" w:afterAutospacing="1"/>
+        <w:jc w:val="left"/>
+        <w:rPr>
+          <w:rFonts w:ascii="Times New Roman" w:eastAsia="Times New Roman" w:hAnsi="Times New Roman"/>
+          <w:sz w:val="28"/>
+          <w:szCs w:val="28"/>
+        </w:rPr>
+      </w:pPr>
+      <w:r>
+        <w:rPr>
+          <w:rFonts w:ascii="Times New Roman" w:eastAsia="Times New Roman" w:hAnsi="Times New Roman"/>
+          <w:b/>
+          <w:sz w:val="28"/>
+          <w:szCs w:val="28"/>
+        </w:rPr>
+        <w:t>Область применения:</w:t>
+      </w:r>
+      <w:r>
+        <w:rPr>
+          <w:rFonts w:ascii="Times New Roman" w:eastAsia="Times New Roman" w:hAnsi="Times New Roman"/>
+          <w:sz w:val="28"/>
+          <w:szCs w:val="28"/>
+        </w:rPr>
+        <w:t xml:space="preserve"> </w:t>
+      </w:r>
+      <w:r>
+        <w:rPr>
+          <w:rFonts w:ascii="Times New Roman" w:eastAsia="Times New Roman" w:hAnsi="Times New Roman"/>
+          <w:sz w:val="28"/>
+          <w:szCs w:val="28"/>
+        </w:rPr>
+        <w:t xml:space="preserve">разработка </w:t>
+      </w:r>
+      <w:r>
+        <w:rPr>
+          <w:rFonts w:ascii="Times New Roman" w:eastAsia="Times New Roman" w:hAnsi="Times New Roman"/>
+          <w:sz w:val="28"/>
+          <w:szCs w:val="28"/>
+          <w:lang w:val="en-US"/>
+        </w:rPr>
+        <w:t>Web-</w:t>
+      </w:r>
+      <w:r>
+        <w:rPr>
+          <w:rFonts w:ascii="Times New Roman" w:eastAsia="Times New Roman" w:hAnsi="Times New Roman"/>
+          <w:sz w:val="28"/>
+          <w:szCs w:val="28"/>
+        </w:rPr>
+        <w:t>приложений</w:t>
+      </w:r>
+    </w:p>
+    <w:p>
+      <w:pPr>
+        <w:widowControl/>
+        <w:ind w:firstLine="0"/>
+        <w:jc w:val="left"/>
+        <w:rPr>
+          <w:rFonts w:eastAsia="Times New Roman"/>
+          <w:szCs w:val="28"/>
+        </w:rPr>
+      </w:pPr>
+      <w:r>
+        <w:rPr>
+          <w:rFonts w:eastAsia="Times New Roman"/>
+          <w:szCs w:val="28"/>
+        </w:rPr>
+        <w:br w:type="page"/>
+      </w:r>
+    </w:p>
+    <w:p>
+      <w:pPr>
+        <w:spacing w:after="200" w:line="276" w:lineRule="auto"/>
         <w:ind w:firstLine="0"/>
         <w:jc w:val="center"/>
         <w:rPr>
-          <w:rFonts w:ascii="Times New Roman" w:hAnsi="Times New Roman"/>
-          <w:b/>
-          <w:sz w:val="28"/>
-        </w:rPr>
-      </w:pPr>
-    </w:p>
-    <w:p>
-      <w:pPr>
-        <w:spacing w:after="360"/>
-        <w:ind w:firstLine="0"/>
-        <w:jc w:val="center"/>
-        <w:rPr>
-          <w:rFonts w:ascii="Times New Roman" w:hAnsi="Times New Roman"/>
-          <w:b/>
-          <w:sz w:val="32"/>
-        </w:rPr>
-      </w:pPr>
-      <w:r>
-        <w:rPr>
-          <w:rFonts w:ascii="Times New Roman" w:hAnsi="Times New Roman"/>
-          <w:b/>
-          <w:sz w:val="32"/>
-        </w:rPr>
-        <w:t>Дипломная работа</w:t>
-      </w:r>
-    </w:p>
-    <w:p>
-      <w:pPr>
-        <w:spacing w:after="360"/>
-        <w:ind w:firstLine="0"/>
-        <w:jc w:val="center"/>
-        <w:rPr>
-          <w:rFonts w:ascii="Times New Roman" w:hAnsi="Times New Roman"/>
-          <w:b/>
-          <w:sz w:val="32"/>
-        </w:rPr>
-      </w:pPr>
-      <w:r>
-        <w:rPr>
-          <w:rFonts w:ascii="Times New Roman" w:hAnsi="Times New Roman"/>
-          <w:b/>
-          <w:sz w:val="32"/>
-        </w:rPr>
-        <w:t xml:space="preserve">Разработка </w:t>
-      </w:r>
-      <w:r>
-        <w:rPr>
-          <w:rFonts w:ascii="Times New Roman" w:hAnsi="Times New Roman"/>
-          <w:b/>
-          <w:sz w:val="32"/>
-          <w:lang w:val="en-US"/>
-        </w:rPr>
-        <w:t>Web</w:t>
-      </w:r>
-      <w:r>
-        <w:rPr>
-          <w:rFonts w:ascii="Times New Roman" w:hAnsi="Times New Roman"/>
-          <w:b/>
-          <w:sz w:val="32"/>
-        </w:rPr>
-        <w:t xml:space="preserve">-приложений на основе </w:t>
-      </w:r>
-      <w:r>
-        <w:rPr>
-          <w:rFonts w:ascii="Times New Roman" w:hAnsi="Times New Roman"/>
-          <w:b/>
-          <w:sz w:val="32"/>
-        </w:rPr>
-        <w:t>ф</w:t>
-      </w:r>
-      <w:r>
-        <w:rPr>
-          <w:rFonts w:ascii="Times New Roman" w:hAnsi="Times New Roman"/>
-          <w:b/>
-          <w:sz w:val="32"/>
-        </w:rPr>
-        <w:t>ре</w:t>
-      </w:r>
-      <w:r>
-        <w:rPr>
-          <w:rFonts w:ascii="Times New Roman" w:hAnsi="Times New Roman"/>
-          <w:b/>
-          <w:sz w:val="32"/>
-        </w:rPr>
-        <w:t>й</w:t>
-      </w:r>
-      <w:r>
-        <w:rPr>
-          <w:rFonts w:ascii="Times New Roman" w:hAnsi="Times New Roman"/>
-          <w:b/>
-          <w:sz w:val="32"/>
-        </w:rPr>
-        <w:t xml:space="preserve">мворка </w:t>
-      </w:r>
-      <w:r>
-        <w:rPr>
-          <w:rFonts w:ascii="Times New Roman" w:hAnsi="Times New Roman"/>
-          <w:b/>
-          <w:sz w:val="32"/>
-          <w:lang w:val="en-US"/>
-        </w:rPr>
-        <w:t>Blazor</w:t>
-      </w:r>
-    </w:p>
-    <w:p>
-      <w:pPr>
-        <w:spacing w:after="360"/>
-        <w:ind w:firstLine="0"/>
-        <w:jc w:val="center"/>
-        <w:rPr>
-          <w:rFonts w:ascii="Times New Roman" w:hAnsi="Times New Roman"/>
-          <w:sz w:val="28"/>
-        </w:rPr>
-      </w:pPr>
-    </w:p>
-    <w:p>
-      <w:pPr>
-        <w:spacing w:after="360"/>
-        <w:ind w:firstLine="0"/>
-        <w:jc w:val="center"/>
-        <w:rPr>
-          <w:rFonts w:ascii="Times New Roman" w:hAnsi="Times New Roman"/>
-          <w:sz w:val="28"/>
-        </w:rPr>
-      </w:pPr>
-    </w:p>
-    <w:p>
-      <w:pPr>
-        <w:spacing w:after="360"/>
-        <w:ind w:firstLine="0"/>
-        <w:jc w:val="center"/>
-        <w:rPr>
-          <w:rFonts w:ascii="Times New Roman" w:hAnsi="Times New Roman"/>
-          <w:sz w:val="28"/>
-        </w:rPr>
-      </w:pPr>
-    </w:p>
-    <w:p>
-      <w:pPr>
-        <w:spacing w:after="360"/>
-        <w:ind w:left="5103" w:firstLine="0"/>
-        <w:rPr>
-          <w:rFonts w:ascii="Times New Roman" w:hAnsi="Times New Roman"/>
-          <w:sz w:val="28"/>
-        </w:rPr>
-      </w:pPr>
-    </w:p>
-    <w:p>
-      <w:pPr>
-        <w:spacing w:after="360"/>
-        <w:ind w:left="5103" w:firstLine="0"/>
-        <w:rPr>
-          <w:rFonts w:ascii="Times New Roman" w:hAnsi="Times New Roman"/>
-          <w:sz w:val="28"/>
-        </w:rPr>
-      </w:pPr>
-      <w:r>
-        <w:rPr>
-          <w:rFonts w:ascii="Times New Roman" w:hAnsi="Times New Roman"/>
-          <w:sz w:val="28"/>
-        </w:rPr>
-        <w:t>Ждановича Павла Александровича</w:t>
-      </w:r>
-    </w:p>
-    <w:p>
-      <w:pPr>
-        <w:spacing w:line="360" w:lineRule="exact"/>
-        <w:ind w:firstLine="5103"/>
-        <w:rPr>
-          <w:rFonts w:ascii="Times New Roman" w:hAnsi="Times New Roman"/>
-          <w:sz w:val="28"/>
-        </w:rPr>
-      </w:pPr>
-      <w:r>
-        <w:rPr>
-          <w:rFonts w:ascii="Times New Roman" w:hAnsi="Times New Roman"/>
-          <w:sz w:val="28"/>
-        </w:rPr>
-        <w:t>студента 4 курса,</w:t>
-      </w:r>
-    </w:p>
-    <w:p>
-      <w:pPr>
-        <w:spacing w:line="360" w:lineRule="exact"/>
-        <w:ind w:firstLine="5103"/>
-        <w:rPr>
-          <w:rFonts w:ascii="Times New Roman" w:hAnsi="Times New Roman"/>
-          <w:sz w:val="28"/>
-        </w:rPr>
-      </w:pPr>
-      <w:r>
-        <w:rPr>
-          <w:rFonts w:ascii="Times New Roman" w:hAnsi="Times New Roman"/>
-          <w:sz w:val="28"/>
-        </w:rPr>
-        <w:t>специальность «информатика»</w:t>
-      </w:r>
-    </w:p>
-    <w:p>
-      <w:pPr>
-        <w:spacing w:line="360" w:lineRule="exact"/>
-        <w:ind w:firstLine="5103"/>
-        <w:rPr>
-          <w:rFonts w:ascii="Times New Roman" w:hAnsi="Times New Roman"/>
-          <w:sz w:val="28"/>
-        </w:rPr>
-      </w:pPr>
-    </w:p>
-    <w:p>
-      <w:pPr>
-        <w:spacing w:after="360"/>
-        <w:ind w:firstLine="5103"/>
-        <w:rPr>
-          <w:rFonts w:ascii="Times New Roman" w:hAnsi="Times New Roman"/>
-          <w:sz w:val="28"/>
-        </w:rPr>
-      </w:pPr>
-      <w:r>
-        <w:rPr>
-          <w:rFonts w:ascii="Times New Roman" w:hAnsi="Times New Roman"/>
-          <w:sz w:val="28"/>
-        </w:rPr>
-        <w:t>Научный руководитель</w:t>
-      </w:r>
-      <w:r>
-        <w:rPr>
-          <w:rFonts w:ascii="Times New Roman" w:hAnsi="Times New Roman"/>
-          <w:sz w:val="28"/>
-        </w:rPr>
-        <w:t>:</w:t>
-      </w:r>
-    </w:p>
-    <w:p>
-      <w:pPr>
-        <w:spacing w:after="360"/>
-        <w:ind w:left="5103" w:firstLine="0"/>
-        <w:rPr>
-          <w:rFonts w:ascii="Times New Roman" w:hAnsi="Times New Roman"/>
-          <w:sz w:val="28"/>
-        </w:rPr>
-      </w:pPr>
-      <w:r>
-        <w:rPr>
-          <w:rFonts w:ascii="Times New Roman" w:hAnsi="Times New Roman"/>
-          <w:sz w:val="28"/>
-        </w:rPr>
-        <w:t xml:space="preserve">ст. преподаватель кафедры ИСУ, </w:t>
-      </w:r>
-    </w:p>
-    <w:p>
-      <w:pPr>
-        <w:spacing w:after="360"/>
-        <w:ind w:left="5103" w:firstLine="0"/>
-        <w:rPr>
-          <w:rFonts w:ascii="Times New Roman" w:hAnsi="Times New Roman"/>
-          <w:sz w:val="28"/>
-        </w:rPr>
-      </w:pPr>
-      <w:r>
-        <w:rPr>
-          <w:rFonts w:ascii="Times New Roman" w:hAnsi="Times New Roman"/>
-          <w:sz w:val="28"/>
-        </w:rPr>
-        <w:t>Конах Валентина Владимировна</w:t>
-      </w:r>
-    </w:p>
-    <w:p>
-      <w:pPr>
-        <w:spacing w:after="360"/>
-        <w:ind w:firstLine="0"/>
-        <w:jc w:val="center"/>
-        <w:rPr>
-          <w:rFonts w:ascii="Times New Roman" w:hAnsi="Times New Roman"/>
-          <w:sz w:val="28"/>
-        </w:rPr>
-      </w:pPr>
-    </w:p>
-    <w:p>
-      <w:pPr>
-        <w:spacing w:after="360"/>
-        <w:ind w:firstLine="0"/>
-        <w:jc w:val="center"/>
-        <w:rPr>
-          <w:rFonts w:ascii="Times New Roman" w:hAnsi="Times New Roman"/>
-          <w:sz w:val="28"/>
-        </w:rPr>
-      </w:pPr>
-    </w:p>
-    <w:p>
-      <w:pPr>
-        <w:spacing w:after="360"/>
-        <w:ind w:firstLine="0"/>
-        <w:jc w:val="center"/>
-        <w:rPr>
-          <w:rFonts w:ascii="Times New Roman" w:hAnsi="Times New Roman"/>
-          <w:sz w:val="28"/>
-        </w:rPr>
-      </w:pPr>
-      <w:r>
-        <w:rPr>
-          <w:rFonts w:ascii="Times New Roman" w:hAnsi="Times New Roman"/>
-          <w:sz w:val="28"/>
-        </w:rPr>
-        <w:t>Минск, 2019</w:t>
-      </w:r>
-      <w:r>
-        <w:br w:type="page"/>
-      </w:r>
-    </w:p>
-    <w:p>
-      <w:pPr>
-        <w:spacing w:after="200" w:line="276" w:lineRule="auto"/>
-        <w:ind w:firstLine="720"/>
-        <w:jc w:val="center"/>
-        <w:rPr>
-          <w:rFonts w:ascii="Times New Roman" w:hAnsi="Times New Roman"/>
-          <w:sz w:val="28"/>
+          <w:rFonts w:eastAsia="Times New Roman"/>
+          <w:szCs w:val="28"/>
         </w:rPr>
       </w:pPr>
       <w:r>
@@ -457,7 +1025,14 @@
           <w:sz w:val="28"/>
         </w:rPr>
         <w:tab/>
-        <w:t>3</w:t>
+      </w:r>
+      <w:r>
+        <w:rPr>
+          <w:rFonts w:ascii="Times New Roman" w:hAnsi="Times New Roman"/>
+          <w:b/>
+          <w:sz w:val="28"/>
+        </w:rPr>
+        <w:t>4</w:t>
       </w:r>
     </w:p>
     <w:p>
@@ -509,7 +1084,7 @@
           <w:sz w:val="28"/>
         </w:rPr>
         <w:tab/>
-        <w:t>4</w:t>
+        <w:t>5</w:t>
       </w:r>
     </w:p>
     <w:p>
@@ -537,7 +1112,13 @@
           <w:sz w:val="28"/>
         </w:rPr>
         <w:tab/>
-        <w:t>4</w:t>
+      </w:r>
+      <w:r>
+        <w:rPr>
+          <w:rFonts w:ascii="Times New Roman" w:hAnsi="Times New Roman"/>
+          <w:sz w:val="28"/>
+        </w:rPr>
+        <w:t>5</w:t>
       </w:r>
     </w:p>
     <w:p>
@@ -578,7 +1159,13 @@
           <w:sz w:val="28"/>
         </w:rPr>
         <w:tab/>
-        <w:t>4</w:t>
+      </w:r>
+      <w:r>
+        <w:rPr>
+          <w:rFonts w:ascii="Times New Roman" w:hAnsi="Times New Roman"/>
+          <w:sz w:val="28"/>
+        </w:rPr>
+        <w:t>5</w:t>
       </w:r>
     </w:p>
     <w:p>
@@ -613,7 +1200,13 @@
           <w:sz w:val="28"/>
         </w:rPr>
         <w:tab/>
-        <w:t>8</w:t>
+      </w:r>
+      <w:r>
+        <w:rPr>
+          <w:rFonts w:ascii="Times New Roman" w:hAnsi="Times New Roman"/>
+          <w:sz w:val="28"/>
+        </w:rPr>
+        <w:t>9</w:t>
       </w:r>
     </w:p>
     <w:p>
@@ -648,7 +1241,13 @@
           <w:sz w:val="28"/>
         </w:rPr>
         <w:tab/>
-        <w:t>9</w:t>
+      </w:r>
+      <w:r>
+        <w:rPr>
+          <w:rFonts w:ascii="Times New Roman" w:hAnsi="Times New Roman"/>
+          <w:sz w:val="28"/>
+        </w:rPr>
+        <w:t>10</w:t>
       </w:r>
     </w:p>
     <w:p>
@@ -687,7 +1286,15 @@
           <w:sz w:val="28"/>
         </w:rPr>
         <w:tab/>
-        <w:t>12</w:t>
+        <w:t>1</w:t>
+      </w:r>
+      <w:r>
+        <w:rPr>
+          <w:rFonts w:ascii="Times New Roman" w:hAnsi="Times New Roman"/>
+          <w:b/>
+          <w:sz w:val="28"/>
+        </w:rPr>
+        <w:t>3</w:t>
       </w:r>
     </w:p>
     <w:p>
@@ -781,7 +1388,7 @@
           <w:rFonts w:ascii="Times New Roman" w:hAnsi="Times New Roman"/>
           <w:sz w:val="28"/>
         </w:rPr>
-        <w:t>2</w:t>
+        <w:t>3</w:t>
       </w:r>
     </w:p>
     <w:p>
@@ -878,7 +1485,7 @@
           <w:rFonts w:ascii="Times New Roman" w:hAnsi="Times New Roman"/>
           <w:sz w:val="28"/>
         </w:rPr>
-        <w:t>3</w:t>
+        <w:t>4</w:t>
       </w:r>
     </w:p>
     <w:p>
@@ -969,7 +1576,7 @@
           <w:rFonts w:ascii="Times New Roman" w:hAnsi="Times New Roman"/>
           <w:sz w:val="28"/>
         </w:rPr>
-        <w:t>6</w:t>
+        <w:t>7</w:t>
       </w:r>
     </w:p>
     <w:p>
@@ -1063,7 +1670,7 @@
           <w:rFonts w:ascii="Times New Roman" w:hAnsi="Times New Roman"/>
           <w:sz w:val="28"/>
         </w:rPr>
-        <w:t>6</w:t>
+        <w:t>7</w:t>
       </w:r>
     </w:p>
     <w:p>
@@ -1157,7 +1764,14 @@
           <w:rFonts w:ascii="Times New Roman" w:hAnsi="Times New Roman"/>
           <w:sz w:val="28"/>
         </w:rPr>
-        <w:t>18</w:t>
+        <w:t>1</w:t>
+      </w:r>
+      <w:r>
+        <w:rPr>
+          <w:rFonts w:ascii="Times New Roman" w:hAnsi="Times New Roman"/>
+          <w:sz w:val="28"/>
+        </w:rPr>
+        <w:t>9</w:t>
       </w:r>
     </w:p>
     <w:p>
@@ -1251,7 +1865,7 @@
           <w:rFonts w:ascii="Times New Roman" w:hAnsi="Times New Roman"/>
           <w:sz w:val="28"/>
         </w:rPr>
-        <w:t>19</w:t>
+        <w:t>20</w:t>
       </w:r>
     </w:p>
     <w:p>
@@ -1318,7 +1932,15 @@
           <w:sz w:val="28"/>
         </w:rPr>
         <w:tab/>
-        <w:t>20</w:t>
+        <w:t>2</w:t>
+      </w:r>
+      <w:r>
+        <w:rPr>
+          <w:rFonts w:ascii="Times New Roman" w:hAnsi="Times New Roman"/>
+          <w:b/>
+          <w:sz w:val="28"/>
+        </w:rPr>
+        <w:t>1</w:t>
       </w:r>
     </w:p>
     <w:p>
@@ -1405,7 +2027,7 @@
           <w:rFonts w:ascii="Times New Roman" w:hAnsi="Times New Roman"/>
           <w:sz w:val="28"/>
         </w:rPr>
-        <w:t>19</w:t>
+        <w:t>21</w:t>
       </w:r>
     </w:p>
     <w:p>
@@ -1492,7 +2114,14 @@
           <w:rFonts w:ascii="Times New Roman" w:hAnsi="Times New Roman"/>
           <w:sz w:val="28"/>
         </w:rPr>
-        <w:t>21</w:t>
+        <w:t>2</w:t>
+      </w:r>
+      <w:r>
+        <w:rPr>
+          <w:rFonts w:ascii="Times New Roman" w:hAnsi="Times New Roman"/>
+          <w:sz w:val="28"/>
+        </w:rPr>
+        <w:t>2</w:t>
       </w:r>
     </w:p>
     <w:p>
@@ -1511,14 +2140,7 @@
           <w:rFonts w:ascii="Times New Roman" w:hAnsi="Times New Roman"/>
           <w:sz w:val="28"/>
         </w:rPr>
-        <w:t>3.</w:t>
-      </w:r>
-      <w:r>
-        <w:rPr>
-          <w:rFonts w:ascii="Times New Roman" w:hAnsi="Times New Roman"/>
-          <w:sz w:val="28"/>
-        </w:rPr>
-        <w:t>3</w:t>
+        <w:t>3.3</w:t>
       </w:r>
       <w:r>
         <w:rPr>
@@ -1610,14 +2232,7 @@
           <w:rFonts w:ascii="Times New Roman" w:hAnsi="Times New Roman"/>
           <w:sz w:val="28"/>
         </w:rPr>
-        <w:t>2</w:t>
-      </w:r>
-      <w:r>
-        <w:rPr>
-          <w:rFonts w:ascii="Times New Roman" w:hAnsi="Times New Roman"/>
-          <w:sz w:val="28"/>
-        </w:rPr>
-        <w:t>2</w:t>
+        <w:t>23</w:t>
       </w:r>
     </w:p>
     <w:p>
@@ -1668,7 +2283,7 @@
           <w:b/>
           <w:sz w:val="28"/>
         </w:rPr>
-        <w:t>4</w:t>
+        <w:t>5</w:t>
       </w:r>
     </w:p>
     <w:p>
@@ -1706,7 +2321,7 @@
           <w:b/>
           <w:sz w:val="28"/>
         </w:rPr>
-        <w:t>5</w:t>
+        <w:t>6</w:t>
       </w:r>
     </w:p>
     <w:p>
@@ -2032,14 +2647,21 @@
           <w:sz w:val="28"/>
           <w:highlight w:val="white"/>
         </w:rPr>
-        <w:t>, которому</w:t>
-      </w:r>
-      <w:r>
-        <w:rPr>
-          <w:sz w:val="28"/>
-          <w:highlight w:val="white"/>
-        </w:rPr>
-        <w:t xml:space="preserve"> посвящена данная работа. </w:t>
+        <w:t>, котор</w:t>
+      </w:r>
+      <w:r>
+        <w:rPr>
+          <w:sz w:val="28"/>
+          <w:highlight w:val="white"/>
+        </w:rPr>
+        <w:t>ый рассматривается в данной работе</w:t>
+      </w:r>
+      <w:r>
+        <w:rPr>
+          <w:sz w:val="28"/>
+          <w:highlight w:val="white"/>
+        </w:rPr>
+        <w:t xml:space="preserve">. </w:t>
       </w:r>
       <w:r>
         <w:rPr>
@@ -2389,16 +3011,15 @@
           <w:b w:val="0"/>
           <w:sz w:val="28"/>
         </w:rPr>
-        <w:t xml:space="preserve">сбор и анализ характеристик фреймворка </w:t>
+        <w:t>изучение</w:t>
       </w:r>
       <w:r>
         <w:rPr>
           <w:rStyle w:val="a8"/>
           <w:b w:val="0"/>
           <w:sz w:val="28"/>
-          <w:lang w:val="en-US"/>
-        </w:rPr>
-        <w:t>Blazor</w:t>
+        </w:rPr>
+        <w:t xml:space="preserve"> </w:t>
       </w:r>
       <w:r>
         <w:rPr>
@@ -2406,15 +3027,82 @@
           <w:b w:val="0"/>
           <w:sz w:val="28"/>
         </w:rPr>
-        <w:t xml:space="preserve"> </w:t>
+        <w:t xml:space="preserve">и анализ характеристик фреймворка </w:t>
       </w:r>
       <w:r>
         <w:rPr>
           <w:rStyle w:val="a8"/>
           <w:b w:val="0"/>
           <w:sz w:val="28"/>
-        </w:rPr>
-        <w:t>в сравнении с другими используемыми технологиями.</w:t>
+          <w:lang w:val="en-US"/>
+        </w:rPr>
+        <w:t>Blazor</w:t>
+      </w:r>
+      <w:r>
+        <w:rPr>
+          <w:rStyle w:val="a8"/>
+          <w:b w:val="0"/>
+          <w:sz w:val="28"/>
+        </w:rPr>
+        <w:t>, сравнение с другими технологиями</w:t>
+      </w:r>
+      <w:r>
+        <w:rPr>
+          <w:rStyle w:val="a8"/>
+          <w:b w:val="0"/>
+          <w:sz w:val="28"/>
+        </w:rPr>
+        <w:t xml:space="preserve">, </w:t>
+      </w:r>
+      <w:r>
+        <w:rPr>
+          <w:sz w:val="28"/>
+        </w:rPr>
+        <w:t>создания</w:t>
+      </w:r>
+      <w:r>
+        <w:rPr>
+          <w:sz w:val="28"/>
+        </w:rPr>
+        <w:t xml:space="preserve"> </w:t>
+      </w:r>
+      <w:r>
+        <w:rPr>
+          <w:sz w:val="28"/>
+        </w:rPr>
+        <w:t>прототипа</w:t>
+      </w:r>
+      <w:r>
+        <w:rPr>
+          <w:sz w:val="28"/>
+        </w:rPr>
+        <w:t xml:space="preserve"> </w:t>
+      </w:r>
+      <w:r>
+        <w:rPr>
+          <w:sz w:val="28"/>
+          <w:lang w:val="en-US"/>
+        </w:rPr>
+        <w:t>W</w:t>
+      </w:r>
+      <w:r>
+        <w:rPr>
+          <w:sz w:val="28"/>
+          <w:lang w:val="en-US"/>
+        </w:rPr>
+        <w:t>eb</w:t>
+      </w:r>
+      <w:r>
+        <w:rPr>
+          <w:sz w:val="28"/>
+        </w:rPr>
+        <w:t>-приложений</w:t>
+      </w:r>
+      <w:r>
+        <w:rPr>
+          <w:sz w:val="28"/>
+        </w:rPr>
+        <w:t xml:space="preserve"> для демонстрации возможностей.</w:t>
       </w:r>
     </w:p>
     <w:p>
@@ -2869,541 +3557,541 @@
           <w:rFonts w:ascii="Times New Roman" w:hAnsi="Times New Roman"/>
           <w:sz w:val="28"/>
         </w:rPr>
+        <w:tab/>
+        <w:t xml:space="preserve">Однако есть и другие примеры применения скриптовых языков, реализующие как чисто дизайнерские идеи, </w:t>
+      </w:r>
+      <w:r>
+        <w:rPr>
+          <w:rFonts w:ascii="Times New Roman" w:hAnsi="Times New Roman"/>
+          <w:sz w:val="28"/>
+        </w:rPr>
+        <w:t>например,</w:t>
+      </w:r>
+      <w:r>
+        <w:rPr>
+          <w:rFonts w:ascii="Times New Roman" w:hAnsi="Times New Roman"/>
+          <w:sz w:val="28"/>
+        </w:rPr>
+        <w:t xml:space="preserve"> кнопки, меняющие свой вид при наведении на них курсора, «бегущие строки», так и иную функциональность, </w:t>
+      </w:r>
+      <w:r>
+        <w:rPr>
+          <w:rFonts w:ascii="Times New Roman" w:hAnsi="Times New Roman"/>
+          <w:sz w:val="28"/>
+        </w:rPr>
+        <w:t>например,</w:t>
+      </w:r>
+      <w:r>
+        <w:rPr>
+          <w:rFonts w:ascii="Times New Roman" w:hAnsi="Times New Roman"/>
+          <w:sz w:val="28"/>
+        </w:rPr>
+        <w:t xml:space="preserve"> внедренные в Web-страницы средства обращения к поисковым системам, отображение диалоговых панелей, управление другими объектами, встроенными в Web-страницу (например, Java-апплетами или элементами управления ActiveX, о которых будет рассказано ниже).</w:t>
+      </w:r>
+    </w:p>
+    <w:p>
+      <w:pPr>
+        <w:pStyle w:val="af4"/>
+        <w:ind w:left="0"/>
+        <w:rPr>
+          <w:rFonts w:ascii="Times New Roman" w:hAnsi="Times New Roman"/>
+          <w:sz w:val="28"/>
+        </w:rPr>
+      </w:pPr>
+    </w:p>
+    <w:p>
+      <w:pPr>
+        <w:pStyle w:val="af4"/>
+        <w:ind w:left="0"/>
+        <w:rPr>
+          <w:rFonts w:ascii="Times New Roman" w:hAnsi="Times New Roman"/>
+          <w:sz w:val="28"/>
+        </w:rPr>
+      </w:pPr>
+      <w:r>
+        <w:rPr>
+          <w:rFonts w:ascii="Times New Roman" w:hAnsi="Times New Roman"/>
+          <w:sz w:val="28"/>
+        </w:rPr>
+        <w:tab/>
+        <w:t xml:space="preserve">Стоит отметить, что код, созданный с помощью скриптовых языков, не может работать </w:t>
+      </w:r>
+      <w:r>
+        <w:rPr>
+          <w:rFonts w:ascii="Times New Roman" w:hAnsi="Times New Roman"/>
+          <w:sz w:val="28"/>
+        </w:rPr>
+        <w:t>самостоятельно —</w:t>
+      </w:r>
+      <w:r>
+        <w:rPr>
+          <w:rFonts w:ascii="Times New Roman" w:hAnsi="Times New Roman"/>
+          <w:sz w:val="28"/>
+        </w:rPr>
+        <w:t xml:space="preserve"> он выполняется в адресном пространстве браузера. Кроме того, скриптовые языки содержат ограниченный набор средств (например, они не обладают средствами доступа к файловой системе).</w:t>
+      </w:r>
+    </w:p>
+    <w:p>
+      <w:pPr>
+        <w:pStyle w:val="af4"/>
+        <w:rPr>
+          <w:rFonts w:ascii="Times New Roman" w:hAnsi="Times New Roman"/>
+          <w:sz w:val="28"/>
+        </w:rPr>
+      </w:pPr>
+    </w:p>
+    <w:p>
+      <w:pPr>
+        <w:pStyle w:val="af4"/>
+        <w:ind w:left="0"/>
+        <w:rPr>
+          <w:rFonts w:ascii="Times New Roman" w:hAnsi="Times New Roman"/>
+          <w:b/>
+          <w:bCs/>
+          <w:sz w:val="28"/>
+        </w:rPr>
+      </w:pPr>
+      <w:r>
+        <w:rPr>
+          <w:rFonts w:ascii="Times New Roman" w:hAnsi="Times New Roman"/>
+          <w:b/>
+          <w:bCs/>
+          <w:sz w:val="28"/>
+        </w:rPr>
+        <w:tab/>
+        <w:t xml:space="preserve">Java-апплеты. </w:t>
+      </w:r>
+      <w:r>
+        <w:rPr>
+          <w:rFonts w:ascii="Times New Roman" w:hAnsi="Times New Roman"/>
+          <w:sz w:val="28"/>
+        </w:rPr>
+        <w:t>Практически все современные браузеры способны отображать и выполнять Java-</w:t>
+      </w:r>
+      <w:r>
+        <w:rPr>
+          <w:rFonts w:ascii="Times New Roman" w:hAnsi="Times New Roman"/>
+          <w:sz w:val="28"/>
+        </w:rPr>
+        <w:t>апплеты —</w:t>
+      </w:r>
+      <w:r>
+        <w:rPr>
+          <w:rFonts w:ascii="Times New Roman" w:hAnsi="Times New Roman"/>
+          <w:sz w:val="28"/>
+        </w:rPr>
+        <w:t xml:space="preserve"> специальные Java-приложения, которые пользователь получает в составе Web-страницы. Эти приложения нередко включаются в состав Web-страниц с целью добавления функциональности, которую сложно или невозможно реализовать с помощью скриптовых языков. Апплеты могут выполняться на всех платформах, для которых доступна виртуальная Java-машина.</w:t>
+      </w:r>
+    </w:p>
+    <w:p>
+      <w:pPr>
+        <w:pStyle w:val="af4"/>
+        <w:ind w:left="0"/>
+        <w:rPr>
+          <w:rFonts w:ascii="Times New Roman" w:hAnsi="Times New Roman"/>
+          <w:sz w:val="28"/>
+        </w:rPr>
+      </w:pPr>
+    </w:p>
+    <w:p>
+      <w:pPr>
+        <w:pStyle w:val="af4"/>
+        <w:ind w:left="0"/>
+        <w:rPr>
+          <w:rFonts w:ascii="Times New Roman" w:hAnsi="Times New Roman"/>
+          <w:sz w:val="28"/>
+        </w:rPr>
+      </w:pPr>
+      <w:r>
+        <w:rPr>
+          <w:rFonts w:ascii="Times New Roman" w:hAnsi="Times New Roman"/>
+          <w:sz w:val="28"/>
+        </w:rPr>
+        <w:tab/>
+        <w:t>Апплеты обычно создаются в соответствии с правилами, оговаривающими период их жизни и способы взаимодействия со своим окружением. Чаще всего эти способы весьма ограниченны (например, такие операции, как считывание и запись файлов, по умолчанию для апплетов запрещены; если же подобные операции необходимы, разрешения на их выполнение для конкретных апплетов и конкретных файлов описываются на клиентском компьютере; сетевой доступ из апплета возможен только к тому компьютеру, с которого он был загружен; запуск других приложений на компьютере пользователя из апплетов невозможен). Однако апплет способен считывать значения параметров (например, цвета, шрифтов, файлов с графическими изображениями, используемыми при выполнении апплета) с содержащей его Web-страницы и в соответствии с этими параметрами изменять свое поведение. Кроме того, параметры апплета можно менять динамически из кода на скриптовых языках, содержащихся в составе той же страницы.</w:t>
+      </w:r>
+    </w:p>
+    <w:p>
+      <w:pPr>
+        <w:pStyle w:val="af4"/>
+        <w:ind w:left="0"/>
+        <w:rPr>
+          <w:rFonts w:ascii="Times New Roman" w:hAnsi="Times New Roman"/>
+          <w:sz w:val="28"/>
+        </w:rPr>
+      </w:pPr>
+    </w:p>
+    <w:p>
+      <w:pPr>
+        <w:pStyle w:val="af4"/>
+        <w:ind w:left="0"/>
+        <w:rPr>
+          <w:rFonts w:ascii="Times New Roman" w:hAnsi="Times New Roman"/>
+          <w:sz w:val="28"/>
+        </w:rPr>
+      </w:pPr>
+      <w:r>
+        <w:rPr>
+          <w:rFonts w:ascii="Times New Roman" w:hAnsi="Times New Roman"/>
+          <w:sz w:val="28"/>
+        </w:rPr>
+        <w:tab/>
+        <w:t xml:space="preserve">Стоит отметить, что, поскольку апплеты реализуют выполнение кода на компьютере клиента, они в определенной степени являются потенциально опасным содержимым. Именно поэтому все современные браузеры обладают доступными пользователю средствами ограничения возможностей </w:t>
+      </w:r>
+      <w:r>
+        <w:rPr>
+          <w:rFonts w:ascii="Times New Roman" w:hAnsi="Times New Roman"/>
+          <w:sz w:val="28"/>
+        </w:rPr>
+        <w:lastRenderedPageBreak/>
+        <w:t>выполнения апплетов.</w:t>
+      </w:r>
+    </w:p>
+    <w:p>
+      <w:pPr>
+        <w:pStyle w:val="af4"/>
+        <w:ind w:left="0"/>
+        <w:rPr>
+          <w:rFonts w:ascii="Times New Roman" w:hAnsi="Times New Roman"/>
+          <w:sz w:val="28"/>
+        </w:rPr>
+      </w:pPr>
+    </w:p>
+    <w:p>
+      <w:pPr>
+        <w:pStyle w:val="af4"/>
+        <w:ind w:left="0"/>
+        <w:rPr>
+          <w:rFonts w:ascii="Times New Roman" w:hAnsi="Times New Roman"/>
+          <w:sz w:val="28"/>
+        </w:rPr>
+      </w:pPr>
+      <w:r>
+        <w:rPr>
+          <w:rFonts w:ascii="Times New Roman" w:hAnsi="Times New Roman"/>
+          <w:sz w:val="28"/>
+        </w:rPr>
+        <w:tab/>
+      </w:r>
+      <w:r>
+        <w:rPr>
+          <w:rFonts w:ascii="Times New Roman" w:hAnsi="Times New Roman"/>
+          <w:b/>
+          <w:bCs/>
+          <w:sz w:val="28"/>
+        </w:rPr>
+        <w:t xml:space="preserve">Элементы управления ActiveX. </w:t>
+      </w:r>
+      <w:r>
+        <w:rPr>
+          <w:rFonts w:ascii="Times New Roman" w:hAnsi="Times New Roman"/>
+          <w:sz w:val="28"/>
+        </w:rPr>
+        <w:t>Некоторые из современных браузеров (в частности, Microsoft Internet Explorer) могут служить контейнерами для элементов управления ActiveX — специальных COM-серверов, выполняющихся в адресном пространстве браузера и также получаемых в составе Web-страницы.</w:t>
+      </w:r>
+    </w:p>
+    <w:p>
+      <w:pPr>
+        <w:pStyle w:val="af4"/>
+        <w:ind w:left="0"/>
+        <w:rPr>
+          <w:rFonts w:ascii="Times New Roman" w:hAnsi="Times New Roman"/>
+          <w:sz w:val="28"/>
+        </w:rPr>
+      </w:pPr>
+    </w:p>
+    <w:p>
+      <w:pPr>
+        <w:pStyle w:val="af4"/>
+        <w:ind w:left="0"/>
+        <w:rPr>
+          <w:rFonts w:ascii="Times New Roman" w:hAnsi="Times New Roman"/>
+          <w:sz w:val="28"/>
+        </w:rPr>
+      </w:pPr>
+      <w:r>
+        <w:rPr>
+          <w:rFonts w:ascii="Times New Roman" w:hAnsi="Times New Roman"/>
+          <w:sz w:val="28"/>
+        </w:rPr>
+        <w:tab/>
+        <w:t>С помощью элементов управления ActiveX, как и посредством Java-апплетов, можно реализовать любую функциональность, в том числе и неблагоприятную для компьютера пользователя, при этом, в отличие от Java-апплетов, при выполнении элементов управления ActiveX в общем случае нет никаких ограничений на доступ к файлам и иным ресурсам операционной системы и сети, а код, содержащийся в них, выполняется от имени загрузившего их пользователя. Как и Java-апплеты, элементы управления ActiveX могут считывать свои свойства с содержащей их страницы; кроме того, свойства элемента управления ActiveX можно менять динамически из кода на скриптовых языках, содержащихся в составе той же страницы; в том же коде можно обрабатывать события, возникающие в таких элементах управления.</w:t>
+      </w:r>
+    </w:p>
+    <w:p>
+      <w:pPr>
+        <w:pStyle w:val="af4"/>
+        <w:ind w:left="0"/>
+        <w:rPr>
+          <w:rFonts w:ascii="Times New Roman" w:hAnsi="Times New Roman"/>
+          <w:sz w:val="28"/>
+        </w:rPr>
+      </w:pPr>
+    </w:p>
+    <w:p>
+      <w:pPr>
+        <w:pStyle w:val="af4"/>
+        <w:ind w:left="0"/>
+        <w:rPr>
+          <w:rFonts w:ascii="Times New Roman" w:hAnsi="Times New Roman"/>
+          <w:sz w:val="28"/>
+        </w:rPr>
+      </w:pPr>
+      <w:r>
+        <w:rPr>
+          <w:rFonts w:ascii="Times New Roman" w:hAnsi="Times New Roman"/>
+          <w:sz w:val="28"/>
+        </w:rPr>
+        <w:tab/>
+        <w:t>Естественно, Microsoft Internet Explorer обладает средствами ограничения возможностей выполнения элементов управления ActiveX, в том числе управления ими из кода на скриптовых языках. Однако для контроля безопасности их выполнения имеется еще одно средство, называемое электронной цифровой подписью. Цифровая подпись помещается внутрь элемента управления ActiveX, для чего требуется наличие соответствующего электронного сертификата. Электронная подпись, помимо сведений о фирме-производителе, содержит и другую полезную информацию. Так, например, если файл с элементом управления ActiveX после добавления электронной подписи был изменен, то об этом будет немедленно сообщено перед запуском такого элемента управления — при добавлении подписи к элементу управления ActiveX происходит вычисление контрольной суммы соответствующего файла. Отметим, однако, что в России в настоящее время нет авторизованных компаний, которые могли бы выдать электронный сертификат международного образца. Естественно, наличие электронного сертификата не гарантирует отсутствия потенциально опасного содержимого, но, по крайней мере, позволяет клиенту установить его источник.</w:t>
+      </w:r>
+    </w:p>
+    <w:p>
+      <w:pPr>
+        <w:pStyle w:val="af4"/>
+        <w:ind w:left="0"/>
+        <w:rPr>
+          <w:rFonts w:ascii="Times New Roman" w:hAnsi="Times New Roman"/>
+          <w:sz w:val="28"/>
+        </w:rPr>
+      </w:pPr>
+    </w:p>
+    <w:p>
+      <w:pPr>
+        <w:pStyle w:val="af4"/>
+        <w:ind w:left="0"/>
+        <w:rPr>
+          <w:rFonts w:ascii="Times New Roman" w:hAnsi="Times New Roman"/>
+          <w:sz w:val="28"/>
+        </w:rPr>
+      </w:pPr>
+      <w:r>
+        <w:rPr>
+          <w:rFonts w:ascii="Times New Roman" w:hAnsi="Times New Roman"/>
+          <w:sz w:val="28"/>
+        </w:rPr>
+        <w:tab/>
+        <w:t xml:space="preserve">Далее нам следует напомнить банальную истину, которая, как показывает практика, очевидна не для всех наших читателей. При работе с элементами управления ActiveX и Java-апплетами абсолютно бесполезно полагаться на антивирусное программное обеспечение (неважно, клиентское оно или серверное): признаков, характерных для вирусов (таких как </w:t>
+      </w:r>
+      <w:r>
+        <w:rPr>
+          <w:rFonts w:ascii="Times New Roman" w:hAnsi="Times New Roman"/>
+          <w:sz w:val="28"/>
+        </w:rPr>
+        <w:lastRenderedPageBreak/>
+        <w:t>способность внедряться внутрь исполняемых файлов и документов), подобные приложения, как правило, не содержат. Можно лишь запретить загрузку или выполнение соответствующего кода либо на уровне настроек браузера, либо на уровне корпоративных или персональных брандмауэров.</w:t>
+      </w:r>
+    </w:p>
+    <w:p>
+      <w:pPr>
+        <w:pStyle w:val="af4"/>
+        <w:rPr>
+          <w:rFonts w:ascii="Times New Roman" w:hAnsi="Times New Roman"/>
+          <w:sz w:val="28"/>
+        </w:rPr>
+      </w:pPr>
+    </w:p>
+    <w:p>
+      <w:pPr>
+        <w:pStyle w:val="af4"/>
+        <w:ind w:left="0"/>
+        <w:rPr>
+          <w:rFonts w:ascii="Times New Roman" w:hAnsi="Times New Roman"/>
+          <w:b/>
+          <w:bCs/>
+          <w:sz w:val="28"/>
+        </w:rPr>
+      </w:pPr>
+      <w:r>
+        <w:rPr>
+          <w:rFonts w:ascii="Times New Roman" w:hAnsi="Times New Roman"/>
+          <w:b/>
+          <w:bCs/>
+          <w:sz w:val="28"/>
+        </w:rPr>
+        <w:tab/>
+        <w:t xml:space="preserve">Приложения Macromedia Flash. </w:t>
+      </w:r>
+      <w:r>
+        <w:rPr>
+          <w:rFonts w:ascii="Times New Roman" w:hAnsi="Times New Roman"/>
+          <w:sz w:val="28"/>
+        </w:rPr>
+        <w:t>Приложения Macromedia Flash являются сегодня наиболее популярным расширением функциональности Web-браузеров — с их помощью многие Web-дизайнеры придают своим сайтам интерактивность и оригинальность.</w:t>
+      </w:r>
+    </w:p>
+    <w:p>
+      <w:pPr>
+        <w:pStyle w:val="af4"/>
+        <w:ind w:left="0"/>
+        <w:rPr>
+          <w:rFonts w:ascii="Times New Roman" w:hAnsi="Times New Roman"/>
+          <w:sz w:val="28"/>
+        </w:rPr>
+      </w:pPr>
+      <w:r>
+        <w:rPr>
+          <w:rFonts w:ascii="Times New Roman" w:hAnsi="Times New Roman"/>
+          <w:sz w:val="28"/>
+        </w:rPr>
+        <w:tab/>
+      </w:r>
+    </w:p>
+    <w:p>
+      <w:pPr>
+        <w:pStyle w:val="af4"/>
+        <w:ind w:left="0"/>
+        <w:rPr>
+          <w:rFonts w:ascii="Times New Roman" w:hAnsi="Times New Roman"/>
+          <w:sz w:val="28"/>
+        </w:rPr>
+      </w:pPr>
+      <w:r>
+        <w:rPr>
+          <w:rFonts w:ascii="Times New Roman" w:hAnsi="Times New Roman"/>
+          <w:sz w:val="28"/>
+        </w:rPr>
+        <w:tab/>
+        <w:t>Модель безопасности приложений Flash основана на том, что Macromedia Flash Player, как и виртуальная Java-машина, выполняет приложения в ограниченном адресном пространстве, при этом выполняемые приложения не имеют доступа к файловой системе (кроме одного конкретного каталога, используемого Macromedia Flash Player для служебных целей) и другим ресурсам компьютера пользователя; исключение делается для микрофонов и видеокамер, однако пользователь должен дать разрешение на передачу данных, полученных с этих устройств. Доступ к сетевым ресурсам ограничивается доменом, с которого было получено приложение. Отметим, что приложения Flash также могут управляться с помощью кода JavaScript, присутствующего на той же странице. Сам Macromedia Flash Player для Microsoft Internet Explorer является элементом управления ActiveX и использует возможности элементов управления ActiveX для доступа к свойствам приложений Flash из скриптовых языков.</w:t>
+      </w:r>
+    </w:p>
+    <w:p>
+      <w:pPr>
+        <w:pStyle w:val="af4"/>
+        <w:ind w:left="0"/>
+        <w:rPr>
+          <w:rFonts w:ascii="Times New Roman" w:hAnsi="Times New Roman"/>
+          <w:sz w:val="28"/>
+        </w:rPr>
+      </w:pPr>
+      <w:r>
+        <w:rPr>
+          <w:rFonts w:ascii="Times New Roman" w:hAnsi="Times New Roman"/>
+          <w:sz w:val="28"/>
+        </w:rPr>
+        <w:tab/>
+      </w:r>
+    </w:p>
+    <w:p>
+      <w:pPr>
+        <w:pStyle w:val="af4"/>
+        <w:ind w:left="0"/>
+        <w:rPr>
+          <w:rFonts w:ascii="Times New Roman" w:hAnsi="Times New Roman"/>
+          <w:sz w:val="28"/>
+        </w:rPr>
+      </w:pPr>
+      <w:r>
+        <w:rPr>
+          <w:rFonts w:ascii="Times New Roman" w:hAnsi="Times New Roman"/>
+          <w:sz w:val="28"/>
+        </w:rPr>
+        <w:tab/>
+        <w:t>Стоит отметить, что помимо вышеперечисленных наиболее популярных средств расширения функциональности браузеров имеется и ряд других средств, реализованных обычно в виде так называемых модулей расширения (plug-in). Поскольку модули расширения также представляют собой исполняемый код, современные браузеры обладают средствами ограничения возможностей, связанных с их загрузкой и выполнением.</w:t>
+      </w:r>
+      <w:r>
+        <w:rPr>
+          <w:rFonts w:ascii="Times New Roman" w:hAnsi="Times New Roman"/>
+          <w:sz w:val="28"/>
+        </w:rPr>
+        <w:tab/>
+      </w:r>
+    </w:p>
+    <w:p>
+      <w:pPr>
+        <w:pStyle w:val="af4"/>
+        <w:ind w:left="0"/>
+        <w:rPr>
+          <w:rFonts w:ascii="Times New Roman" w:hAnsi="Times New Roman"/>
+          <w:sz w:val="28"/>
+        </w:rPr>
+      </w:pPr>
+    </w:p>
+    <w:p>
+      <w:pPr>
+        <w:pStyle w:val="af4"/>
+        <w:ind w:left="0"/>
+        <w:rPr>
+          <w:rFonts w:ascii="Times New Roman" w:hAnsi="Times New Roman"/>
+          <w:sz w:val="28"/>
+        </w:rPr>
+      </w:pPr>
+      <w:r>
+        <w:rPr>
+          <w:rFonts w:ascii="Times New Roman" w:hAnsi="Times New Roman"/>
+          <w:sz w:val="28"/>
+        </w:rPr>
+        <w:tab/>
+        <w:t>В заключение стоит отметить, что перечисленные средства расширения функциональности HTML-страниц могут быть использованы и в динамических страницах, генерируемых серверными Web-приложениями. Так, в последнее время широкое распространение приобрели средства создания Web-приложений, выполняющихся под управлением Web-серверов и генерирующих динамические HTML-страницы с внедренным в них кодом на скриптовых языках, предназначенным для интерпретации браузером.</w:t>
+      </w:r>
+    </w:p>
+    <w:p>
+      <w:pPr>
+        <w:pStyle w:val="af4"/>
+        <w:ind w:left="0"/>
+        <w:rPr>
+          <w:rFonts w:ascii="Times New Roman" w:hAnsi="Times New Roman"/>
+          <w:sz w:val="28"/>
+        </w:rPr>
+      </w:pPr>
+      <w:r>
+        <w:rPr>
+          <w:rFonts w:ascii="Times New Roman" w:hAnsi="Times New Roman"/>
+          <w:sz w:val="28"/>
+        </w:rPr>
+        <w:tab/>
+      </w:r>
+    </w:p>
+    <w:p>
+      <w:pPr>
+        <w:pStyle w:val="af4"/>
+        <w:ind w:left="0"/>
+        <w:rPr>
+          <w:rFonts w:ascii="Times New Roman" w:hAnsi="Times New Roman"/>
+          <w:sz w:val="28"/>
+        </w:rPr>
+      </w:pPr>
+      <w:r>
+        <w:rPr>
+          <w:rFonts w:ascii="Times New Roman" w:hAnsi="Times New Roman"/>
+          <w:sz w:val="28"/>
+        </w:rPr>
+        <w:tab/>
+      </w:r>
+      <w:r>
+        <w:rPr>
+          <w:rFonts w:ascii="Times New Roman" w:hAnsi="Times New Roman"/>
+          <w:b/>
+          <w:bCs/>
+          <w:sz w:val="28"/>
+        </w:rPr>
+        <w:t>WebAssembly.</w:t>
+      </w:r>
+      <w:r>
+        <w:rPr>
+          <w:rFonts w:ascii="Times New Roman" w:hAnsi="Times New Roman"/>
+          <w:sz w:val="28"/>
+        </w:rPr>
+        <w:t xml:space="preserve"> WebAssembly оказывает огромное влияние на веб-платформу — он предоставляет способ исполнения кода, написанного на различных языках, в сети, со скоростью близкой к нативной, чего ранее невозможно было достичь.</w:t>
+      </w:r>
+    </w:p>
+    <w:p>
+      <w:pPr>
+        <w:pStyle w:val="af4"/>
+        <w:ind w:left="0"/>
+        <w:rPr>
+          <w:rFonts w:ascii="Times New Roman" w:hAnsi="Times New Roman"/>
+          <w:sz w:val="28"/>
+        </w:rPr>
+      </w:pPr>
+      <w:r>
+        <w:rPr>
+          <w:rFonts w:ascii="Times New Roman" w:hAnsi="Times New Roman"/>
+          <w:sz w:val="28"/>
+        </w:rPr>
         <w:lastRenderedPageBreak/>
         <w:tab/>
-        <w:t xml:space="preserve">Однако есть и другие примеры применения скриптовых языков, реализующие как чисто дизайнерские идеи, </w:t>
-      </w:r>
-      <w:r>
-        <w:rPr>
-          <w:rFonts w:ascii="Times New Roman" w:hAnsi="Times New Roman"/>
-          <w:sz w:val="28"/>
-        </w:rPr>
-        <w:t>например,</w:t>
-      </w:r>
-      <w:r>
-        <w:rPr>
-          <w:rFonts w:ascii="Times New Roman" w:hAnsi="Times New Roman"/>
-          <w:sz w:val="28"/>
-        </w:rPr>
-        <w:t xml:space="preserve"> кнопки, меняющие свой вид при наведении на них курсора, «бегущие строки», так и иную функциональность, </w:t>
-      </w:r>
-      <w:r>
-        <w:rPr>
-          <w:rFonts w:ascii="Times New Roman" w:hAnsi="Times New Roman"/>
-          <w:sz w:val="28"/>
-        </w:rPr>
-        <w:t>например,</w:t>
-      </w:r>
-      <w:r>
-        <w:rPr>
-          <w:rFonts w:ascii="Times New Roman" w:hAnsi="Times New Roman"/>
-          <w:sz w:val="28"/>
-        </w:rPr>
-        <w:t xml:space="preserve"> внедренные в Web-страницы средства обращения к поисковым системам, отображение диалоговых панелей, управление другими объектами, встроенными в Web-страницу (например, Java-апплетами или элементами управления ActiveX, о которых будет рассказано ниже).</w:t>
-      </w:r>
-    </w:p>
-    <w:p>
-      <w:pPr>
-        <w:pStyle w:val="af4"/>
-        <w:ind w:left="0"/>
-        <w:rPr>
-          <w:rFonts w:ascii="Times New Roman" w:hAnsi="Times New Roman"/>
-          <w:sz w:val="28"/>
-        </w:rPr>
-      </w:pPr>
-    </w:p>
-    <w:p>
-      <w:pPr>
-        <w:pStyle w:val="af4"/>
-        <w:ind w:left="0"/>
-        <w:rPr>
-          <w:rFonts w:ascii="Times New Roman" w:hAnsi="Times New Roman"/>
-          <w:sz w:val="28"/>
-        </w:rPr>
-      </w:pPr>
-      <w:r>
-        <w:rPr>
-          <w:rFonts w:ascii="Times New Roman" w:hAnsi="Times New Roman"/>
-          <w:sz w:val="28"/>
-        </w:rPr>
-        <w:tab/>
-        <w:t xml:space="preserve">Стоит отметить, что код, созданный с помощью скриптовых языков, не может работать </w:t>
-      </w:r>
-      <w:r>
-        <w:rPr>
-          <w:rFonts w:ascii="Times New Roman" w:hAnsi="Times New Roman"/>
-          <w:sz w:val="28"/>
-        </w:rPr>
-        <w:t>самостоятельно —</w:t>
-      </w:r>
-      <w:r>
-        <w:rPr>
-          <w:rFonts w:ascii="Times New Roman" w:hAnsi="Times New Roman"/>
-          <w:sz w:val="28"/>
-        </w:rPr>
-        <w:t xml:space="preserve"> он выполняется в адресном пространстве браузера. Кроме того, скриптовые языки содержат ограниченный набор средств (например, они не обладают средствами доступа к файловой системе).</w:t>
-      </w:r>
-    </w:p>
-    <w:p>
-      <w:pPr>
-        <w:pStyle w:val="af4"/>
-        <w:rPr>
-          <w:rFonts w:ascii="Times New Roman" w:hAnsi="Times New Roman"/>
-          <w:sz w:val="28"/>
-        </w:rPr>
-      </w:pPr>
-    </w:p>
-    <w:p>
-      <w:pPr>
-        <w:pStyle w:val="af4"/>
-        <w:ind w:left="0"/>
-        <w:rPr>
-          <w:rFonts w:ascii="Times New Roman" w:hAnsi="Times New Roman"/>
-          <w:b/>
-          <w:bCs/>
-          <w:sz w:val="28"/>
-        </w:rPr>
-      </w:pPr>
-      <w:r>
-        <w:rPr>
-          <w:rFonts w:ascii="Times New Roman" w:hAnsi="Times New Roman"/>
-          <w:b/>
-          <w:bCs/>
-          <w:sz w:val="28"/>
-        </w:rPr>
-        <w:tab/>
-        <w:t xml:space="preserve">Java-апплеты. </w:t>
-      </w:r>
-      <w:r>
-        <w:rPr>
-          <w:rFonts w:ascii="Times New Roman" w:hAnsi="Times New Roman"/>
-          <w:sz w:val="28"/>
-        </w:rPr>
-        <w:t>Практически все современные браузеры способны отображать и выполнять Java-</w:t>
-      </w:r>
-      <w:r>
-        <w:rPr>
-          <w:rFonts w:ascii="Times New Roman" w:hAnsi="Times New Roman"/>
-          <w:sz w:val="28"/>
-        </w:rPr>
-        <w:t>апплеты —</w:t>
-      </w:r>
-      <w:r>
-        <w:rPr>
-          <w:rFonts w:ascii="Times New Roman" w:hAnsi="Times New Roman"/>
-          <w:sz w:val="28"/>
-        </w:rPr>
-        <w:t xml:space="preserve"> специальные Java-приложения, которые пользователь получает в составе Web-страницы. Эти приложения нередко включаются в состав Web-страниц с целью добавления функциональности, которую сложно или невозможно реализовать с помощью скриптовых языков. Апплеты могут выполняться на всех платформах, для которых доступна виртуальная Java-машина.</w:t>
-      </w:r>
-    </w:p>
-    <w:p>
-      <w:pPr>
-        <w:pStyle w:val="af4"/>
-        <w:ind w:left="0"/>
-        <w:rPr>
-          <w:rFonts w:ascii="Times New Roman" w:hAnsi="Times New Roman"/>
-          <w:sz w:val="28"/>
-        </w:rPr>
-      </w:pPr>
-    </w:p>
-    <w:p>
-      <w:pPr>
-        <w:pStyle w:val="af4"/>
-        <w:ind w:left="0"/>
-        <w:rPr>
-          <w:rFonts w:ascii="Times New Roman" w:hAnsi="Times New Roman"/>
-          <w:sz w:val="28"/>
-        </w:rPr>
-      </w:pPr>
-      <w:r>
-        <w:rPr>
-          <w:rFonts w:ascii="Times New Roman" w:hAnsi="Times New Roman"/>
-          <w:sz w:val="28"/>
-        </w:rPr>
-        <w:tab/>
-        <w:t>Апплеты обычно создаются в соответствии с правилами, оговаривающими период их жизни и способы взаимодействия со своим окружением. Чаще всего эти способы весьма ограниченны (например, такие операции, как считывание и запись файлов, по умолчанию для апплетов запрещены; если же подобные операции необходимы, разрешения на их выполнение для конкретных апплетов и конкретных файлов описываются на клиентском компьютере; сетевой доступ из апплета возможен только к тому компьютеру, с которого он был загружен; запуск других приложений на компьютере пользователя из апплетов невозможен). Однако апплет способен считывать значения параметров (например, цвета, шрифтов, файлов с графическими изображениями, используемыми при выполнении апплета) с содержащей его Web-страницы и в соответствии с этими параметрами изменять свое поведение. Кроме того, параметры апплета можно менять динамически из кода на скриптовых языках, содержащихся в составе той же страницы.</w:t>
-      </w:r>
-    </w:p>
-    <w:p>
-      <w:pPr>
-        <w:pStyle w:val="af4"/>
-        <w:ind w:left="0"/>
-        <w:rPr>
-          <w:rFonts w:ascii="Times New Roman" w:hAnsi="Times New Roman"/>
-          <w:sz w:val="28"/>
-        </w:rPr>
-      </w:pPr>
-    </w:p>
-    <w:p>
-      <w:pPr>
-        <w:pStyle w:val="af4"/>
-        <w:ind w:left="0"/>
-        <w:rPr>
-          <w:rFonts w:ascii="Times New Roman" w:hAnsi="Times New Roman"/>
-          <w:sz w:val="28"/>
-        </w:rPr>
-      </w:pPr>
-      <w:r>
-        <w:rPr>
-          <w:rFonts w:ascii="Times New Roman" w:hAnsi="Times New Roman"/>
-          <w:sz w:val="28"/>
-        </w:rPr>
-        <w:tab/>
-        <w:t>Стоит отметить, что, поскольку апплеты реализуют выполнение кода на компьютере клиента, они в определенной степени являются потенциально опасным содержимым. Именно поэтому все современные браузеры обладают доступными пользователю средствами ограничения возможностей выполнения апплетов.</w:t>
-      </w:r>
-    </w:p>
-    <w:p>
-      <w:pPr>
-        <w:pStyle w:val="af4"/>
-        <w:ind w:left="0"/>
-        <w:rPr>
-          <w:rFonts w:ascii="Times New Roman" w:hAnsi="Times New Roman"/>
-          <w:sz w:val="28"/>
-        </w:rPr>
-      </w:pPr>
-    </w:p>
-    <w:p>
-      <w:pPr>
-        <w:pStyle w:val="af4"/>
-        <w:ind w:left="0"/>
-        <w:rPr>
-          <w:rFonts w:ascii="Times New Roman" w:hAnsi="Times New Roman"/>
-          <w:sz w:val="28"/>
-        </w:rPr>
-      </w:pPr>
-      <w:r>
-        <w:rPr>
-          <w:rFonts w:ascii="Times New Roman" w:hAnsi="Times New Roman"/>
-          <w:sz w:val="28"/>
-        </w:rPr>
-        <w:tab/>
-      </w:r>
-      <w:r>
-        <w:rPr>
-          <w:rFonts w:ascii="Times New Roman" w:hAnsi="Times New Roman"/>
-          <w:b/>
-          <w:bCs/>
-          <w:sz w:val="28"/>
-        </w:rPr>
-        <w:t xml:space="preserve">Элементы управления ActiveX. </w:t>
-      </w:r>
-      <w:r>
-        <w:rPr>
-          <w:rFonts w:ascii="Times New Roman" w:hAnsi="Times New Roman"/>
-          <w:sz w:val="28"/>
-        </w:rPr>
-        <w:t>Некоторые из современных браузеров (в частности, Microsoft Internet Explorer) могут служить контейнерами для элементов управления ActiveX — специальных COM-серверов, выполняющихся в адресном пространстве браузера и также получаемых в составе Web-страницы.</w:t>
-      </w:r>
-    </w:p>
-    <w:p>
-      <w:pPr>
-        <w:pStyle w:val="af4"/>
-        <w:ind w:left="0"/>
-        <w:rPr>
-          <w:rFonts w:ascii="Times New Roman" w:hAnsi="Times New Roman"/>
-          <w:sz w:val="28"/>
-        </w:rPr>
-      </w:pPr>
-    </w:p>
-    <w:p>
-      <w:pPr>
-        <w:pStyle w:val="af4"/>
-        <w:ind w:left="0"/>
-        <w:rPr>
-          <w:rFonts w:ascii="Times New Roman" w:hAnsi="Times New Roman"/>
-          <w:sz w:val="28"/>
-        </w:rPr>
-      </w:pPr>
-      <w:r>
-        <w:rPr>
-          <w:rFonts w:ascii="Times New Roman" w:hAnsi="Times New Roman"/>
-          <w:sz w:val="28"/>
-        </w:rPr>
-        <w:tab/>
-        <w:t>С помощью элементов управления ActiveX, как и посредством Java-апплетов, можно реализовать любую функциональность, в том числе и неблагоприятную для компьютера пользователя, при этом, в отличие от Java-апплетов, при выполнении элементов управления ActiveX в общем случае нет никаких ограничений на доступ к файлам и иным ресурсам операционной системы и сети, а код, содержащийся в них, выполняется от имени загрузившего их пользователя. Как и Java-апплеты, элементы управления ActiveX могут считывать свои свойства с содержащей их страницы; кроме того, свойства элемента управления ActiveX можно менять динамически из кода на скриптовых языках, содержащихся в составе той же страницы; в том же коде можно обрабатывать события, возникающие в таких элементах управления.</w:t>
-      </w:r>
-    </w:p>
-    <w:p>
-      <w:pPr>
-        <w:pStyle w:val="af4"/>
-        <w:ind w:left="0"/>
-        <w:rPr>
-          <w:rFonts w:ascii="Times New Roman" w:hAnsi="Times New Roman"/>
-          <w:sz w:val="28"/>
-        </w:rPr>
-      </w:pPr>
-    </w:p>
-    <w:p>
-      <w:pPr>
-        <w:pStyle w:val="af4"/>
-        <w:ind w:left="0"/>
-        <w:rPr>
-          <w:rFonts w:ascii="Times New Roman" w:hAnsi="Times New Roman"/>
-          <w:sz w:val="28"/>
-        </w:rPr>
-      </w:pPr>
-      <w:r>
-        <w:rPr>
-          <w:rFonts w:ascii="Times New Roman" w:hAnsi="Times New Roman"/>
-          <w:sz w:val="28"/>
-        </w:rPr>
-        <w:tab/>
-        <w:t>Естественно, Microsoft Internet Explorer обладает средствами ограничения возможностей выполнения элементов управления ActiveX, в том числе управления ими из кода на скриптовых языках. Однако для контроля безопасности их выполнения имеется еще одно средство, называемое электронной цифровой подписью. Цифровая подпись помещается внутрь элемента управления ActiveX, для чего требуется наличие соответствующего электронного сертификата. Электронная подпись, помимо сведений о фирме-производителе, содержит и другую полезную информацию. Так, например, если файл с элементом управления ActiveX после добавления электронной подписи был изменен, то об этом будет немедленно сообщено перед запуском такого элемента управления — при добавлении подписи к элементу управления ActiveX происходит вычисление контрольной суммы соответствующего файла. Отметим, однако, что в России в настоящее время нет авторизованных компаний, которые могли бы выдать электронный сертификат международного образца. Естественно, наличие электронного сертификата не гарантирует отсутствия потенциально опасного содержимого, но, по крайней мере, позволяет клиенту установить его источник.</w:t>
-      </w:r>
-    </w:p>
-    <w:p>
-      <w:pPr>
-        <w:pStyle w:val="af4"/>
-        <w:ind w:left="0"/>
-        <w:rPr>
-          <w:rFonts w:ascii="Times New Roman" w:hAnsi="Times New Roman"/>
-          <w:sz w:val="28"/>
-        </w:rPr>
-      </w:pPr>
-    </w:p>
-    <w:p>
-      <w:pPr>
-        <w:pStyle w:val="af4"/>
-        <w:ind w:left="0"/>
-        <w:rPr>
-          <w:rFonts w:ascii="Times New Roman" w:hAnsi="Times New Roman"/>
-          <w:sz w:val="28"/>
-        </w:rPr>
-      </w:pPr>
-      <w:r>
-        <w:rPr>
-          <w:rFonts w:ascii="Times New Roman" w:hAnsi="Times New Roman"/>
-          <w:sz w:val="28"/>
-        </w:rPr>
-        <w:tab/>
-        <w:t xml:space="preserve">Далее нам следует напомнить банальную истину, которая, как показывает практика, очевидна не для всех наших читателей. При работе с элементами управления ActiveX и Java-апплетами абсолютно бесполезно полагаться на антивирусное программное обеспечение (неважно, клиентское оно или серверное): признаков, характерных для вирусов (таких как способность внедряться внутрь исполняемых файлов и документов), </w:t>
-      </w:r>
-      <w:r>
-        <w:rPr>
-          <w:rFonts w:ascii="Times New Roman" w:hAnsi="Times New Roman"/>
-          <w:sz w:val="28"/>
-        </w:rPr>
-        <w:lastRenderedPageBreak/>
-        <w:t>подобные приложения, как правило, не содержат. Можно лишь запретить загрузку или выполнение соответствующего кода либо на уровне настроек браузера, либо на уровне корпоративных или персональных брандмауэров.</w:t>
-      </w:r>
-    </w:p>
-    <w:p>
-      <w:pPr>
-        <w:pStyle w:val="af4"/>
-        <w:rPr>
-          <w:rFonts w:ascii="Times New Roman" w:hAnsi="Times New Roman"/>
-          <w:sz w:val="28"/>
-        </w:rPr>
-      </w:pPr>
-    </w:p>
-    <w:p>
-      <w:pPr>
-        <w:pStyle w:val="af4"/>
-        <w:ind w:left="0"/>
-        <w:rPr>
-          <w:rFonts w:ascii="Times New Roman" w:hAnsi="Times New Roman"/>
-          <w:b/>
-          <w:bCs/>
-          <w:sz w:val="28"/>
-        </w:rPr>
-      </w:pPr>
-      <w:r>
-        <w:rPr>
-          <w:rFonts w:ascii="Times New Roman" w:hAnsi="Times New Roman"/>
-          <w:b/>
-          <w:bCs/>
-          <w:sz w:val="28"/>
-        </w:rPr>
-        <w:tab/>
-        <w:t xml:space="preserve">Приложения Macromedia Flash. </w:t>
-      </w:r>
-      <w:r>
-        <w:rPr>
-          <w:rFonts w:ascii="Times New Roman" w:hAnsi="Times New Roman"/>
-          <w:sz w:val="28"/>
-        </w:rPr>
-        <w:t>Приложения Macromedia Flash являются сегодня наиболее популярным расширением функциональности Web-браузеров — с их помощью многие Web-дизайнеры придают своим сайтам интерактивность и оригинальность.</w:t>
-      </w:r>
-    </w:p>
-    <w:p>
-      <w:pPr>
-        <w:pStyle w:val="af4"/>
-        <w:ind w:left="0"/>
-        <w:rPr>
-          <w:rFonts w:ascii="Times New Roman" w:hAnsi="Times New Roman"/>
-          <w:sz w:val="28"/>
-        </w:rPr>
-      </w:pPr>
-      <w:r>
-        <w:rPr>
-          <w:rFonts w:ascii="Times New Roman" w:hAnsi="Times New Roman"/>
-          <w:sz w:val="28"/>
-        </w:rPr>
-        <w:tab/>
-      </w:r>
-    </w:p>
-    <w:p>
-      <w:pPr>
-        <w:pStyle w:val="af4"/>
-        <w:ind w:left="0"/>
-        <w:rPr>
-          <w:rFonts w:ascii="Times New Roman" w:hAnsi="Times New Roman"/>
-          <w:sz w:val="28"/>
-        </w:rPr>
-      </w:pPr>
-      <w:r>
-        <w:rPr>
-          <w:rFonts w:ascii="Times New Roman" w:hAnsi="Times New Roman"/>
-          <w:sz w:val="28"/>
-        </w:rPr>
-        <w:tab/>
-        <w:t>Модель безопасности приложений Flash основана на том, что Macromedia Flash Player, как и виртуальная Java-машина, выполняет приложения в ограниченном адресном пространстве, при этом выполняемые приложения не имеют доступа к файловой системе (кроме одного конкретного каталога, используемого Macromedia Flash Player для служебных целей) и другим ресурсам компьютера пользователя; исключение делается для микрофонов и видеокамер, однако пользователь должен дать разрешение на передачу данных, полученных с этих устройств. Доступ к сетевым ресурсам ограничивается доменом, с которого было получено приложение. Отметим, что приложения Flash также могут управляться с помощью кода JavaScript, присутствующего на той же странице. Сам Macromedia Flash Player для Microsoft Internet Explorer является элементом управления ActiveX и использует возможности элементов управления ActiveX для доступа к свойствам приложений Flash из скриптовых языков.</w:t>
-      </w:r>
-    </w:p>
-    <w:p>
-      <w:pPr>
-        <w:pStyle w:val="af4"/>
-        <w:ind w:left="0"/>
-        <w:rPr>
-          <w:rFonts w:ascii="Times New Roman" w:hAnsi="Times New Roman"/>
-          <w:sz w:val="28"/>
-        </w:rPr>
-      </w:pPr>
-      <w:r>
-        <w:rPr>
-          <w:rFonts w:ascii="Times New Roman" w:hAnsi="Times New Roman"/>
-          <w:sz w:val="28"/>
-        </w:rPr>
-        <w:tab/>
-      </w:r>
-    </w:p>
-    <w:p>
-      <w:pPr>
-        <w:pStyle w:val="af4"/>
-        <w:ind w:left="0"/>
-        <w:rPr>
-          <w:rFonts w:ascii="Times New Roman" w:hAnsi="Times New Roman"/>
-          <w:sz w:val="28"/>
-        </w:rPr>
-      </w:pPr>
-      <w:r>
-        <w:rPr>
-          <w:rFonts w:ascii="Times New Roman" w:hAnsi="Times New Roman"/>
-          <w:sz w:val="28"/>
-        </w:rPr>
-        <w:tab/>
-        <w:t>Стоит отметить, что помимо вышеперечисленных наиболее популярных средств расширения функциональности браузеров имеется и ряд других средств, реализованных обычно в виде так называемых модулей расширения (plug-in). Поскольку модули расширения также представляют собой исполняемый код, современные браузеры обладают средствами ограничения возможностей, связанных с их загрузкой и выполнением.</w:t>
-      </w:r>
-      <w:r>
-        <w:rPr>
-          <w:rFonts w:ascii="Times New Roman" w:hAnsi="Times New Roman"/>
-          <w:sz w:val="28"/>
-        </w:rPr>
-        <w:tab/>
-      </w:r>
-    </w:p>
-    <w:p>
-      <w:pPr>
-        <w:pStyle w:val="af4"/>
-        <w:ind w:left="0"/>
-        <w:rPr>
-          <w:rFonts w:ascii="Times New Roman" w:hAnsi="Times New Roman"/>
-          <w:sz w:val="28"/>
-        </w:rPr>
-      </w:pPr>
-    </w:p>
-    <w:p>
-      <w:pPr>
-        <w:pStyle w:val="af4"/>
-        <w:ind w:left="0"/>
-        <w:rPr>
-          <w:rFonts w:ascii="Times New Roman" w:hAnsi="Times New Roman"/>
-          <w:sz w:val="28"/>
-        </w:rPr>
-      </w:pPr>
-      <w:r>
-        <w:rPr>
-          <w:rFonts w:ascii="Times New Roman" w:hAnsi="Times New Roman"/>
-          <w:sz w:val="28"/>
-        </w:rPr>
-        <w:tab/>
-        <w:t>В заключение стоит отметить, что перечисленные средства расширения функциональности HTML-страниц могут быть использованы и в динамических страницах, генерируемых серверными Web-приложениями. Так, в последнее время широкое распространение приобрели средства создания Web-приложений, выполняющихся под управлением Web-серверов и генерирующих динамические HTML-страницы с внедренным в них кодом на скриптовых языках, предназначенным для интерпретации браузером.</w:t>
-      </w:r>
-    </w:p>
-    <w:p>
-      <w:pPr>
-        <w:pStyle w:val="af4"/>
-        <w:ind w:left="0"/>
-        <w:rPr>
-          <w:rFonts w:ascii="Times New Roman" w:hAnsi="Times New Roman"/>
-          <w:sz w:val="28"/>
-        </w:rPr>
-      </w:pPr>
-      <w:r>
-        <w:rPr>
-          <w:rFonts w:ascii="Times New Roman" w:hAnsi="Times New Roman"/>
-          <w:sz w:val="28"/>
-        </w:rPr>
-        <w:tab/>
-      </w:r>
-    </w:p>
-    <w:p>
-      <w:pPr>
-        <w:pStyle w:val="af4"/>
-        <w:ind w:left="0"/>
-        <w:rPr>
-          <w:rFonts w:ascii="Times New Roman" w:hAnsi="Times New Roman"/>
-          <w:sz w:val="28"/>
-        </w:rPr>
-      </w:pPr>
-      <w:r>
-        <w:rPr>
-          <w:rFonts w:ascii="Times New Roman" w:hAnsi="Times New Roman"/>
-          <w:sz w:val="28"/>
-        </w:rPr>
-        <w:tab/>
-      </w:r>
-      <w:r>
-        <w:rPr>
-          <w:rFonts w:ascii="Times New Roman" w:hAnsi="Times New Roman"/>
-          <w:b/>
-          <w:bCs/>
-          <w:sz w:val="28"/>
-        </w:rPr>
-        <w:t>WebAssembly.</w:t>
-      </w:r>
-      <w:r>
-        <w:rPr>
-          <w:rFonts w:ascii="Times New Roman" w:hAnsi="Times New Roman"/>
-          <w:sz w:val="28"/>
-        </w:rPr>
-        <w:t xml:space="preserve"> WebAssembly оказывает огромное влияние на веб-платформу — он предоставляет способ исполнения кода, написанного на различных языках, в сети, со скоростью близкой к нативной, чего ранее невозможно было достичь.</w:t>
-      </w:r>
-    </w:p>
-    <w:p>
-      <w:pPr>
-        <w:pStyle w:val="af4"/>
-        <w:ind w:left="0"/>
-        <w:rPr>
-          <w:rFonts w:ascii="Times New Roman" w:hAnsi="Times New Roman"/>
-          <w:sz w:val="28"/>
-        </w:rPr>
-      </w:pPr>
-      <w:r>
-        <w:rPr>
-          <w:rFonts w:ascii="Times New Roman" w:hAnsi="Times New Roman"/>
-          <w:sz w:val="28"/>
-        </w:rPr>
-        <w:tab/>
-        <w:t xml:space="preserve">WebAssembly разработан для дополнения JavaScript – используя </w:t>
-      </w:r>
-      <w:r>
-        <w:rPr>
-          <w:rFonts w:ascii="Times New Roman" w:hAnsi="Times New Roman"/>
-          <w:sz w:val="28"/>
-        </w:rPr>
-        <w:lastRenderedPageBreak/>
-        <w:t xml:space="preserve">WebAssembly JavaScript API вы можете загружать модули WebAssembly в приложения JavaScript и обеспечивать взаимодействие между ними, используя общие функции. Такой подход позволяет вам получить производительность и мощность WebAssembly, а также выразительность и гибкость JavaScript в ваших приложениях, даже если вы не </w:t>
+        <w:t xml:space="preserve">WebAssembly разработан для дополнения JavaScript – используя WebAssembly JavaScript API вы можете загружать модули WebAssembly в приложения JavaScript и обеспечивать взаимодействие между ними, используя общие функции. Такой подход позволяет вам получить производительность и мощность WebAssembly, а также выразительность и гибкость JavaScript в ваших приложениях, даже если вы не </w:t>
       </w:r>
       <w:r>
         <w:rPr>
@@ -3640,6 +4328,7 @@
           <w:sz w:val="28"/>
           <w:highlight w:val="white"/>
         </w:rPr>
+        <w:lastRenderedPageBreak/>
         <w:tab/>
         <w:t>Автоматическая сборка мусора.</w:t>
       </w:r>
@@ -3648,15 +4337,7 @@
           <w:sz w:val="28"/>
           <w:highlight w:val="white"/>
         </w:rPr>
-        <w:t xml:space="preserve"> Также еще следует отметить такую </w:t>
-      </w:r>
-      <w:r>
-        <w:rPr>
-          <w:sz w:val="28"/>
-          <w:highlight w:val="white"/>
-        </w:rPr>
-        <w:lastRenderedPageBreak/>
-        <w:t>особенность языка C# и фреймворка .NET, как автоматическая сборка мусора. А это значит, что нам в большинстве случаев не придется, в отличие от С++, заботиться об освобождении памяти. Вышеупомянутая общеязыковая среда CLR сама вызовет сборщик мусора и очистит память.</w:t>
+        <w:t xml:space="preserve"> Также еще следует отметить такую особенность языка C# и фреймворка .NET, как автоматическая сборка мусора. А это значит, что нам в большинстве случаев не придется, в отличие от С++, заботиться об освобождении памяти. Вышеупомянутая общеязыковая среда CLR сама вызовет сборщик мусора и очистит память.</w:t>
       </w:r>
       <w:r>
         <w:rPr>
@@ -3992,7 +4673,6 @@
           <w:sz w:val="28"/>
           <w:szCs w:val="28"/>
         </w:rPr>
-        <w:lastRenderedPageBreak/>
         <w:t>Лучшие инструменты в отрасли</w:t>
       </w:r>
       <w:r>
@@ -4415,7 +5095,15 @@
           <w:sz w:val="28"/>
           <w:szCs w:val="28"/>
         </w:rPr>
-        <w:t>Компонент — это</w:t>
+        <w:t xml:space="preserve">Компонент — </w:t>
+      </w:r>
+      <w:r>
+        <w:rPr>
+          <w:sz w:val="28"/>
+          <w:szCs w:val="28"/>
+        </w:rPr>
+        <w:lastRenderedPageBreak/>
+        <w:t>это</w:t>
       </w:r>
       <w:r>
         <w:rPr>
@@ -4465,15 +5153,7 @@
           <w:sz w:val="28"/>
           <w:szCs w:val="28"/>
         </w:rPr>
-        <w:t xml:space="preserve"> страница, диалог или </w:t>
-      </w:r>
-      <w:r>
-        <w:rPr>
-          <w:sz w:val="28"/>
-          <w:szCs w:val="28"/>
-        </w:rPr>
-        <w:lastRenderedPageBreak/>
-        <w:t>форма ввода данных. Компоненты могут быть вложенными, повторно использованными и разделяемыми между несколькими проектами.</w:t>
+        <w:t xml:space="preserve"> страница, диалог или форма ввода данных. Компоненты могут быть вложенными, повторно использованными и разделяемыми между несколькими проектами.</w:t>
       </w:r>
     </w:p>
     <w:p>
@@ -9336,7 +10016,6 @@
           <w:rFonts w:ascii="Times New Roman" w:hAnsi="Times New Roman"/>
           <w:sz w:val="28"/>
           <w:highlight w:val="white"/>
-          <w:lang w:val="en-US"/>
         </w:rPr>
       </w:pPr>
     </w:p>
@@ -9348,7 +10027,6 @@
           <w:rFonts w:ascii="Times New Roman" w:hAnsi="Times New Roman"/>
           <w:sz w:val="28"/>
           <w:highlight w:val="white"/>
-          <w:lang w:val="en-US"/>
         </w:rPr>
       </w:pPr>
     </w:p>
@@ -9360,7 +10038,6 @@
           <w:rFonts w:ascii="Times New Roman" w:hAnsi="Times New Roman"/>
           <w:sz w:val="28"/>
           <w:highlight w:val="white"/>
-          <w:lang w:val="en-US"/>
         </w:rPr>
       </w:pPr>
     </w:p>
@@ -9372,7 +10049,6 @@
           <w:rFonts w:ascii="Times New Roman" w:hAnsi="Times New Roman"/>
           <w:sz w:val="28"/>
           <w:highlight w:val="white"/>
-          <w:lang w:val="en-US"/>
         </w:rPr>
       </w:pPr>
     </w:p>
@@ -9476,15 +10152,7 @@
           <w:sz w:val="28"/>
           <w:highlight w:val="white"/>
         </w:rPr>
-        <w:t xml:space="preserve"> приложения для библиотечного учета. </w:t>
-      </w:r>
-      <w:r>
-        <w:rPr>
-          <w:rFonts w:ascii="Times New Roman" w:hAnsi="Times New Roman"/>
-          <w:sz w:val="28"/>
-          <w:highlight w:val="white"/>
-        </w:rPr>
-        <w:t>Приложение разделено на заглавную страницу и три вкладки. Слева имеется навигационное меню, позволяющее переключаться между страницами.</w:t>
+        <w:t xml:space="preserve"> приложения для библиотечного учета. Приложение разделено на заглавную страницу и три вкладки. Слева имеется навигационное меню, позволяющее переключаться между страницами.</w:t>
       </w:r>
     </w:p>
     <w:p>
@@ -9607,21 +10275,7 @@
           <w:sz w:val="28"/>
         </w:rPr>
         <w:tab/>
-        <w:t xml:space="preserve">Первая вкладка позволяет обозревать и редактировать реестр книг. Она состоит из таблицы, в которой отображается список книг и формы редактирования книги. Можно ввести данные книги в форму редактирования, далее нажать на кнопку сохранения и в результате произойдет обращение к серверу. Сервер произведет запись в базу данных, а список книг в пользовательском интерфейсе дополнится новой записью. </w:t>
-      </w:r>
-      <w:r>
-        <w:rPr>
-          <w:rFonts w:ascii="Times New Roman" w:hAnsi="Times New Roman"/>
-          <w:sz w:val="28"/>
-        </w:rPr>
-        <w:t>Напротив,</w:t>
-      </w:r>
-      <w:r>
-        <w:rPr>
-          <w:rFonts w:ascii="Times New Roman" w:hAnsi="Times New Roman"/>
-          <w:sz w:val="28"/>
-        </w:rPr>
-        <w:t xml:space="preserve"> каждой записи находятся кнопки редактирования и удаление. Нажатие на кнопку удаления произведет запрос к серверу и запись о книге будет удалена из базы данных. Нажатие на кнопку редактирования переносит данные книги в форму редактирования, что позволяет изменить их и сохранить в базе данных произведя запрос к серверу нажатием на кнопку сохранения. Также присутствует кнопка очистки форму редактирования, которая сбросит все поля на форме без обращения к серверу.</w:t>
+        <w:t>Первая вкладка позволяет обозревать и редактировать реестр книг. Она состоит из таблицы, в которой отображается список книг и формы редактирования книги. Можно ввести данные книги в форму редактирования, далее нажать на кнопку сохранения и в результате произойдет обращение к серверу. Сервер произведет запись в базу данных, а список книг в пользовательском интерфейсе дополнится новой записью. Напротив, каждой записи находятся кнопки редактирования и удаление. Нажатие на кнопку удаления произведет запрос к серверу и запись о книге будет удалена из базы данных. Нажатие на кнопку редактирования переносит данные книги в форму редактирования, что позволяет изменить их и сохранить в базе данных произведя запрос к серверу нажатием на кнопку сохранения. Также присутствует кнопка очистки форму редактирования, которая сбросит все поля на форме без обращения к серверу.</w:t>
       </w:r>
     </w:p>
     <w:p>
@@ -9693,21 +10347,7 @@
           <w:sz w:val="28"/>
         </w:rPr>
         <w:tab/>
-        <w:t xml:space="preserve">Третья </w:t>
-      </w:r>
-      <w:r>
-        <w:rPr>
-          <w:rFonts w:ascii="Times New Roman" w:hAnsi="Times New Roman"/>
-          <w:sz w:val="28"/>
-        </w:rPr>
-        <w:t>вкладка позволяет</w:t>
-      </w:r>
-      <w:r>
-        <w:rPr>
-          <w:rFonts w:ascii="Times New Roman" w:hAnsi="Times New Roman"/>
-          <w:sz w:val="28"/>
-        </w:rPr>
-        <w:t xml:space="preserve"> просматривать, создавать, редактировать и удалять пользователей аналогичным образом как на вкладке со списком книг или пользователей, при этом связанные пользователи выбираются из списка. В базу данных записывается только регистрационные номера связанного пользователя и книги, однако пользовательский интерфейс отображает имена книги и посетителя вместо номеров. Дополнительно присутствует кнопка, которая позволяет отображать только просроченные аренды.</w:t>
+        <w:t>Третья вкладка позволяет просматривать, создавать, редактировать и удалять пользователей аналогичным образом как на вкладке со списком книг или пользователей, при этом связанные пользователи выбираются из списка. В базу данных записывается только регистрационные номера связанного пользователя и книги, однако пользовательский интерфейс отображает имена книги и посетителя вместо номеров. Дополнительно присутствует кнопка, которая позволяет отображать только просроченные аренды.</w:t>
       </w:r>
     </w:p>
     <w:p>
@@ -9866,13 +10506,6 @@
           <w:highlight w:val="white"/>
         </w:rPr>
         <w:tab/>
-      </w:r>
-      <w:r>
-        <w:rPr>
-          <w:rFonts w:ascii="Times New Roman" w:hAnsi="Times New Roman"/>
-          <w:sz w:val="28"/>
-          <w:highlight w:val="white"/>
-        </w:rPr>
         <w:t>Классы сущностей использовались совместно между клиентским и серверным приложением. Получилась удобная структура проектов, что упростит работу нескольких разработчиков над одним проектом.</w:t>
       </w:r>
     </w:p>
@@ -9919,13 +10552,6 @@
           <w:highlight w:val="white"/>
         </w:rPr>
         <w:tab/>
-      </w:r>
-      <w:r>
-        <w:rPr>
-          <w:rFonts w:ascii="Times New Roman" w:hAnsi="Times New Roman"/>
-          <w:sz w:val="28"/>
-          <w:highlight w:val="white"/>
-        </w:rPr>
         <w:t>Хорошо</w:t>
       </w:r>
       <w:r>
@@ -11130,17 +11756,7 @@
           <w:sz w:val="28"/>
           <w:highlight w:val="white"/>
         </w:rPr>
-        <w:t>аутентифик</w:t>
-      </w:r>
-      <w:bookmarkStart w:id="0" w:name="_GoBack"/>
-      <w:bookmarkEnd w:id="0"/>
-      <w:r>
-        <w:rPr>
-          <w:rFonts w:ascii="Times New Roman" w:hAnsi="Times New Roman"/>
-          <w:sz w:val="28"/>
-          <w:highlight w:val="white"/>
-        </w:rPr>
-        <w:t>ация на клиенте</w:t>
+        <w:t>аутентификация на клиенте</w:t>
       </w:r>
     </w:p>
     <w:p>
@@ -11818,7 +12434,7 @@
       <w:rPr>
         <w:noProof/>
       </w:rPr>
-      <w:t>25</w:t>
+      <w:t>4</w:t>
     </w:r>
     <w:r>
       <w:fldChar w:fldCharType="end"/>
@@ -14991,7 +15607,7 @@
     <w:lsdException w:name="E-mail Signature" w:semiHidden="1" w:unhideWhenUsed="1"/>
     <w:lsdException w:name="HTML Top of Form" w:semiHidden="1" w:unhideWhenUsed="1"/>
     <w:lsdException w:name="HTML Bottom of Form" w:semiHidden="1" w:unhideWhenUsed="1"/>
-    <w:lsdException w:name="Normal (Web)" w:semiHidden="1" w:uiPriority="0" w:unhideWhenUsed="1" w:qFormat="1"/>
+    <w:lsdException w:name="Normal (Web)" w:semiHidden="1" w:unhideWhenUsed="1" w:qFormat="1"/>
     <w:lsdException w:name="HTML Acronym" w:semiHidden="1" w:unhideWhenUsed="1"/>
     <w:lsdException w:name="HTML Address" w:semiHidden="1" w:unhideWhenUsed="1"/>
     <w:lsdException w:name="HTML Cite" w:semiHidden="1" w:unhideWhenUsed="1"/>
@@ -16439,6 +17055,7 @@
   <w:style w:type="paragraph" w:styleId="af5">
     <w:name w:val="Normal (Web)"/>
     <w:basedOn w:val="a"/>
+    <w:uiPriority w:val="99"/>
     <w:qFormat/>
     <w:pPr>
       <w:spacing w:before="100" w:after="100"/>
@@ -16830,7 +17447,7 @@
 </file>
 
 <file path=customXml/itemProps1.xml><?xml version="1.0" encoding="utf-8"?>
-<ds:datastoreItem xmlns:ds="http://schemas.openxmlformats.org/officeDocument/2006/customXml" ds:itemID="{BED7D911-CE64-4296-9312-3E1476EB3A92}">
+<ds:datastoreItem xmlns:ds="http://schemas.openxmlformats.org/officeDocument/2006/customXml" ds:itemID="{B5C5F402-DE89-421B-906C-5EB705946B49}">
   <ds:schemaRefs>
     <ds:schemaRef ds:uri="http://schemas.openxmlformats.org/officeDocument/2006/bibliography"/>
   </ds:schemaRefs>

</xml_diff>

<commit_message>
Fixed task and report title
</commit_message>
<xml_diff>
--- a/report/Report.docx
+++ b/report/Report.docx
@@ -1,6 +1,6 @@
 
 <file path=word/document.xml><?xml version="1.0" encoding="utf-8"?>
-<w:document xmlns:wpc="http://schemas.microsoft.com/office/word/2010/wordprocessingCanvas" xmlns:cx="http://schemas.microsoft.com/office/drawing/2014/chartex" xmlns:mc="http://schemas.openxmlformats.org/markup-compatibility/2006" xmlns:o="urn:schemas-microsoft-com:office:office" xmlns:r="http://schemas.openxmlformats.org/officeDocument/2006/relationships" xmlns:m="http://schemas.openxmlformats.org/officeDocument/2006/math" xmlns:v="urn:schemas-microsoft-com:vml" xmlns:wp14="http://schemas.microsoft.com/office/word/2010/wordprocessingDrawing" xmlns:wp="http://schemas.openxmlformats.org/drawingml/2006/wordprocessingDrawing" xmlns:w10="urn:schemas-microsoft-com:office:word" xmlns:w="http://schemas.openxmlformats.org/wordprocessingml/2006/main" xmlns:w14="http://schemas.microsoft.com/office/word/2010/wordml" xmlns:w15="http://schemas.microsoft.com/office/word/2012/wordml" xmlns:w16se="http://schemas.microsoft.com/office/word/2015/wordml/symex" xmlns:wpg="http://schemas.microsoft.com/office/word/2010/wordprocessingGroup" xmlns:wpi="http://schemas.microsoft.com/office/word/2010/wordprocessingInk" xmlns:wne="http://schemas.microsoft.com/office/word/2006/wordml" xmlns:wps="http://schemas.microsoft.com/office/word/2010/wordprocessingShape" mc:Ignorable="w14 w15 w16se wp14">
+<w:document xmlns:wpc="http://schemas.microsoft.com/office/word/2010/wordprocessingCanvas" xmlns:mc="http://schemas.openxmlformats.org/markup-compatibility/2006" xmlns:o="urn:schemas-microsoft-com:office:office" xmlns:r="http://schemas.openxmlformats.org/officeDocument/2006/relationships" xmlns:m="http://schemas.openxmlformats.org/officeDocument/2006/math" xmlns:v="urn:schemas-microsoft-com:vml" xmlns:wp14="http://schemas.microsoft.com/office/word/2010/wordprocessingDrawing" xmlns:wp="http://schemas.openxmlformats.org/drawingml/2006/wordprocessingDrawing" xmlns:w10="urn:schemas-microsoft-com:office:word" xmlns:w="http://schemas.openxmlformats.org/wordprocessingml/2006/main" xmlns:w14="http://schemas.microsoft.com/office/word/2010/wordml" xmlns:w15="http://schemas.microsoft.com/office/word/2012/wordml" xmlns:wpg="http://schemas.microsoft.com/office/word/2010/wordprocessingGroup" xmlns:wpi="http://schemas.microsoft.com/office/word/2010/wordprocessingInk" xmlns:wne="http://schemas.microsoft.com/office/word/2006/wordml" xmlns:wps="http://schemas.microsoft.com/office/word/2010/wordprocessingShape" mc:Ignorable="w14 w15 wp14">
   <w:body>
     <w:p>
       <w:pPr>
@@ -377,79 +377,11 @@
           <w:szCs w:val="28"/>
           <w:lang w:eastAsia="en-US" w:bidi="ar-SA"/>
         </w:rPr>
-        <w:t>Руководитель:</w:t>
-      </w:r>
-    </w:p>
-    <w:p>
-      <w:pPr>
-        <w:ind w:left="5103" w:firstLine="0"/>
-        <w:rPr>
-          <w:rFonts w:ascii="Times New Roman" w:hAnsi="Times New Roman"/>
-          <w:sz w:val="28"/>
-        </w:rPr>
-      </w:pPr>
-      <w:r>
-        <w:rPr>
-          <w:rFonts w:ascii="Times New Roman" w:hAnsi="Times New Roman"/>
-          <w:sz w:val="28"/>
-        </w:rPr>
-        <w:t>Конах В. В.</w:t>
-      </w:r>
-      <w:r>
-        <w:rPr>
-          <w:rFonts w:ascii="Times New Roman" w:hAnsi="Times New Roman"/>
-          <w:color w:val="auto"/>
-          <w:kern w:val="0"/>
-          <w:sz w:val="28"/>
-          <w:szCs w:val="28"/>
-          <w:lang w:eastAsia="en-US" w:bidi="ar-SA"/>
-        </w:rPr>
-        <w:t>,</w:t>
-      </w:r>
-    </w:p>
-    <w:p>
-      <w:pPr>
-        <w:widowControl/>
-        <w:ind w:firstLine="5103"/>
-        <w:rPr>
-          <w:rFonts w:ascii="Times New Roman" w:hAnsi="Times New Roman"/>
-          <w:color w:val="auto"/>
-          <w:kern w:val="0"/>
-          <w:sz w:val="28"/>
-          <w:szCs w:val="28"/>
-          <w:lang w:eastAsia="en-US" w:bidi="ar-SA"/>
-        </w:rPr>
-      </w:pPr>
-      <w:r>
-        <w:rPr>
-          <w:rFonts w:ascii="Times New Roman" w:hAnsi="Times New Roman"/>
-          <w:color w:val="auto"/>
-          <w:kern w:val="0"/>
-          <w:sz w:val="28"/>
-          <w:szCs w:val="28"/>
-          <w:lang w:eastAsia="en-US" w:bidi="ar-SA"/>
-        </w:rPr>
-        <w:t>старший преподаватель каф. ИСУ</w:t>
-      </w:r>
-    </w:p>
-    <w:p>
-      <w:pPr>
-        <w:widowControl/>
-        <w:ind w:firstLine="5103"/>
-        <w:rPr>
-          <w:rFonts w:ascii="Times New Roman" w:hAnsi="Times New Roman"/>
-          <w:color w:val="auto"/>
-          <w:kern w:val="0"/>
-          <w:sz w:val="28"/>
-          <w:szCs w:val="28"/>
-          <w:lang w:eastAsia="en-US" w:bidi="ar-SA"/>
-        </w:rPr>
-      </w:pPr>
-    </w:p>
-    <w:p>
-      <w:pPr>
-        <w:widowControl/>
-        <w:ind w:firstLine="5103"/>
+        <w:t>Научный р</w:t>
+      </w:r>
+      <w:bookmarkStart w:id="0" w:name="_GoBack"/>
+      <w:bookmarkEnd w:id="0"/>
+      <w:r>
         <w:rPr>
           <w:rFonts w:ascii="Times New Roman" w:hAnsi="Times New Roman"/>
           <w:b/>
@@ -457,20 +389,36 @@
           <w:kern w:val="0"/>
           <w:sz w:val="28"/>
           <w:szCs w:val="28"/>
-          <w:lang w:val="be-BY" w:eastAsia="en-US" w:bidi="ar-SA"/>
-        </w:rPr>
-      </w:pPr>
-      <w:r>
-        <w:rPr>
-          <w:rFonts w:ascii="Times New Roman" w:hAnsi="Times New Roman"/>
-          <w:b/>
+          <w:lang w:eastAsia="en-US" w:bidi="ar-SA"/>
+        </w:rPr>
+        <w:t>уководитель:</w:t>
+      </w:r>
+    </w:p>
+    <w:p>
+      <w:pPr>
+        <w:ind w:left="5103" w:firstLine="0"/>
+        <w:rPr>
+          <w:rFonts w:ascii="Times New Roman" w:hAnsi="Times New Roman"/>
+          <w:sz w:val="28"/>
+        </w:rPr>
+      </w:pPr>
+      <w:r>
+        <w:rPr>
+          <w:rFonts w:ascii="Times New Roman" w:hAnsi="Times New Roman"/>
+          <w:sz w:val="28"/>
+        </w:rPr>
+        <w:t>Конах В. В.</w:t>
+      </w:r>
+      <w:r>
+        <w:rPr>
+          <w:rFonts w:ascii="Times New Roman" w:hAnsi="Times New Roman"/>
           <w:color w:val="auto"/>
           <w:kern w:val="0"/>
           <w:sz w:val="28"/>
           <w:szCs w:val="28"/>
-          <w:lang w:val="be-BY" w:eastAsia="en-US" w:bidi="ar-SA"/>
-        </w:rPr>
-        <w:t>Рецензент:</w:t>
+          <w:lang w:eastAsia="en-US" w:bidi="ar-SA"/>
+        </w:rPr>
+        <w:t>,</w:t>
       </w:r>
     </w:p>
     <w:p>
@@ -493,90 +441,24 @@
           <w:kern w:val="0"/>
           <w:sz w:val="28"/>
           <w:szCs w:val="28"/>
-          <w:lang w:val="be-BY" w:eastAsia="en-US" w:bidi="ar-SA"/>
-        </w:rPr>
-        <w:t>Дравица</w:t>
-      </w:r>
-      <w:r>
+          <w:lang w:eastAsia="en-US" w:bidi="ar-SA"/>
+        </w:rPr>
+        <w:t>старший преподаватель каф. ИСУ</w:t>
+      </w:r>
+    </w:p>
+    <w:p>
+      <w:pPr>
+        <w:widowControl/>
+        <w:ind w:firstLine="5103"/>
         <w:rPr>
           <w:rFonts w:ascii="Times New Roman" w:hAnsi="Times New Roman"/>
           <w:color w:val="auto"/>
           <w:kern w:val="0"/>
           <w:sz w:val="28"/>
           <w:szCs w:val="28"/>
-          <w:lang w:val="be-BY" w:eastAsia="en-US" w:bidi="ar-SA"/>
-        </w:rPr>
-        <w:t xml:space="preserve"> </w:t>
-      </w:r>
-      <w:r>
-        <w:rPr>
-          <w:rFonts w:ascii="Times New Roman" w:hAnsi="Times New Roman"/>
-          <w:color w:val="auto"/>
-          <w:kern w:val="0"/>
-          <w:sz w:val="28"/>
-          <w:szCs w:val="28"/>
-          <w:lang w:val="be-BY" w:eastAsia="en-US" w:bidi="ar-SA"/>
-        </w:rPr>
-        <w:t>В</w:t>
-      </w:r>
-      <w:r>
-        <w:rPr>
-          <w:rFonts w:ascii="Times New Roman" w:hAnsi="Times New Roman"/>
-          <w:color w:val="auto"/>
-          <w:kern w:val="0"/>
-          <w:sz w:val="28"/>
-          <w:szCs w:val="28"/>
           <w:lang w:eastAsia="en-US" w:bidi="ar-SA"/>
         </w:rPr>
-        <w:t>.</w:t>
-      </w:r>
-      <w:r>
-        <w:rPr>
-          <w:rFonts w:ascii="Times New Roman" w:hAnsi="Times New Roman"/>
-          <w:color w:val="auto"/>
-          <w:kern w:val="0"/>
-          <w:sz w:val="28"/>
-          <w:szCs w:val="28"/>
-          <w:lang w:eastAsia="en-US" w:bidi="ar-SA"/>
-        </w:rPr>
-        <w:t xml:space="preserve"> В</w:t>
-      </w:r>
-      <w:r>
-        <w:rPr>
-          <w:rFonts w:ascii="Times New Roman" w:hAnsi="Times New Roman"/>
-          <w:color w:val="auto"/>
-          <w:kern w:val="0"/>
-          <w:sz w:val="28"/>
-          <w:szCs w:val="28"/>
-          <w:lang w:eastAsia="en-US" w:bidi="ar-SA"/>
-        </w:rPr>
-        <w:t>.,</w:t>
-      </w:r>
-    </w:p>
-    <w:p>
-      <w:pPr>
-        <w:widowControl/>
-        <w:ind w:firstLine="5103"/>
-        <w:rPr>
-          <w:rFonts w:ascii="Times New Roman" w:hAnsi="Times New Roman"/>
-          <w:color w:val="auto"/>
-          <w:kern w:val="0"/>
-          <w:sz w:val="28"/>
-          <w:szCs w:val="28"/>
-          <w:lang w:eastAsia="en-US" w:bidi="ar-SA"/>
-        </w:rPr>
-      </w:pPr>
-      <w:r>
-        <w:rPr>
-          <w:rFonts w:ascii="Times New Roman" w:hAnsi="Times New Roman"/>
-          <w:color w:val="auto"/>
-          <w:kern w:val="0"/>
-          <w:sz w:val="28"/>
-          <w:szCs w:val="28"/>
-          <w:lang w:eastAsia="en-US" w:bidi="ar-SA"/>
-        </w:rPr>
-        <w:t>доцент каф. ТП, к. ф.-м. н.</w:t>
-      </w:r>
+      </w:pPr>
     </w:p>
     <w:p>
       <w:pPr>
@@ -590,7 +472,7 @@
           <w:kern w:val="0"/>
           <w:sz w:val="28"/>
           <w:szCs w:val="28"/>
-          <w:lang w:eastAsia="en-US" w:bidi="ar-SA"/>
+          <w:lang w:val="be-BY" w:eastAsia="en-US" w:bidi="ar-SA"/>
         </w:rPr>
       </w:pPr>
     </w:p>
@@ -606,10 +488,16 @@
           <w:kern w:val="0"/>
           <w:sz w:val="28"/>
           <w:szCs w:val="28"/>
-          <w:lang w:eastAsia="en-US" w:bidi="ar-SA"/>
-        </w:rPr>
-      </w:pPr>
-      <w:r>
+          <w:lang w:val="be-BY" w:eastAsia="en-US" w:bidi="ar-SA"/>
+        </w:rPr>
+      </w:pPr>
+    </w:p>
+    <w:p>
+      <w:pPr>
+        <w:widowControl/>
+        <w:spacing w:after="360"/>
+        <w:ind w:firstLine="0"/>
+        <w:jc w:val="left"/>
         <w:rPr>
           <w:rFonts w:ascii="Times New Roman" w:hAnsi="Times New Roman"/>
           <w:color w:val="auto"/>
@@ -618,7 +506,29 @@
           <w:szCs w:val="28"/>
           <w:lang w:eastAsia="en-US" w:bidi="ar-SA"/>
         </w:rPr>
-        <w:t>Допущена к защите</w:t>
+      </w:pPr>
+      <w:r>
+        <w:rPr>
+          <w:rFonts w:ascii="Times New Roman" w:hAnsi="Times New Roman"/>
+          <w:color w:val="auto"/>
+          <w:kern w:val="0"/>
+          <w:sz w:val="28"/>
+          <w:szCs w:val="28"/>
+          <w:lang w:eastAsia="en-US" w:bidi="ar-SA"/>
+        </w:rPr>
+        <w:t xml:space="preserve">Допущена к </w:t>
+      </w:r>
+      <w:proofErr w:type="gramStart"/>
+      <w:r>
+        <w:rPr>
+          <w:rFonts w:ascii="Times New Roman" w:hAnsi="Times New Roman"/>
+          <w:color w:val="auto"/>
+          <w:kern w:val="0"/>
+          <w:sz w:val="28"/>
+          <w:szCs w:val="28"/>
+          <w:lang w:eastAsia="en-US" w:bidi="ar-SA"/>
+        </w:rPr>
+        <w:t>защите</w:t>
       </w:r>
       <w:r>
         <w:rPr>
@@ -639,7 +549,18 @@
           <w:szCs w:val="27"/>
           <w:lang w:eastAsia="en-US" w:bidi="ar-SA"/>
         </w:rPr>
-        <w:t>«___» ___________ 2019 г.</w:t>
+        <w:t>«</w:t>
+      </w:r>
+      <w:proofErr w:type="gramEnd"/>
+      <w:r>
+        <w:rPr>
+          <w:rFonts w:ascii="Times New Roman" w:hAnsi="Times New Roman"/>
+          <w:kern w:val="0"/>
+          <w:sz w:val="27"/>
+          <w:szCs w:val="27"/>
+          <w:lang w:eastAsia="en-US" w:bidi="ar-SA"/>
+        </w:rPr>
+        <w:t>___» ___________ 2019 г.</w:t>
       </w:r>
       <w:r>
         <w:rPr>
@@ -1649,7 +1570,6 @@
           <w:b/>
           <w:sz w:val="28"/>
           <w:szCs w:val="28"/>
-          <w:lang w:val="en-US"/>
         </w:rPr>
       </w:pPr>
       <w:r>
@@ -3707,8 +3627,6 @@
         </w:rPr>
         <w:t>9</w:t>
       </w:r>
-      <w:bookmarkStart w:id="0" w:name="_GoBack"/>
-      <w:bookmarkEnd w:id="0"/>
     </w:p>
     <w:p>
       <w:pPr>
@@ -4461,6 +4379,7 @@
         </w:rPr>
         <w:t xml:space="preserve"> </w:t>
       </w:r>
+      <w:proofErr w:type="spellStart"/>
       <w:r>
         <w:rPr>
           <w:sz w:val="28"/>
@@ -4468,6 +4387,7 @@
         </w:rPr>
         <w:t>Blazor</w:t>
       </w:r>
+      <w:proofErr w:type="spellEnd"/>
     </w:p>
     <w:p>
       <w:pPr>
@@ -4724,7 +4644,23 @@
           <w:sz w:val="28"/>
         </w:rPr>
         <w:tab/>
-        <w:t xml:space="preserve">Однако есть и другие примеры применения скриптовых языков, реализующие как чисто дизайнерские идеи, например, кнопки, меняющие свой вид при наведении на них курсора, «бегущие строки», так и иную функциональность, например, внедренные в Web-страницы средства обращения к поисковым системам, отображение диалоговых панелей, управление другими объектами, встроенными в Web-страницу (например, </w:t>
+        <w:t xml:space="preserve">Однако есть и другие примеры применения скриптовых языков, реализующие как чисто дизайнерские идеи, например, кнопки, меняющие свой вид при наведении на них курсора, «бегущие строки», так и иную функциональность, например, внедренные в Web-страницы средства обращения к поисковым системам, отображение диалоговых панелей, управление другими объектами, встроенными в </w:t>
+      </w:r>
+      <w:proofErr w:type="spellStart"/>
+      <w:r>
+        <w:rPr>
+          <w:rFonts w:ascii="Times New Roman" w:hAnsi="Times New Roman"/>
+          <w:sz w:val="28"/>
+        </w:rPr>
+        <w:t>Web</w:t>
+      </w:r>
+      <w:proofErr w:type="spellEnd"/>
+      <w:r>
+        <w:rPr>
+          <w:rFonts w:ascii="Times New Roman" w:hAnsi="Times New Roman"/>
+          <w:sz w:val="28"/>
+        </w:rPr>
+        <w:t xml:space="preserve">-страницу (например, </w:t>
       </w:r>
       <w:proofErr w:type="spellStart"/>
       <w:r>
@@ -7020,6 +6956,7 @@
           <w:sz w:val="28"/>
         </w:rPr>
       </w:pPr>
+      <w:proofErr w:type="spellStart"/>
       <w:r>
         <w:rPr>
           <w:sz w:val="28"/>
@@ -7027,6 +6964,7 @@
         </w:rPr>
         <w:t>Blazor</w:t>
       </w:r>
+      <w:proofErr w:type="spellEnd"/>
       <w:r>
         <w:rPr>
           <w:sz w:val="28"/>
@@ -7044,7 +6982,21 @@
         <w:rPr>
           <w:sz w:val="28"/>
         </w:rPr>
-        <w:t xml:space="preserve"> фреймворк использующий </w:t>
+        <w:t xml:space="preserve"> </w:t>
+      </w:r>
+      <w:proofErr w:type="spellStart"/>
+      <w:r>
+        <w:rPr>
+          <w:sz w:val="28"/>
+        </w:rPr>
+        <w:t>фреймворк</w:t>
+      </w:r>
+      <w:proofErr w:type="spellEnd"/>
+      <w:r>
+        <w:rPr>
+          <w:sz w:val="28"/>
+        </w:rPr>
+        <w:t xml:space="preserve"> использующий </w:t>
       </w:r>
       <w:r>
         <w:rPr>
@@ -7814,12 +7766,21 @@
           <w:szCs w:val="28"/>
         </w:rPr>
       </w:pPr>
-      <w:r>
-        <w:rPr>
-          <w:sz w:val="28"/>
-          <w:szCs w:val="28"/>
-        </w:rPr>
-        <w:t xml:space="preserve">Blazor использует </w:t>
+      <w:proofErr w:type="spellStart"/>
+      <w:r>
+        <w:rPr>
+          <w:sz w:val="28"/>
+          <w:szCs w:val="28"/>
+        </w:rPr>
+        <w:t>Blazor</w:t>
+      </w:r>
+      <w:proofErr w:type="spellEnd"/>
+      <w:r>
+        <w:rPr>
+          <w:sz w:val="28"/>
+          <w:szCs w:val="28"/>
+        </w:rPr>
+        <w:t xml:space="preserve"> использует </w:t>
       </w:r>
       <w:proofErr w:type="spellStart"/>
       <w:r>
@@ -7835,7 +7796,23 @@
           <w:sz w:val="28"/>
           <w:szCs w:val="28"/>
         </w:rPr>
-        <w:t xml:space="preserve"> для загрузки среды выполнения .NET и настраивает среду выполнения для загрузки необходимых ссылок на сборку. Обработка объектной модели документа (DOM) и вызовы API браузера обрабатываются исполняемой средой Blazor с помощью </w:t>
+        <w:t xml:space="preserve"> для загрузки среды выполнения .NET и настраивает среду выполнения для загрузки необходимых ссылок на сборку. Обработка объектной модели документа (DOM) и вызовы API браузера обрабатываются исполняемой средой </w:t>
+      </w:r>
+      <w:proofErr w:type="spellStart"/>
+      <w:r>
+        <w:rPr>
+          <w:sz w:val="28"/>
+          <w:szCs w:val="28"/>
+        </w:rPr>
+        <w:t>Blazor</w:t>
+      </w:r>
+      <w:proofErr w:type="spellEnd"/>
+      <w:r>
+        <w:rPr>
+          <w:sz w:val="28"/>
+          <w:szCs w:val="28"/>
+        </w:rPr>
+        <w:t xml:space="preserve"> с помощью </w:t>
       </w:r>
       <w:proofErr w:type="spellStart"/>
       <w:r>
@@ -7892,7 +7869,23 @@
           <w:sz w:val="28"/>
           <w:szCs w:val="28"/>
         </w:rPr>
-        <w:t xml:space="preserve">, Blazor использует </w:t>
+        <w:t xml:space="preserve">, </w:t>
+      </w:r>
+      <w:proofErr w:type="spellStart"/>
+      <w:r>
+        <w:rPr>
+          <w:sz w:val="28"/>
+          <w:szCs w:val="28"/>
+        </w:rPr>
+        <w:t>Blazor</w:t>
+      </w:r>
+      <w:proofErr w:type="spellEnd"/>
+      <w:r>
+        <w:rPr>
+          <w:sz w:val="28"/>
+          <w:szCs w:val="28"/>
+        </w:rPr>
+        <w:t xml:space="preserve"> использует </w:t>
       </w:r>
       <w:proofErr w:type="spellStart"/>
       <w:r>
@@ -8018,6 +8011,7 @@
         <w:lastRenderedPageBreak/>
         <w:t>В Blazor, компонент это .NET класс. Класс может быть написан непосредственно, как C# класс (</w:t>
       </w:r>
+      <w:proofErr w:type="gramStart"/>
       <w:r>
         <w:rPr>
           <w:rStyle w:val="ae"/>
@@ -8036,6 +8030,7 @@
         <w:t>cs</w:t>
       </w:r>
       <w:proofErr w:type="spellEnd"/>
+      <w:proofErr w:type="gramEnd"/>
       <w:r>
         <w:rPr>
           <w:sz w:val="28"/>
@@ -8059,7 +8054,6 @@
         </w:rPr>
         <w:t xml:space="preserve"> (</w:t>
       </w:r>
-      <w:proofErr w:type="gramStart"/>
       <w:r>
         <w:rPr>
           <w:rStyle w:val="ae"/>
@@ -8078,7 +8072,6 @@
         <w:t>cshtml</w:t>
       </w:r>
       <w:proofErr w:type="spellEnd"/>
-      <w:proofErr w:type="gramEnd"/>
       <w:r>
         <w:rPr>
           <w:sz w:val="28"/>
@@ -11185,14 +11178,25 @@
           <w:szCs w:val="28"/>
         </w:rPr>
       </w:pPr>
-      <w:r>
-        <w:rPr>
-          <w:rFonts w:ascii="Times New Roman" w:hAnsi="Times New Roman"/>
-          <w:sz w:val="28"/>
-          <w:szCs w:val="28"/>
-          <w:lang w:val="en-US"/>
-        </w:rPr>
-        <w:t xml:space="preserve">Blazor → </w:t>
+      <w:proofErr w:type="spellStart"/>
+      <w:r>
+        <w:rPr>
+          <w:rFonts w:ascii="Times New Roman" w:hAnsi="Times New Roman"/>
+          <w:sz w:val="28"/>
+          <w:szCs w:val="28"/>
+          <w:lang w:val="en-US"/>
+        </w:rPr>
+        <w:t>Blazor</w:t>
+      </w:r>
+      <w:proofErr w:type="spellEnd"/>
+      <w:r>
+        <w:rPr>
+          <w:rFonts w:ascii="Times New Roman" w:hAnsi="Times New Roman"/>
+          <w:sz w:val="28"/>
+          <w:szCs w:val="28"/>
+          <w:lang w:val="en-US"/>
+        </w:rPr>
+        <w:t xml:space="preserve"> → </w:t>
       </w:r>
       <w:proofErr w:type="spellStart"/>
       <w:r>
@@ -11231,14 +11235,25 @@
           <w:szCs w:val="28"/>
         </w:rPr>
       </w:pPr>
-      <w:r>
-        <w:rPr>
-          <w:rFonts w:ascii="Times New Roman" w:hAnsi="Times New Roman"/>
-          <w:sz w:val="28"/>
-          <w:szCs w:val="28"/>
-          <w:lang w:val="en-US"/>
-        </w:rPr>
-        <w:t xml:space="preserve">Blazor → </w:t>
+      <w:proofErr w:type="spellStart"/>
+      <w:r>
+        <w:rPr>
+          <w:rFonts w:ascii="Times New Roman" w:hAnsi="Times New Roman"/>
+          <w:sz w:val="28"/>
+          <w:szCs w:val="28"/>
+          <w:lang w:val="en-US"/>
+        </w:rPr>
+        <w:t>Blazor</w:t>
+      </w:r>
+      <w:proofErr w:type="spellEnd"/>
+      <w:r>
+        <w:rPr>
+          <w:rFonts w:ascii="Times New Roman" w:hAnsi="Times New Roman"/>
+          <w:sz w:val="28"/>
+          <w:szCs w:val="28"/>
+          <w:lang w:val="en-US"/>
+        </w:rPr>
+        <w:t xml:space="preserve"> → </w:t>
       </w:r>
       <w:proofErr w:type="spellStart"/>
       <w:r>
@@ -12555,7 +12570,25 @@
           <w:sz w:val="28"/>
           <w:highlight w:val="white"/>
         </w:rPr>
-        <w:t xml:space="preserve"> был создан для упрощения включения в Blazor-приложения разметки сгенерированной библиотекой </w:t>
+        <w:t xml:space="preserve"> был создан для упрощения включения в </w:t>
+      </w:r>
+      <w:proofErr w:type="spellStart"/>
+      <w:r>
+        <w:rPr>
+          <w:rFonts w:ascii="Times New Roman" w:hAnsi="Times New Roman"/>
+          <w:sz w:val="28"/>
+          <w:highlight w:val="white"/>
+        </w:rPr>
+        <w:t>Blazor</w:t>
+      </w:r>
+      <w:proofErr w:type="spellEnd"/>
+      <w:r>
+        <w:rPr>
+          <w:rFonts w:ascii="Times New Roman" w:hAnsi="Times New Roman"/>
+          <w:sz w:val="28"/>
+          <w:highlight w:val="white"/>
+        </w:rPr>
+        <w:t xml:space="preserve">-приложения разметки сгенерированной библиотекой </w:t>
       </w:r>
       <w:r>
         <w:rPr>
@@ -16015,6 +16048,7 @@
         </w:rPr>
         <w:t xml:space="preserve">    </w:t>
       </w:r>
+      <w:proofErr w:type="gramStart"/>
       <w:r>
         <w:rPr>
           <w:rFonts w:ascii="Consolas" w:hAnsi="Consolas"/>
@@ -16024,6 +16058,7 @@
         </w:rPr>
         <w:t>void</w:t>
       </w:r>
+      <w:proofErr w:type="gramEnd"/>
       <w:r>
         <w:rPr>
           <w:rFonts w:ascii="Consolas" w:hAnsi="Consolas"/>
@@ -16033,7 +16068,6 @@
         <w:t xml:space="preserve"> </w:t>
       </w:r>
       <w:proofErr w:type="spellStart"/>
-      <w:proofErr w:type="gramStart"/>
       <w:r>
         <w:rPr>
           <w:rFonts w:ascii="Consolas" w:hAnsi="Consolas"/>
@@ -16049,16 +16083,7 @@
           <w:sz w:val="19"/>
           <w:lang w:val="en-US"/>
         </w:rPr>
-        <w:t>(</w:t>
-      </w:r>
-      <w:proofErr w:type="gramEnd"/>
-      <w:r>
-        <w:rPr>
-          <w:rFonts w:ascii="Consolas" w:hAnsi="Consolas"/>
-          <w:sz w:val="19"/>
-          <w:lang w:val="en-US"/>
-        </w:rPr>
-        <w:t>)</w:t>
+        <w:t>()</w:t>
       </w:r>
     </w:p>
     <w:p>
@@ -16358,7 +16383,27 @@
           <w:szCs w:val="28"/>
           <w:highlight w:val="white"/>
         </w:rPr>
-        <w:t xml:space="preserve">Компоненты Blazor реализованы в </w:t>
+        <w:t xml:space="preserve">Компоненты </w:t>
+      </w:r>
+      <w:proofErr w:type="spellStart"/>
+      <w:r>
+        <w:rPr>
+          <w:rFonts w:ascii="Times New Roman" w:hAnsi="Times New Roman"/>
+          <w:sz w:val="28"/>
+          <w:szCs w:val="28"/>
+          <w:highlight w:val="white"/>
+        </w:rPr>
+        <w:t>Blazor</w:t>
+      </w:r>
+      <w:proofErr w:type="spellEnd"/>
+      <w:r>
+        <w:rPr>
+          <w:rFonts w:ascii="Times New Roman" w:hAnsi="Times New Roman"/>
+          <w:sz w:val="28"/>
+          <w:szCs w:val="28"/>
+          <w:highlight w:val="white"/>
+        </w:rPr>
+        <w:t xml:space="preserve"> реализованы в </w:t>
       </w:r>
       <w:proofErr w:type="gramStart"/>
       <w:r>
@@ -17618,14 +17663,22 @@
         </w:rPr>
         <w:t>5px"&gt;</w:t>
       </w:r>
-      <w:proofErr w:type="gramStart"/>
       <w:r>
         <w:rPr>
           <w:rFonts w:ascii="Consolas" w:hAnsi="Consolas"/>
           <w:sz w:val="19"/>
           <w:lang w:val="en-US"/>
         </w:rPr>
-        <w:t>Warning!</w:t>
+        <w:t>Warning</w:t>
+      </w:r>
+      <w:proofErr w:type="gramStart"/>
+      <w:r>
+        <w:rPr>
+          <w:rFonts w:ascii="Consolas" w:hAnsi="Consolas"/>
+          <w:sz w:val="19"/>
+          <w:lang w:val="en-US"/>
+        </w:rPr>
+        <w:t>!</w:t>
       </w:r>
       <w:r>
         <w:rPr>
@@ -17766,7 +17819,6 @@
         <w:t xml:space="preserve">; </w:t>
       </w:r>
       <w:proofErr w:type="spellStart"/>
-      <w:proofErr w:type="gramStart"/>
       <w:r>
         <w:rPr>
           <w:rFonts w:ascii="Consolas" w:hAnsi="Consolas"/>
@@ -17774,10 +17826,9 @@
           <w:sz w:val="19"/>
           <w:lang w:val="en-US"/>
         </w:rPr>
-        <w:t>color:white</w:t>
-      </w:r>
-      <w:proofErr w:type="spellEnd"/>
-      <w:proofErr w:type="gramEnd"/>
+        <w:t>color</w:t>
+      </w:r>
+      <w:proofErr w:type="gramStart"/>
       <w:r>
         <w:rPr>
           <w:rFonts w:ascii="Consolas" w:hAnsi="Consolas"/>
@@ -17785,23 +17836,10 @@
           <w:sz w:val="19"/>
           <w:lang w:val="en-US"/>
         </w:rPr>
-        <w:t>; padding: 5px"&gt;</w:t>
-      </w:r>
-      <w:r>
-        <w:rPr>
-          <w:rFonts w:ascii="Consolas" w:hAnsi="Consolas"/>
-          <w:sz w:val="19"/>
-          <w:lang w:val="en-US"/>
-        </w:rPr>
-        <w:t>Notification</w:t>
-      </w:r>
-    </w:p>
-    <w:p>
-      <w:pPr>
-        <w:rPr>
-          <w:lang w:val="en-US"/>
-        </w:rPr>
-      </w:pPr>
+        <w:t>:white</w:t>
+      </w:r>
+      <w:proofErr w:type="spellEnd"/>
+      <w:proofErr w:type="gramEnd"/>
       <w:r>
         <w:rPr>
           <w:rFonts w:ascii="Consolas" w:hAnsi="Consolas"/>
@@ -17809,6 +17847,30 @@
           <w:sz w:val="19"/>
           <w:lang w:val="en-US"/>
         </w:rPr>
+        <w:t>; padding: 5px"&gt;</w:t>
+      </w:r>
+      <w:r>
+        <w:rPr>
+          <w:rFonts w:ascii="Consolas" w:hAnsi="Consolas"/>
+          <w:sz w:val="19"/>
+          <w:lang w:val="en-US"/>
+        </w:rPr>
+        <w:t>Notification</w:t>
+      </w:r>
+    </w:p>
+    <w:p>
+      <w:pPr>
+        <w:rPr>
+          <w:lang w:val="en-US"/>
+        </w:rPr>
+      </w:pPr>
+      <w:r>
+        <w:rPr>
+          <w:rFonts w:ascii="Consolas" w:hAnsi="Consolas"/>
+          <w:color w:val="0000FF"/>
+          <w:sz w:val="19"/>
+          <w:lang w:val="en-US"/>
+        </w:rPr>
         <w:t>&lt;/</w:t>
       </w:r>
       <w:r>
@@ -18161,6 +18223,7 @@
         </w:rPr>
         <w:t xml:space="preserve">    </w:t>
       </w:r>
+      <w:proofErr w:type="gramStart"/>
       <w:r>
         <w:rPr>
           <w:rFonts w:ascii="Consolas" w:hAnsi="Consolas"/>
@@ -18170,6 +18233,7 @@
         </w:rPr>
         <w:t>private</w:t>
       </w:r>
+      <w:proofErr w:type="gramEnd"/>
       <w:r>
         <w:rPr>
           <w:rFonts w:ascii="Consolas" w:hAnsi="Consolas"/>
@@ -18195,16 +18259,7 @@
           <w:sz w:val="19"/>
           <w:lang w:val="en-US"/>
         </w:rPr>
-        <w:t xml:space="preserve"> Count </w:t>
-      </w:r>
-      <w:proofErr w:type="gramStart"/>
-      <w:r>
-        <w:rPr>
-          <w:rFonts w:ascii="Consolas" w:hAnsi="Consolas"/>
-          <w:sz w:val="19"/>
-          <w:lang w:val="en-US"/>
-        </w:rPr>
-        <w:t xml:space="preserve">{ </w:t>
+        <w:t xml:space="preserve"> Count { </w:t>
       </w:r>
       <w:r>
         <w:rPr>
@@ -18215,7 +18270,6 @@
         </w:rPr>
         <w:t>get</w:t>
       </w:r>
-      <w:proofErr w:type="gramEnd"/>
       <w:r>
         <w:rPr>
           <w:rFonts w:ascii="Consolas" w:hAnsi="Consolas"/>
@@ -18256,6 +18310,7 @@
         </w:rPr>
         <w:t xml:space="preserve">    </w:t>
       </w:r>
+      <w:proofErr w:type="gramStart"/>
       <w:r>
         <w:rPr>
           <w:rFonts w:ascii="Consolas" w:hAnsi="Consolas"/>
@@ -18265,6 +18320,7 @@
         </w:rPr>
         <w:t>private</w:t>
       </w:r>
+      <w:proofErr w:type="gramEnd"/>
       <w:r>
         <w:rPr>
           <w:rFonts w:ascii="Consolas" w:hAnsi="Consolas"/>
@@ -18306,16 +18362,7 @@
           <w:sz w:val="19"/>
           <w:lang w:val="en-US"/>
         </w:rPr>
-        <w:t xml:space="preserve"> </w:t>
-      </w:r>
-      <w:proofErr w:type="gramStart"/>
-      <w:r>
-        <w:rPr>
-          <w:rFonts w:ascii="Consolas" w:hAnsi="Consolas"/>
-          <w:sz w:val="19"/>
-          <w:lang w:val="en-US"/>
-        </w:rPr>
-        <w:t xml:space="preserve">{ </w:t>
+        <w:t xml:space="preserve"> { </w:t>
       </w:r>
       <w:r>
         <w:rPr>
@@ -18326,7 +18373,6 @@
         </w:rPr>
         <w:t>get</w:t>
       </w:r>
-      <w:proofErr w:type="gramEnd"/>
       <w:r>
         <w:rPr>
           <w:rFonts w:ascii="Consolas" w:hAnsi="Consolas"/>
@@ -18384,6 +18430,7 @@
         </w:rPr>
         <w:t xml:space="preserve">    </w:t>
       </w:r>
+      <w:proofErr w:type="gramStart"/>
       <w:r>
         <w:rPr>
           <w:rFonts w:ascii="Consolas" w:hAnsi="Consolas"/>
@@ -18393,6 +18440,7 @@
         </w:rPr>
         <w:t>private</w:t>
       </w:r>
+      <w:proofErr w:type="gramEnd"/>
       <w:r>
         <w:rPr>
           <w:rFonts w:ascii="Consolas" w:hAnsi="Consolas"/>
@@ -18416,16 +18464,7 @@
           <w:sz w:val="19"/>
           <w:lang w:val="en-US"/>
         </w:rPr>
-        <w:t xml:space="preserve"> Background </w:t>
-      </w:r>
-      <w:proofErr w:type="gramStart"/>
-      <w:r>
-        <w:rPr>
-          <w:rFonts w:ascii="Consolas" w:hAnsi="Consolas"/>
-          <w:sz w:val="19"/>
-          <w:lang w:val="en-US"/>
-        </w:rPr>
-        <w:t xml:space="preserve">{ </w:t>
+        <w:t xml:space="preserve"> Background { </w:t>
       </w:r>
       <w:r>
         <w:rPr>
@@ -18436,7 +18475,6 @@
         </w:rPr>
         <w:t>get</w:t>
       </w:r>
-      <w:proofErr w:type="gramEnd"/>
       <w:r>
         <w:rPr>
           <w:rFonts w:ascii="Consolas" w:hAnsi="Consolas"/>
@@ -18494,6 +18532,7 @@
         </w:rPr>
         <w:t xml:space="preserve">    </w:t>
       </w:r>
+      <w:proofErr w:type="gramStart"/>
       <w:r>
         <w:rPr>
           <w:rFonts w:ascii="Consolas" w:hAnsi="Consolas"/>
@@ -18503,6 +18542,7 @@
         </w:rPr>
         <w:t>private</w:t>
       </w:r>
+      <w:proofErr w:type="gramEnd"/>
       <w:r>
         <w:rPr>
           <w:rFonts w:ascii="Consolas" w:hAnsi="Consolas"/>
@@ -18528,16 +18568,7 @@
           <w:sz w:val="19"/>
           <w:lang w:val="en-US"/>
         </w:rPr>
-        <w:t xml:space="preserve">&gt; Numbers </w:t>
-      </w:r>
-      <w:proofErr w:type="gramStart"/>
-      <w:r>
-        <w:rPr>
-          <w:rFonts w:ascii="Consolas" w:hAnsi="Consolas"/>
-          <w:sz w:val="19"/>
-          <w:lang w:val="en-US"/>
-        </w:rPr>
-        <w:t xml:space="preserve">{ </w:t>
+        <w:t xml:space="preserve">&gt; Numbers { </w:t>
       </w:r>
       <w:r>
         <w:rPr>
@@ -18548,7 +18579,6 @@
         </w:rPr>
         <w:t>get</w:t>
       </w:r>
-      <w:proofErr w:type="gramEnd"/>
       <w:r>
         <w:rPr>
           <w:rFonts w:ascii="Consolas" w:hAnsi="Consolas"/>
@@ -18634,6 +18664,7 @@
         </w:rPr>
         <w:t xml:space="preserve">    </w:t>
       </w:r>
+      <w:proofErr w:type="gramStart"/>
       <w:r>
         <w:rPr>
           <w:rFonts w:ascii="Consolas" w:hAnsi="Consolas"/>
@@ -18643,6 +18674,7 @@
         </w:rPr>
         <w:t>private</w:t>
       </w:r>
+      <w:proofErr w:type="gramEnd"/>
       <w:r>
         <w:rPr>
           <w:rFonts w:ascii="Consolas" w:hAnsi="Consolas"/>
@@ -18669,7 +18701,6 @@
         <w:t xml:space="preserve"> </w:t>
       </w:r>
       <w:proofErr w:type="spellStart"/>
-      <w:proofErr w:type="gramStart"/>
       <w:r>
         <w:rPr>
           <w:rFonts w:ascii="Consolas" w:hAnsi="Consolas"/>
@@ -18685,16 +18716,7 @@
           <w:sz w:val="19"/>
           <w:lang w:val="en-US"/>
         </w:rPr>
-        <w:t>(</w:t>
-      </w:r>
-      <w:proofErr w:type="gramEnd"/>
-      <w:r>
-        <w:rPr>
-          <w:rFonts w:ascii="Consolas" w:hAnsi="Consolas"/>
-          <w:sz w:val="19"/>
-          <w:lang w:val="en-US"/>
-        </w:rPr>
-        <w:t>)</w:t>
+        <w:t>()</w:t>
       </w:r>
     </w:p>
     <w:p>
@@ -18845,7 +18867,7 @@
           <w:sz w:val="19"/>
           <w:lang w:val="en-US"/>
         </w:rPr>
-        <w:t>"green</w:t>
+        <w:t>"</w:t>
       </w:r>
       <w:proofErr w:type="gramStart"/>
       <w:r>
@@ -18855,25 +18877,9 @@
           <w:sz w:val="19"/>
           <w:lang w:val="en-US"/>
         </w:rPr>
-        <w:t>"</w:t>
-      </w:r>
-      <w:r>
-        <w:rPr>
-          <w:rFonts w:ascii="Consolas" w:hAnsi="Consolas"/>
-          <w:sz w:val="19"/>
-          <w:lang w:val="en-US"/>
-        </w:rPr>
-        <w:t xml:space="preserve"> :</w:t>
+        <w:t>green</w:t>
       </w:r>
       <w:proofErr w:type="gramEnd"/>
-      <w:r>
-        <w:rPr>
-          <w:rFonts w:ascii="Consolas" w:hAnsi="Consolas"/>
-          <w:sz w:val="19"/>
-          <w:lang w:val="en-US"/>
-        </w:rPr>
-        <w:t xml:space="preserve"> </w:t>
-      </w:r>
       <w:r>
         <w:rPr>
           <w:rFonts w:ascii="Consolas" w:hAnsi="Consolas"/>
@@ -18881,7 +18887,7 @@
           <w:sz w:val="19"/>
           <w:lang w:val="en-US"/>
         </w:rPr>
-        <w:t>"red"</w:t>
+        <w:t>"</w:t>
       </w:r>
       <w:r>
         <w:rPr>
@@ -18889,87 +18895,100 @@
           <w:sz w:val="19"/>
           <w:lang w:val="en-US"/>
         </w:rPr>
-        <w:t>;</w:t>
-      </w:r>
-    </w:p>
-    <w:p>
-      <w:pPr>
-        <w:rPr>
-          <w:lang w:val="en-US"/>
-        </w:rPr>
-      </w:pPr>
+        <w:t xml:space="preserve"> : </w:t>
+      </w:r>
+      <w:r>
+        <w:rPr>
+          <w:rFonts w:ascii="Consolas" w:hAnsi="Consolas"/>
+          <w:color w:val="A31515"/>
+          <w:sz w:val="19"/>
+          <w:lang w:val="en-US"/>
+        </w:rPr>
+        <w:t>"red"</w:t>
+      </w:r>
       <w:r>
         <w:rPr>
           <w:rFonts w:ascii="Consolas" w:hAnsi="Consolas"/>
           <w:sz w:val="19"/>
           <w:lang w:val="en-US"/>
         </w:rPr>
-        <w:t xml:space="preserve">        </w:t>
-      </w:r>
-      <w:proofErr w:type="spellStart"/>
+        <w:t>;</w:t>
+      </w:r>
+    </w:p>
+    <w:p>
+      <w:pPr>
+        <w:rPr>
+          <w:lang w:val="en-US"/>
+        </w:rPr>
+      </w:pPr>
       <w:r>
         <w:rPr>
           <w:rFonts w:ascii="Consolas" w:hAnsi="Consolas"/>
           <w:sz w:val="19"/>
           <w:lang w:val="en-US"/>
         </w:rPr>
-        <w:t>Numbers.Add</w:t>
-      </w:r>
-      <w:proofErr w:type="spellEnd"/>
+        <w:t xml:space="preserve">        </w:t>
+      </w:r>
+      <w:proofErr w:type="spellStart"/>
       <w:r>
         <w:rPr>
           <w:rFonts w:ascii="Consolas" w:hAnsi="Consolas"/>
           <w:sz w:val="19"/>
           <w:lang w:val="en-US"/>
         </w:rPr>
-        <w:t>(</w:t>
-      </w:r>
-      <w:proofErr w:type="spellStart"/>
+        <w:t>Numbers.Add</w:t>
+      </w:r>
+      <w:proofErr w:type="spellEnd"/>
       <w:r>
         <w:rPr>
           <w:rFonts w:ascii="Consolas" w:hAnsi="Consolas"/>
           <w:sz w:val="19"/>
           <w:lang w:val="en-US"/>
         </w:rPr>
-        <w:t>Numbers.Max</w:t>
-      </w:r>
-      <w:proofErr w:type="spellEnd"/>
+        <w:t>(</w:t>
+      </w:r>
+      <w:proofErr w:type="spellStart"/>
       <w:r>
         <w:rPr>
           <w:rFonts w:ascii="Consolas" w:hAnsi="Consolas"/>
           <w:sz w:val="19"/>
           <w:lang w:val="en-US"/>
         </w:rPr>
-        <w:t>() + 1);</w:t>
-      </w:r>
-    </w:p>
-    <w:p>
-      <w:pPr>
-        <w:rPr>
-          <w:lang w:val="en-US"/>
-        </w:rPr>
-      </w:pPr>
+        <w:t>Numbers.Max</w:t>
+      </w:r>
+      <w:proofErr w:type="spellEnd"/>
       <w:r>
         <w:rPr>
           <w:rFonts w:ascii="Consolas" w:hAnsi="Consolas"/>
           <w:sz w:val="19"/>
           <w:lang w:val="en-US"/>
         </w:rPr>
-        <w:t xml:space="preserve">    }</w:t>
-      </w:r>
-    </w:p>
-    <w:p>
-      <w:pPr>
-        <w:rPr>
-          <w:lang w:val="en-US"/>
-        </w:rPr>
-      </w:pPr>
+        <w:t>() + 1);</w:t>
+      </w:r>
+    </w:p>
+    <w:p>
+      <w:r>
+        <w:rPr>
+          <w:rFonts w:ascii="Consolas" w:hAnsi="Consolas"/>
+          <w:sz w:val="19"/>
+          <w:lang w:val="en-US"/>
+        </w:rPr>
+        <w:t xml:space="preserve">    </w:t>
+      </w:r>
+      <w:r>
+        <w:rPr>
+          <w:rFonts w:ascii="Consolas" w:hAnsi="Consolas"/>
+          <w:sz w:val="19"/>
+        </w:rPr>
+        <w:t>}</w:t>
+      </w:r>
+    </w:p>
+    <w:p>
       <w:r>
         <w:rPr>
           <w:rFonts w:ascii="Consolas" w:hAnsi="Consolas"/>
           <w:sz w:val="19"/>
           <w:highlight w:val="yellow"/>
-          <w:lang w:val="en-US"/>
         </w:rPr>
         <w:t>}</w:t>
       </w:r>
@@ -19006,33 +19025,8 @@
           <w:sz w:val="24"/>
           <w:szCs w:val="28"/>
           <w:highlight w:val="white"/>
-          <w:lang w:val="en-US"/>
-        </w:rPr>
-        <w:t xml:space="preserve"> </w:t>
-      </w:r>
-      <w:r>
-        <w:rPr>
-          <w:rFonts w:ascii="Times New Roman" w:hAnsi="Times New Roman"/>
-          <w:b/>
-          <w:bCs/>
-          <w:sz w:val="24"/>
-          <w:szCs w:val="28"/>
-          <w:highlight w:val="white"/>
-          <w:lang w:val="en-US"/>
-        </w:rPr>
-        <w:t>2</w:t>
-      </w:r>
-      <w:r>
-        <w:rPr>
-          <w:rFonts w:ascii="Times New Roman" w:hAnsi="Times New Roman"/>
-          <w:b/>
-          <w:bCs/>
-          <w:sz w:val="24"/>
-          <w:szCs w:val="28"/>
-          <w:highlight w:val="white"/>
-          <w:lang w:val="en-US"/>
-        </w:rPr>
-        <w:t xml:space="preserve">. </w:t>
+        </w:rPr>
+        <w:t xml:space="preserve"> 2. </w:t>
       </w:r>
       <w:r>
         <w:rPr>
@@ -19567,6 +19561,7 @@
         </w:rPr>
         <w:t xml:space="preserve">Так же </w:t>
       </w:r>
+      <w:proofErr w:type="spellStart"/>
       <w:r>
         <w:rPr>
           <w:rFonts w:ascii="Times New Roman" w:hAnsi="Times New Roman"/>
@@ -19577,6 +19572,7 @@
         </w:rPr>
         <w:t>Blazor</w:t>
       </w:r>
+      <w:proofErr w:type="spellEnd"/>
       <w:r>
         <w:rPr>
           <w:rFonts w:ascii="Times New Roman" w:hAnsi="Times New Roman"/>
@@ -19893,7 +19889,27 @@
           <w:szCs w:val="28"/>
           <w:highlight w:val="white"/>
         </w:rPr>
-        <w:t xml:space="preserve">) Blazor решают эту проблему. Каждая часть приложения в Blazor является компонентом, поэтому </w:t>
+        <w:t xml:space="preserve">) </w:t>
+      </w:r>
+      <w:proofErr w:type="spellStart"/>
+      <w:r>
+        <w:rPr>
+          <w:rFonts w:ascii="Times New Roman" w:hAnsi="Times New Roman"/>
+          <w:sz w:val="28"/>
+          <w:szCs w:val="28"/>
+          <w:highlight w:val="white"/>
+        </w:rPr>
+        <w:t>Blazor</w:t>
+      </w:r>
+      <w:proofErr w:type="spellEnd"/>
+      <w:r>
+        <w:rPr>
+          <w:rFonts w:ascii="Times New Roman" w:hAnsi="Times New Roman"/>
+          <w:sz w:val="28"/>
+          <w:szCs w:val="28"/>
+          <w:highlight w:val="white"/>
+        </w:rPr>
+        <w:t xml:space="preserve"> решают эту проблему. Каждая часть приложения в Blazor является компонентом, поэтому </w:t>
       </w:r>
       <w:proofErr w:type="spellStart"/>
       <w:r>
@@ -20077,7 +20093,27 @@
           <w:szCs w:val="28"/>
           <w:highlight w:val="white"/>
         </w:rPr>
-        <w:t xml:space="preserve">, которое во время рендеринга заменяется содержимым макета. По умолчанию Blazor использует шаблон </w:t>
+        <w:t xml:space="preserve">, которое во время рендеринга заменяется содержимым макета. По умолчанию </w:t>
+      </w:r>
+      <w:proofErr w:type="spellStart"/>
+      <w:r>
+        <w:rPr>
+          <w:rFonts w:ascii="Times New Roman" w:hAnsi="Times New Roman"/>
+          <w:sz w:val="28"/>
+          <w:szCs w:val="28"/>
+          <w:highlight w:val="white"/>
+        </w:rPr>
+        <w:t>Blazor</w:t>
+      </w:r>
+      <w:proofErr w:type="spellEnd"/>
+      <w:r>
+        <w:rPr>
+          <w:rFonts w:ascii="Times New Roman" w:hAnsi="Times New Roman"/>
+          <w:sz w:val="28"/>
+          <w:szCs w:val="28"/>
+          <w:highlight w:val="white"/>
+        </w:rPr>
+        <w:t xml:space="preserve"> использует шаблон </w:t>
       </w:r>
       <w:proofErr w:type="spellStart"/>
       <w:r>
@@ -20322,7 +20358,27 @@
           <w:szCs w:val="28"/>
           <w:highlight w:val="white"/>
         </w:rPr>
-        <w:t xml:space="preserve"> по умолчанию содержит только одну директиву при создании нового приложения Blazor: @</w:t>
+        <w:t xml:space="preserve"> по умолчанию содержит только одну директиву при создании нового приложения </w:t>
+      </w:r>
+      <w:proofErr w:type="spellStart"/>
+      <w:r>
+        <w:rPr>
+          <w:rFonts w:ascii="Times New Roman" w:hAnsi="Times New Roman"/>
+          <w:sz w:val="28"/>
+          <w:szCs w:val="28"/>
+          <w:highlight w:val="white"/>
+        </w:rPr>
+        <w:t>Blazor</w:t>
+      </w:r>
+      <w:proofErr w:type="spellEnd"/>
+      <w:r>
+        <w:rPr>
+          <w:rFonts w:ascii="Times New Roman" w:hAnsi="Times New Roman"/>
+          <w:sz w:val="28"/>
+          <w:szCs w:val="28"/>
+          <w:highlight w:val="white"/>
+        </w:rPr>
+        <w:t>: @</w:t>
       </w:r>
       <w:proofErr w:type="spellStart"/>
       <w:r>
@@ -20513,7 +20569,27 @@
           <w:szCs w:val="28"/>
           <w:highlight w:val="white"/>
         </w:rPr>
-        <w:t xml:space="preserve"> обеспечивает маршрутизацию в Blazor, а компонент &lt;</w:t>
+        <w:t xml:space="preserve"> обеспечивает маршрутизацию в </w:t>
+      </w:r>
+      <w:proofErr w:type="spellStart"/>
+      <w:r>
+        <w:rPr>
+          <w:rFonts w:ascii="Times New Roman" w:hAnsi="Times New Roman"/>
+          <w:sz w:val="28"/>
+          <w:szCs w:val="28"/>
+          <w:highlight w:val="white"/>
+        </w:rPr>
+        <w:t>Blazor</w:t>
+      </w:r>
+      <w:proofErr w:type="spellEnd"/>
+      <w:r>
+        <w:rPr>
+          <w:rFonts w:ascii="Times New Roman" w:hAnsi="Times New Roman"/>
+          <w:sz w:val="28"/>
+          <w:szCs w:val="28"/>
+          <w:highlight w:val="white"/>
+        </w:rPr>
+        <w:t>, а компонент &lt;</w:t>
       </w:r>
       <w:proofErr w:type="spellStart"/>
       <w:r>
@@ -20933,6 +21009,7 @@
           <w:szCs w:val="28"/>
         </w:rPr>
       </w:pPr>
+      <w:proofErr w:type="spellStart"/>
       <w:r>
         <w:rPr>
           <w:rFonts w:ascii="Times New Roman" w:hAnsi="Times New Roman"/>
@@ -20943,6 +21020,7 @@
         </w:rPr>
         <w:t>Blazor</w:t>
       </w:r>
+      <w:proofErr w:type="spellEnd"/>
       <w:r>
         <w:rPr>
           <w:rFonts w:ascii="Times New Roman" w:hAnsi="Times New Roman"/>
@@ -22338,7 +22416,7 @@
 </file>
 
 <file path=word/endnotes.xml><?xml version="1.0" encoding="utf-8"?>
-<w:endnotes xmlns:wpc="http://schemas.microsoft.com/office/word/2010/wordprocessingCanvas" xmlns:cx="http://schemas.microsoft.com/office/drawing/2014/chartex" xmlns:mc="http://schemas.openxmlformats.org/markup-compatibility/2006" xmlns:o="urn:schemas-microsoft-com:office:office" xmlns:r="http://schemas.openxmlformats.org/officeDocument/2006/relationships" xmlns:m="http://schemas.openxmlformats.org/officeDocument/2006/math" xmlns:v="urn:schemas-microsoft-com:vml" xmlns:wp14="http://schemas.microsoft.com/office/word/2010/wordprocessingDrawing" xmlns:wp="http://schemas.openxmlformats.org/drawingml/2006/wordprocessingDrawing" xmlns:w10="urn:schemas-microsoft-com:office:word" xmlns:w="http://schemas.openxmlformats.org/wordprocessingml/2006/main" xmlns:w14="http://schemas.microsoft.com/office/word/2010/wordml" xmlns:w15="http://schemas.microsoft.com/office/word/2012/wordml" xmlns:w16se="http://schemas.microsoft.com/office/word/2015/wordml/symex" xmlns:wpg="http://schemas.microsoft.com/office/word/2010/wordprocessingGroup" xmlns:wpi="http://schemas.microsoft.com/office/word/2010/wordprocessingInk" xmlns:wne="http://schemas.microsoft.com/office/word/2006/wordml" xmlns:wps="http://schemas.microsoft.com/office/word/2010/wordprocessingShape" mc:Ignorable="w14 w15 w16se wp14">
+<w:endnotes xmlns:wpc="http://schemas.microsoft.com/office/word/2010/wordprocessingCanvas" xmlns:mc="http://schemas.openxmlformats.org/markup-compatibility/2006" xmlns:o="urn:schemas-microsoft-com:office:office" xmlns:r="http://schemas.openxmlformats.org/officeDocument/2006/relationships" xmlns:m="http://schemas.openxmlformats.org/officeDocument/2006/math" xmlns:v="urn:schemas-microsoft-com:vml" xmlns:wp14="http://schemas.microsoft.com/office/word/2010/wordprocessingDrawing" xmlns:wp="http://schemas.openxmlformats.org/drawingml/2006/wordprocessingDrawing" xmlns:w10="urn:schemas-microsoft-com:office:word" xmlns:w="http://schemas.openxmlformats.org/wordprocessingml/2006/main" xmlns:w14="http://schemas.microsoft.com/office/word/2010/wordml" xmlns:w15="http://schemas.microsoft.com/office/word/2012/wordml" xmlns:wpg="http://schemas.microsoft.com/office/word/2010/wordprocessingGroup" xmlns:wpi="http://schemas.microsoft.com/office/word/2010/wordprocessingInk" xmlns:wne="http://schemas.microsoft.com/office/word/2006/wordml" xmlns:wps="http://schemas.microsoft.com/office/word/2010/wordprocessingShape" mc:Ignorable="w14 w15 wp14">
   <w:endnote w:type="separator" w:id="-1">
     <w:p>
       <w:r>
@@ -22357,7 +22435,7 @@
 </file>
 
 <file path=word/footer1.xml><?xml version="1.0" encoding="utf-8"?>
-<w:ftr xmlns:wpc="http://schemas.microsoft.com/office/word/2010/wordprocessingCanvas" xmlns:cx="http://schemas.microsoft.com/office/drawing/2014/chartex" xmlns:mc="http://schemas.openxmlformats.org/markup-compatibility/2006" xmlns:o="urn:schemas-microsoft-com:office:office" xmlns:r="http://schemas.openxmlformats.org/officeDocument/2006/relationships" xmlns:m="http://schemas.openxmlformats.org/officeDocument/2006/math" xmlns:v="urn:schemas-microsoft-com:vml" xmlns:wp14="http://schemas.microsoft.com/office/word/2010/wordprocessingDrawing" xmlns:wp="http://schemas.openxmlformats.org/drawingml/2006/wordprocessingDrawing" xmlns:w10="urn:schemas-microsoft-com:office:word" xmlns:w="http://schemas.openxmlformats.org/wordprocessingml/2006/main" xmlns:w14="http://schemas.microsoft.com/office/word/2010/wordml" xmlns:w15="http://schemas.microsoft.com/office/word/2012/wordml" xmlns:w16se="http://schemas.microsoft.com/office/word/2015/wordml/symex" xmlns:wpg="http://schemas.microsoft.com/office/word/2010/wordprocessingGroup" xmlns:wpi="http://schemas.microsoft.com/office/word/2010/wordprocessingInk" xmlns:wne="http://schemas.microsoft.com/office/word/2006/wordml" xmlns:wps="http://schemas.microsoft.com/office/word/2010/wordprocessingShape" mc:Ignorable="w14 w15 w16se wp14">
+<w:ftr xmlns:wpc="http://schemas.microsoft.com/office/word/2010/wordprocessingCanvas" xmlns:mc="http://schemas.openxmlformats.org/markup-compatibility/2006" xmlns:o="urn:schemas-microsoft-com:office:office" xmlns:r="http://schemas.openxmlformats.org/officeDocument/2006/relationships" xmlns:m="http://schemas.openxmlformats.org/officeDocument/2006/math" xmlns:v="urn:schemas-microsoft-com:vml" xmlns:wp14="http://schemas.microsoft.com/office/word/2010/wordprocessingDrawing" xmlns:wp="http://schemas.openxmlformats.org/drawingml/2006/wordprocessingDrawing" xmlns:w10="urn:schemas-microsoft-com:office:word" xmlns:w="http://schemas.openxmlformats.org/wordprocessingml/2006/main" xmlns:w14="http://schemas.microsoft.com/office/word/2010/wordml" xmlns:w15="http://schemas.microsoft.com/office/word/2012/wordml" xmlns:wpg="http://schemas.microsoft.com/office/word/2010/wordprocessingGroup" xmlns:wpi="http://schemas.microsoft.com/office/word/2010/wordprocessingInk" xmlns:wne="http://schemas.microsoft.com/office/word/2006/wordml" xmlns:wps="http://schemas.microsoft.com/office/word/2010/wordprocessingShape" mc:Ignorable="w14 w15 wp14">
   <w:p>
     <w:pPr>
       <w:pStyle w:val="af7"/>
@@ -22376,7 +22454,7 @@
       <w:rPr>
         <w:noProof/>
       </w:rPr>
-      <w:t>20</w:t>
+      <w:t>21</w:t>
     </w:r>
     <w:r>
       <w:fldChar w:fldCharType="end"/>
@@ -22391,7 +22469,7 @@
 </file>
 
 <file path=word/footer2.xml><?xml version="1.0" encoding="utf-8"?>
-<w:ftr xmlns:wpc="http://schemas.microsoft.com/office/word/2010/wordprocessingCanvas" xmlns:cx="http://schemas.microsoft.com/office/drawing/2014/chartex" xmlns:mc="http://schemas.openxmlformats.org/markup-compatibility/2006" xmlns:o="urn:schemas-microsoft-com:office:office" xmlns:r="http://schemas.openxmlformats.org/officeDocument/2006/relationships" xmlns:m="http://schemas.openxmlformats.org/officeDocument/2006/math" xmlns:v="urn:schemas-microsoft-com:vml" xmlns:wp14="http://schemas.microsoft.com/office/word/2010/wordprocessingDrawing" xmlns:wp="http://schemas.openxmlformats.org/drawingml/2006/wordprocessingDrawing" xmlns:w10="urn:schemas-microsoft-com:office:word" xmlns:w="http://schemas.openxmlformats.org/wordprocessingml/2006/main" xmlns:w14="http://schemas.microsoft.com/office/word/2010/wordml" xmlns:w15="http://schemas.microsoft.com/office/word/2012/wordml" xmlns:w16se="http://schemas.microsoft.com/office/word/2015/wordml/symex" xmlns:wpg="http://schemas.microsoft.com/office/word/2010/wordprocessingGroup" xmlns:wpi="http://schemas.microsoft.com/office/word/2010/wordprocessingInk" xmlns:wne="http://schemas.microsoft.com/office/word/2006/wordml" xmlns:wps="http://schemas.microsoft.com/office/word/2010/wordprocessingShape" mc:Ignorable="w14 w15 w16se wp14">
+<w:ftr xmlns:wpc="http://schemas.microsoft.com/office/word/2010/wordprocessingCanvas" xmlns:mc="http://schemas.openxmlformats.org/markup-compatibility/2006" xmlns:o="urn:schemas-microsoft-com:office:office" xmlns:r="http://schemas.openxmlformats.org/officeDocument/2006/relationships" xmlns:m="http://schemas.openxmlformats.org/officeDocument/2006/math" xmlns:v="urn:schemas-microsoft-com:vml" xmlns:wp14="http://schemas.microsoft.com/office/word/2010/wordprocessingDrawing" xmlns:wp="http://schemas.openxmlformats.org/drawingml/2006/wordprocessingDrawing" xmlns:w10="urn:schemas-microsoft-com:office:word" xmlns:w="http://schemas.openxmlformats.org/wordprocessingml/2006/main" xmlns:w14="http://schemas.microsoft.com/office/word/2010/wordml" xmlns:w15="http://schemas.microsoft.com/office/word/2012/wordml" xmlns:wpg="http://schemas.microsoft.com/office/word/2010/wordprocessingGroup" xmlns:wpi="http://schemas.microsoft.com/office/word/2010/wordprocessingInk" xmlns:wne="http://schemas.microsoft.com/office/word/2006/wordml" xmlns:wps="http://schemas.microsoft.com/office/word/2010/wordprocessingShape" mc:Ignorable="w14 w15 wp14">
   <w:p>
     <w:pPr>
       <w:pStyle w:val="af7"/>
@@ -22401,7 +22479,7 @@
 </file>
 
 <file path=word/footnotes.xml><?xml version="1.0" encoding="utf-8"?>
-<w:footnotes xmlns:wpc="http://schemas.microsoft.com/office/word/2010/wordprocessingCanvas" xmlns:cx="http://schemas.microsoft.com/office/drawing/2014/chartex" xmlns:mc="http://schemas.openxmlformats.org/markup-compatibility/2006" xmlns:o="urn:schemas-microsoft-com:office:office" xmlns:r="http://schemas.openxmlformats.org/officeDocument/2006/relationships" xmlns:m="http://schemas.openxmlformats.org/officeDocument/2006/math" xmlns:v="urn:schemas-microsoft-com:vml" xmlns:wp14="http://schemas.microsoft.com/office/word/2010/wordprocessingDrawing" xmlns:wp="http://schemas.openxmlformats.org/drawingml/2006/wordprocessingDrawing" xmlns:w10="urn:schemas-microsoft-com:office:word" xmlns:w="http://schemas.openxmlformats.org/wordprocessingml/2006/main" xmlns:w14="http://schemas.microsoft.com/office/word/2010/wordml" xmlns:w15="http://schemas.microsoft.com/office/word/2012/wordml" xmlns:w16se="http://schemas.microsoft.com/office/word/2015/wordml/symex" xmlns:wpg="http://schemas.microsoft.com/office/word/2010/wordprocessingGroup" xmlns:wpi="http://schemas.microsoft.com/office/word/2010/wordprocessingInk" xmlns:wne="http://schemas.microsoft.com/office/word/2006/wordml" xmlns:wps="http://schemas.microsoft.com/office/word/2010/wordprocessingShape" mc:Ignorable="w14 w15 w16se wp14">
+<w:footnotes xmlns:wpc="http://schemas.microsoft.com/office/word/2010/wordprocessingCanvas" xmlns:mc="http://schemas.openxmlformats.org/markup-compatibility/2006" xmlns:o="urn:schemas-microsoft-com:office:office" xmlns:r="http://schemas.openxmlformats.org/officeDocument/2006/relationships" xmlns:m="http://schemas.openxmlformats.org/officeDocument/2006/math" xmlns:v="urn:schemas-microsoft-com:vml" xmlns:wp14="http://schemas.microsoft.com/office/word/2010/wordprocessingDrawing" xmlns:wp="http://schemas.openxmlformats.org/drawingml/2006/wordprocessingDrawing" xmlns:w10="urn:schemas-microsoft-com:office:word" xmlns:w="http://schemas.openxmlformats.org/wordprocessingml/2006/main" xmlns:w14="http://schemas.microsoft.com/office/word/2010/wordml" xmlns:w15="http://schemas.microsoft.com/office/word/2012/wordml" xmlns:wpg="http://schemas.microsoft.com/office/word/2010/wordprocessingGroup" xmlns:wpi="http://schemas.microsoft.com/office/word/2010/wordprocessingInk" xmlns:wne="http://schemas.microsoft.com/office/word/2006/wordml" xmlns:wps="http://schemas.microsoft.com/office/word/2010/wordprocessingShape" mc:Ignorable="w14 w15 wp14">
   <w:footnote w:type="separator" w:id="-1">
     <w:p>
       <w:r>
@@ -22420,7 +22498,7 @@
 </file>
 
 <file path=word/header1.xml><?xml version="1.0" encoding="utf-8"?>
-<w:hdr xmlns:wpc="http://schemas.microsoft.com/office/word/2010/wordprocessingCanvas" xmlns:cx="http://schemas.microsoft.com/office/drawing/2014/chartex" xmlns:mc="http://schemas.openxmlformats.org/markup-compatibility/2006" xmlns:o="urn:schemas-microsoft-com:office:office" xmlns:r="http://schemas.openxmlformats.org/officeDocument/2006/relationships" xmlns:m="http://schemas.openxmlformats.org/officeDocument/2006/math" xmlns:v="urn:schemas-microsoft-com:vml" xmlns:wp14="http://schemas.microsoft.com/office/word/2010/wordprocessingDrawing" xmlns:wp="http://schemas.openxmlformats.org/drawingml/2006/wordprocessingDrawing" xmlns:w10="urn:schemas-microsoft-com:office:word" xmlns:w="http://schemas.openxmlformats.org/wordprocessingml/2006/main" xmlns:w14="http://schemas.microsoft.com/office/word/2010/wordml" xmlns:w15="http://schemas.microsoft.com/office/word/2012/wordml" xmlns:w16se="http://schemas.microsoft.com/office/word/2015/wordml/symex" xmlns:wpg="http://schemas.microsoft.com/office/word/2010/wordprocessingGroup" xmlns:wpi="http://schemas.microsoft.com/office/word/2010/wordprocessingInk" xmlns:wne="http://schemas.microsoft.com/office/word/2006/wordml" xmlns:wps="http://schemas.microsoft.com/office/word/2010/wordprocessingShape" mc:Ignorable="w14 w15 w16se wp14">
+<w:hdr xmlns:wpc="http://schemas.microsoft.com/office/word/2010/wordprocessingCanvas" xmlns:mc="http://schemas.openxmlformats.org/markup-compatibility/2006" xmlns:o="urn:schemas-microsoft-com:office:office" xmlns:r="http://schemas.openxmlformats.org/officeDocument/2006/relationships" xmlns:m="http://schemas.openxmlformats.org/officeDocument/2006/math" xmlns:v="urn:schemas-microsoft-com:vml" xmlns:wp14="http://schemas.microsoft.com/office/word/2010/wordprocessingDrawing" xmlns:wp="http://schemas.openxmlformats.org/drawingml/2006/wordprocessingDrawing" xmlns:w10="urn:schemas-microsoft-com:office:word" xmlns:w="http://schemas.openxmlformats.org/wordprocessingml/2006/main" xmlns:w14="http://schemas.microsoft.com/office/word/2010/wordml" xmlns:w15="http://schemas.microsoft.com/office/word/2012/wordml" xmlns:wpg="http://schemas.microsoft.com/office/word/2010/wordprocessingGroup" xmlns:wpi="http://schemas.microsoft.com/office/word/2010/wordprocessingInk" xmlns:wne="http://schemas.microsoft.com/office/word/2006/wordml" xmlns:wps="http://schemas.microsoft.com/office/word/2010/wordprocessingShape" mc:Ignorable="w14 w15 wp14">
   <w:sdt>
     <w:sdtPr>
       <w:id w:val="-635723381"/>
@@ -22429,6 +22507,7 @@
         <w:docPartUnique/>
       </w:docPartObj>
     </w:sdtPr>
+    <w:sdtEndPr/>
     <w:sdtContent>
       <w:p>
         <w:pPr>
@@ -22466,7 +22545,7 @@
 </file>
 
 <file path=word/header2.xml><?xml version="1.0" encoding="utf-8"?>
-<w:hdr xmlns:wpc="http://schemas.microsoft.com/office/word/2010/wordprocessingCanvas" xmlns:cx="http://schemas.microsoft.com/office/drawing/2014/chartex" xmlns:mc="http://schemas.openxmlformats.org/markup-compatibility/2006" xmlns:o="urn:schemas-microsoft-com:office:office" xmlns:r="http://schemas.openxmlformats.org/officeDocument/2006/relationships" xmlns:m="http://schemas.openxmlformats.org/officeDocument/2006/math" xmlns:v="urn:schemas-microsoft-com:vml" xmlns:wp14="http://schemas.microsoft.com/office/word/2010/wordprocessingDrawing" xmlns:wp="http://schemas.openxmlformats.org/drawingml/2006/wordprocessingDrawing" xmlns:w10="urn:schemas-microsoft-com:office:word" xmlns:w="http://schemas.openxmlformats.org/wordprocessingml/2006/main" xmlns:w14="http://schemas.microsoft.com/office/word/2010/wordml" xmlns:w15="http://schemas.microsoft.com/office/word/2012/wordml" xmlns:w16se="http://schemas.microsoft.com/office/word/2015/wordml/symex" xmlns:wpg="http://schemas.microsoft.com/office/word/2010/wordprocessingGroup" xmlns:wpi="http://schemas.microsoft.com/office/word/2010/wordprocessingInk" xmlns:wne="http://schemas.microsoft.com/office/word/2006/wordml" xmlns:wps="http://schemas.microsoft.com/office/word/2010/wordprocessingShape" mc:Ignorable="w14 w15 w16se wp14">
+<w:hdr xmlns:wpc="http://schemas.microsoft.com/office/word/2010/wordprocessingCanvas" xmlns:mc="http://schemas.openxmlformats.org/markup-compatibility/2006" xmlns:o="urn:schemas-microsoft-com:office:office" xmlns:r="http://schemas.openxmlformats.org/officeDocument/2006/relationships" xmlns:m="http://schemas.openxmlformats.org/officeDocument/2006/math" xmlns:v="urn:schemas-microsoft-com:vml" xmlns:wp14="http://schemas.microsoft.com/office/word/2010/wordprocessingDrawing" xmlns:wp="http://schemas.openxmlformats.org/drawingml/2006/wordprocessingDrawing" xmlns:w10="urn:schemas-microsoft-com:office:word" xmlns:w="http://schemas.openxmlformats.org/wordprocessingml/2006/main" xmlns:w14="http://schemas.microsoft.com/office/word/2010/wordml" xmlns:w15="http://schemas.microsoft.com/office/word/2012/wordml" xmlns:wpg="http://schemas.microsoft.com/office/word/2010/wordprocessingGroup" xmlns:wpi="http://schemas.microsoft.com/office/word/2010/wordprocessingInk" xmlns:wne="http://schemas.microsoft.com/office/word/2006/wordml" xmlns:wps="http://schemas.microsoft.com/office/word/2010/wordprocessingShape" mc:Ignorable="w14 w15 wp14">
   <w:p>
     <w:pPr>
       <w:pStyle w:val="af6"/>
@@ -22476,7 +22555,7 @@
 </file>
 
 <file path=word/header3.xml><?xml version="1.0" encoding="utf-8"?>
-<w:hdr xmlns:wpc="http://schemas.microsoft.com/office/word/2010/wordprocessingCanvas" xmlns:cx="http://schemas.microsoft.com/office/drawing/2014/chartex" xmlns:mc="http://schemas.openxmlformats.org/markup-compatibility/2006" xmlns:o="urn:schemas-microsoft-com:office:office" xmlns:r="http://schemas.openxmlformats.org/officeDocument/2006/relationships" xmlns:m="http://schemas.openxmlformats.org/officeDocument/2006/math" xmlns:v="urn:schemas-microsoft-com:vml" xmlns:wp14="http://schemas.microsoft.com/office/word/2010/wordprocessingDrawing" xmlns:wp="http://schemas.openxmlformats.org/drawingml/2006/wordprocessingDrawing" xmlns:w10="urn:schemas-microsoft-com:office:word" xmlns:w="http://schemas.openxmlformats.org/wordprocessingml/2006/main" xmlns:w14="http://schemas.microsoft.com/office/word/2010/wordml" xmlns:w15="http://schemas.microsoft.com/office/word/2012/wordml" xmlns:w16se="http://schemas.microsoft.com/office/word/2015/wordml/symex" xmlns:wpg="http://schemas.microsoft.com/office/word/2010/wordprocessingGroup" xmlns:wpi="http://schemas.microsoft.com/office/word/2010/wordprocessingInk" xmlns:wne="http://schemas.microsoft.com/office/word/2006/wordml" xmlns:wps="http://schemas.microsoft.com/office/word/2010/wordprocessingShape" mc:Ignorable="w14 w15 w16se wp14">
+<w:hdr xmlns:wpc="http://schemas.microsoft.com/office/word/2010/wordprocessingCanvas" xmlns:mc="http://schemas.openxmlformats.org/markup-compatibility/2006" xmlns:o="urn:schemas-microsoft-com:office:office" xmlns:r="http://schemas.openxmlformats.org/officeDocument/2006/relationships" xmlns:m="http://schemas.openxmlformats.org/officeDocument/2006/math" xmlns:v="urn:schemas-microsoft-com:vml" xmlns:wp14="http://schemas.microsoft.com/office/word/2010/wordprocessingDrawing" xmlns:wp="http://schemas.openxmlformats.org/drawingml/2006/wordprocessingDrawing" xmlns:w10="urn:schemas-microsoft-com:office:word" xmlns:w="http://schemas.openxmlformats.org/wordprocessingml/2006/main" xmlns:w14="http://schemas.microsoft.com/office/word/2010/wordml" xmlns:w15="http://schemas.microsoft.com/office/word/2012/wordml" xmlns:wpg="http://schemas.microsoft.com/office/word/2010/wordprocessingGroup" xmlns:wpi="http://schemas.microsoft.com/office/word/2010/wordprocessingInk" xmlns:wne="http://schemas.microsoft.com/office/word/2006/wordml" xmlns:wps="http://schemas.microsoft.com/office/word/2010/wordprocessingShape" mc:Ignorable="w14 w15 wp14">
   <w:p>
     <w:pPr>
       <w:pStyle w:val="af6"/>
@@ -22486,7 +22565,7 @@
 </file>
 
 <file path=word/numbering.xml><?xml version="1.0" encoding="utf-8"?>
-<w:numbering xmlns:wpc="http://schemas.microsoft.com/office/word/2010/wordprocessingCanvas" xmlns:cx="http://schemas.microsoft.com/office/drawing/2014/chartex" xmlns:mc="http://schemas.openxmlformats.org/markup-compatibility/2006" xmlns:o="urn:schemas-microsoft-com:office:office" xmlns:r="http://schemas.openxmlformats.org/officeDocument/2006/relationships" xmlns:m="http://schemas.openxmlformats.org/officeDocument/2006/math" xmlns:v="urn:schemas-microsoft-com:vml" xmlns:wp14="http://schemas.microsoft.com/office/word/2010/wordprocessingDrawing" xmlns:wp="http://schemas.openxmlformats.org/drawingml/2006/wordprocessingDrawing" xmlns:w10="urn:schemas-microsoft-com:office:word" xmlns:w="http://schemas.openxmlformats.org/wordprocessingml/2006/main" xmlns:w14="http://schemas.microsoft.com/office/word/2010/wordml" xmlns:w15="http://schemas.microsoft.com/office/word/2012/wordml" xmlns:w16se="http://schemas.microsoft.com/office/word/2015/wordml/symex" xmlns:wpg="http://schemas.microsoft.com/office/word/2010/wordprocessingGroup" xmlns:wpi="http://schemas.microsoft.com/office/word/2010/wordprocessingInk" xmlns:wne="http://schemas.microsoft.com/office/word/2006/wordml" xmlns:wps="http://schemas.microsoft.com/office/word/2010/wordprocessingShape" mc:Ignorable="w14 w15 w16se wp14">
+<w:numbering xmlns:wpc="http://schemas.microsoft.com/office/word/2010/wordprocessingCanvas" xmlns:mc="http://schemas.openxmlformats.org/markup-compatibility/2006" xmlns:o="urn:schemas-microsoft-com:office:office" xmlns:r="http://schemas.openxmlformats.org/officeDocument/2006/relationships" xmlns:m="http://schemas.openxmlformats.org/officeDocument/2006/math" xmlns:v="urn:schemas-microsoft-com:vml" xmlns:wp14="http://schemas.microsoft.com/office/word/2010/wordprocessingDrawing" xmlns:wp="http://schemas.openxmlformats.org/drawingml/2006/wordprocessingDrawing" xmlns:w10="urn:schemas-microsoft-com:office:word" xmlns:w="http://schemas.openxmlformats.org/wordprocessingml/2006/main" xmlns:w14="http://schemas.microsoft.com/office/word/2010/wordml" xmlns:w15="http://schemas.microsoft.com/office/word/2012/wordml" xmlns:wpg="http://schemas.microsoft.com/office/word/2010/wordprocessingGroup" xmlns:wpi="http://schemas.microsoft.com/office/word/2010/wordprocessingInk" xmlns:wne="http://schemas.microsoft.com/office/word/2006/wordml" xmlns:wps="http://schemas.microsoft.com/office/word/2010/wordprocessingShape" mc:Ignorable="w14 w15 wp14">
   <w:abstractNum w:abstractNumId="0" w15:restartNumberingAfterBreak="0">
     <w:nsid w:val="00CD6D38"/>
     <w:multiLevelType w:val="multilevel"/>
@@ -25159,7 +25238,7 @@
 </file>
 
 <file path=word/styles.xml><?xml version="1.0" encoding="utf-8"?>
-<w:styles xmlns:mc="http://schemas.openxmlformats.org/markup-compatibility/2006" xmlns:r="http://schemas.openxmlformats.org/officeDocument/2006/relationships" xmlns:w="http://schemas.openxmlformats.org/wordprocessingml/2006/main" xmlns:w14="http://schemas.microsoft.com/office/word/2010/wordml" xmlns:w15="http://schemas.microsoft.com/office/word/2012/wordml" xmlns:w16se="http://schemas.microsoft.com/office/word/2015/wordml/symex" mc:Ignorable="w14 w15 w16se">
+<w:styles xmlns:mc="http://schemas.openxmlformats.org/markup-compatibility/2006" xmlns:r="http://schemas.openxmlformats.org/officeDocument/2006/relationships" xmlns:w="http://schemas.openxmlformats.org/wordprocessingml/2006/main" xmlns:w14="http://schemas.microsoft.com/office/word/2010/wordml" xmlns:w15="http://schemas.microsoft.com/office/word/2012/wordml" mc:Ignorable="w14 w15">
   <w:docDefaults>
     <w:rPrDefault>
       <w:rPr>
@@ -28276,7 +28355,7 @@
 </file>
 
 <file path=customXml/itemProps1.xml><?xml version="1.0" encoding="utf-8"?>
-<ds:datastoreItem xmlns:ds="http://schemas.openxmlformats.org/officeDocument/2006/customXml" ds:itemID="{4AF57F0A-7E6F-4479-86E8-51C291F20F7A}">
+<ds:datastoreItem xmlns:ds="http://schemas.openxmlformats.org/officeDocument/2006/customXml" ds:itemID="{938AE0B1-9800-49E8-92C9-5A53620C3DC9}">
   <ds:schemaRefs>
     <ds:schemaRef ds:uri="http://schemas.openxmlformats.org/officeDocument/2006/bibliography"/>
   </ds:schemaRefs>

</xml_diff>